<commit_message>
[BISERVER-14622] Added ability to register additional signature algorithms
</commit_message>
<xml_diff>
--- a/Samples_for_Extending_Pentaho/Reference Implementations/Security/SAML 2.0/documentation/Registering_in_ADFS3_IdP.docx
+++ b/Samples_for_Extending_Pentaho/Reference Implementations/Security/SAML 2.0/documentation/Registering_in_ADFS3_IdP.docx
@@ -1,6 +1,6 @@
 
 <file path=word/document.xml><?xml version="1.0" encoding="utf-8"?>
-<w:document xmlns:wpc="http://schemas.microsoft.com/office/word/2010/wordprocessingCanvas" xmlns:mo="http://schemas.microsoft.com/office/mac/office/2008/main" xmlns:mc="http://schemas.openxmlformats.org/markup-compatibility/2006" xmlns:mv="urn:schemas-microsoft-com:mac:vml" xmlns:o="urn:schemas-microsoft-com:office:office" xmlns:r="http://schemas.openxmlformats.org/officeDocument/2006/relationships" xmlns:m="http://schemas.openxmlformats.org/officeDocument/2006/math" xmlns:v="urn:schemas-microsoft-com:vml" xmlns:wp14="http://schemas.microsoft.com/office/word/2010/wordprocessingDrawing" xmlns:wp="http://schemas.openxmlformats.org/drawingml/2006/wordprocessingDrawing" xmlns:w10="urn:schemas-microsoft-com:office:word" xmlns:w="http://schemas.openxmlformats.org/wordprocessingml/2006/main" xmlns:w14="http://schemas.microsoft.com/office/word/2010/wordml" xmlns:wpg="http://schemas.microsoft.com/office/word/2010/wordprocessingGroup" xmlns:wpi="http://schemas.microsoft.com/office/word/2010/wordprocessingInk" xmlns:wne="http://schemas.microsoft.com/office/word/2006/wordml" xmlns:wps="http://schemas.microsoft.com/office/word/2010/wordprocessingShape" mc:Ignorable="w14 wp14">
+<w:document xmlns:wpc="http://schemas.microsoft.com/office/word/2010/wordprocessingCanvas" xmlns:cx="http://schemas.microsoft.com/office/drawing/2014/chartex" xmlns:cx1="http://schemas.microsoft.com/office/drawing/2015/9/8/chartex" xmlns:cx2="http://schemas.microsoft.com/office/drawing/2015/10/21/chartex" xmlns:cx3="http://schemas.microsoft.com/office/drawing/2016/5/9/chartex" xmlns:cx4="http://schemas.microsoft.com/office/drawing/2016/5/10/chartex" xmlns:cx5="http://schemas.microsoft.com/office/drawing/2016/5/11/chartex" xmlns:cx6="http://schemas.microsoft.com/office/drawing/2016/5/12/chartex" xmlns:cx7="http://schemas.microsoft.com/office/drawing/2016/5/13/chartex" xmlns:cx8="http://schemas.microsoft.com/office/drawing/2016/5/14/chartex" xmlns:mc="http://schemas.openxmlformats.org/markup-compatibility/2006" xmlns:aink="http://schemas.microsoft.com/office/drawing/2016/ink" xmlns:am3d="http://schemas.microsoft.com/office/drawing/2017/model3d" xmlns:o="urn:schemas-microsoft-com:office:office" xmlns:r="http://schemas.openxmlformats.org/officeDocument/2006/relationships" xmlns:m="http://schemas.openxmlformats.org/officeDocument/2006/math" xmlns:v="urn:schemas-microsoft-com:vml" xmlns:wp14="http://schemas.microsoft.com/office/word/2010/wordprocessingDrawing" xmlns:wp="http://schemas.openxmlformats.org/drawingml/2006/wordprocessingDrawing" xmlns:w10="urn:schemas-microsoft-com:office:word" xmlns:w="http://schemas.openxmlformats.org/wordprocessingml/2006/main" xmlns:w14="http://schemas.microsoft.com/office/word/2010/wordml" xmlns:w15="http://schemas.microsoft.com/office/word/2012/wordml" xmlns:w16cex="http://schemas.microsoft.com/office/word/2018/wordml/cex" xmlns:w16cid="http://schemas.microsoft.com/office/word/2016/wordml/cid" xmlns:w16="http://schemas.microsoft.com/office/word/2018/wordml" xmlns:w16se="http://schemas.microsoft.com/office/word/2015/wordml/symex" xmlns:wpg="http://schemas.microsoft.com/office/word/2010/wordprocessingGroup" xmlns:wpi="http://schemas.microsoft.com/office/word/2010/wordprocessingInk" xmlns:wne="http://schemas.microsoft.com/office/word/2006/wordml" xmlns:wps="http://schemas.microsoft.com/office/word/2010/wordprocessingShape" mc:Ignorable="w14 w15 w16se w16cid w16 w16cex wp14">
   <w:body>
     <w:p>
       <w:pPr>
@@ -64,19 +64,8 @@
           <w:sz w:val="44"/>
           <w:szCs w:val="44"/>
         </w:rPr>
-        <w:t xml:space="preserve"> </w:t>
-      </w:r>
-      <w:proofErr w:type="spellStart"/>
-      <w:r>
-        <w:rPr>
-          <w:rStyle w:val="normaltextrun"/>
-          <w:rFonts w:ascii="Calibri" w:hAnsi="Calibri" w:cs="Tahoma"/>
-          <w:sz w:val="44"/>
-          <w:szCs w:val="44"/>
-        </w:rPr>
-        <w:t>IdP</w:t>
-      </w:r>
-      <w:proofErr w:type="spellEnd"/>
+        <w:t xml:space="preserve"> IdP</w:t>
+      </w:r>
     </w:p>
     <w:p>
       <w:pPr>
@@ -287,7 +276,7 @@
                     </pic:cNvPicPr>
                   </pic:nvPicPr>
                   <pic:blipFill>
-                    <a:blip r:embed="rId9">
+                    <a:blip r:embed="rId8">
                       <a:extLst>
                         <a:ext uri="{28A0092B-C50C-407E-A947-70E740481C1C}">
                           <a14:useLocalDpi xmlns:a14="http://schemas.microsoft.com/office/drawing/2010/main" val="0"/>
@@ -532,8 +521,7 @@
               </w:rPr>
               <w:t xml:space="preserve"> with SAML protocol support, such as </w:t>
             </w:r>
-            <w:hyperlink r:id="rId10" w:history="1">
-              <w:proofErr w:type="spellStart"/>
+            <w:hyperlink r:id="rId9" w:history="1">
               <w:r>
                 <w:rPr>
                   <w:rStyle w:val="Hyperlink"/>
@@ -543,7 +531,6 @@
                 </w:rPr>
                 <w:t>OpenSSO</w:t>
               </w:r>
-              <w:proofErr w:type="spellEnd"/>
             </w:hyperlink>
             <w:r>
               <w:rPr>
@@ -554,7 +541,7 @@
               </w:rPr>
               <w:t xml:space="preserve">, </w:t>
             </w:r>
-            <w:hyperlink r:id="rId11" w:history="1">
+            <w:hyperlink r:id="rId10" w:history="1">
               <w:r>
                 <w:rPr>
                   <w:rStyle w:val="Hyperlink"/>
@@ -574,7 +561,7 @@
               </w:rPr>
               <w:t xml:space="preserve">, </w:t>
             </w:r>
-            <w:hyperlink r:id="rId12" w:history="1">
+            <w:hyperlink r:id="rId11" w:history="1">
               <w:r>
                 <w:rPr>
                   <w:rStyle w:val="Hyperlink"/>
@@ -594,7 +581,7 @@
               </w:rPr>
               <w:t xml:space="preserve">, </w:t>
             </w:r>
-            <w:hyperlink r:id="rId13" w:history="1">
+            <w:hyperlink r:id="rId12" w:history="1">
               <w:r>
                 <w:rPr>
                   <w:rStyle w:val="Hyperlink"/>
@@ -877,33 +864,7 @@
           <w:sz w:val="32"/>
           <w:szCs w:val="32"/>
         </w:rPr>
-        <w:t xml:space="preserve">AD FS </w:t>
-      </w:r>
-      <w:proofErr w:type="spellStart"/>
-      <w:proofErr w:type="gramStart"/>
-      <w:r>
-        <w:rPr>
-          <w:rStyle w:val="normaltextrun"/>
-          <w:rFonts w:ascii="Calibri" w:hAnsi="Calibri" w:cs="Tahoma"/>
-          <w:b/>
-          <w:color w:val="244061" w:themeColor="accent1" w:themeShade="80"/>
-          <w:sz w:val="32"/>
-          <w:szCs w:val="32"/>
-        </w:rPr>
-        <w:t>IdP</w:t>
-      </w:r>
-      <w:proofErr w:type="spellEnd"/>
-      <w:proofErr w:type="gramEnd"/>
-      <w:r>
-        <w:rPr>
-          <w:rStyle w:val="normaltextrun"/>
-          <w:rFonts w:ascii="Calibri" w:hAnsi="Calibri" w:cs="Tahoma"/>
-          <w:b/>
-          <w:color w:val="244061" w:themeColor="accent1" w:themeShade="80"/>
-          <w:sz w:val="32"/>
-          <w:szCs w:val="32"/>
-        </w:rPr>
-        <w:t xml:space="preserve"> SAML authentication</w:t>
+        <w:t>AD FS IdP SAML authentication</w:t>
       </w:r>
     </w:p>
     <w:p>
@@ -965,7 +926,7 @@
         </w:rPr>
         <w:t xml:space="preserve">Access </w:t>
       </w:r>
-      <w:hyperlink r:id="rId14" w:history="1">
+      <w:hyperlink r:id="rId13" w:history="1">
         <w:r>
           <w:rPr>
             <w:rStyle w:val="Hyperlink"/>
@@ -980,13 +941,8 @@
       </w:hyperlink>
     </w:p>
     <w:p>
-      <w:proofErr w:type="gramStart"/>
-      <w:r>
-        <w:t>and</w:t>
-      </w:r>
-      <w:proofErr w:type="gramEnd"/>
-      <w:r>
-        <w:t xml:space="preserve"> follow the instructions</w:t>
+      <w:r>
+        <w:t>and follow the instructions</w:t>
       </w:r>
     </w:p>
     <w:p>
@@ -1024,27 +980,21 @@
       <w:r>
         <w:t xml:space="preserve">For following the next steps, you should have </w:t>
       </w:r>
-      <w:proofErr w:type="spellStart"/>
       <w:r>
         <w:rPr>
           <w:i/>
         </w:rPr>
         <w:t>keystool</w:t>
       </w:r>
-      <w:proofErr w:type="spellEnd"/>
       <w:r>
         <w:t xml:space="preserve"> available. </w:t>
       </w:r>
-      <w:proofErr w:type="spellStart"/>
-      <w:proofErr w:type="gramStart"/>
       <w:r>
         <w:rPr>
           <w:i/>
         </w:rPr>
         <w:t>keytool</w:t>
       </w:r>
-      <w:proofErr w:type="spellEnd"/>
-      <w:proofErr w:type="gramEnd"/>
       <w:r>
         <w:t xml:space="preserve"> is part of the standard java distribution.</w:t>
       </w:r>
@@ -1074,64 +1024,17 @@
       </w:r>
     </w:p>
     <w:p>
-      <w:proofErr w:type="spellStart"/>
-      <w:proofErr w:type="gramStart"/>
-      <w:r>
-        <w:t>keytool</w:t>
-      </w:r>
-      <w:proofErr w:type="spellEnd"/>
-      <w:proofErr w:type="gramEnd"/>
+      <w:r>
+        <w:t xml:space="preserve">keytool </w:t>
+      </w:r>
+      <w:r>
+        <w:t>-genkey -keyalg RSA -keysize 2048</w:t>
+      </w:r>
       <w:r>
         <w:t xml:space="preserve"> </w:t>
       </w:r>
       <w:r>
-        <w:t>-</w:t>
-      </w:r>
-      <w:proofErr w:type="spellStart"/>
-      <w:r>
-        <w:t>genkey</w:t>
-      </w:r>
-      <w:proofErr w:type="spellEnd"/>
-      <w:r>
-        <w:t xml:space="preserve"> -</w:t>
-      </w:r>
-      <w:proofErr w:type="spellStart"/>
-      <w:r>
-        <w:t>keyalg</w:t>
-      </w:r>
-      <w:proofErr w:type="spellEnd"/>
-      <w:r>
-        <w:t xml:space="preserve"> RSA -</w:t>
-      </w:r>
-      <w:proofErr w:type="spellStart"/>
-      <w:r>
-        <w:t>keysize</w:t>
-      </w:r>
-      <w:proofErr w:type="spellEnd"/>
-      <w:r>
-        <w:t xml:space="preserve"> 2048</w:t>
-      </w:r>
-      <w:r>
-        <w:t xml:space="preserve"> </w:t>
-      </w:r>
-      <w:r>
-        <w:t>-</w:t>
-      </w:r>
-      <w:proofErr w:type="spellStart"/>
-      <w:r>
-        <w:t>dname</w:t>
-      </w:r>
-      <w:proofErr w:type="spellEnd"/>
-      <w:r>
-        <w:t xml:space="preserve"> "</w:t>
-      </w:r>
-      <w:proofErr w:type="spellStart"/>
-      <w:r>
-        <w:t>cn</w:t>
-      </w:r>
-      <w:proofErr w:type="spellEnd"/>
-      <w:r>
-        <w:t>=</w:t>
+        <w:t>-dname "cn=</w:t>
       </w:r>
       <w:r>
         <w:rPr>
@@ -1139,48 +1042,14 @@
         </w:rPr>
         <w:t xml:space="preserve">{your domain}, </w:t>
       </w:r>
-      <w:proofErr w:type="spellStart"/>
-      <w:r>
-        <w:t>ou</w:t>
-      </w:r>
-      <w:proofErr w:type="spellEnd"/>
-      <w:r>
-        <w:t>=Organizational Unit, o=Organization, c=US" -alias ADFS -</w:t>
-      </w:r>
-      <w:proofErr w:type="spellStart"/>
-      <w:r>
-        <w:t>keypass</w:t>
-      </w:r>
-      <w:proofErr w:type="spellEnd"/>
-      <w:r>
-        <w:t xml:space="preserve"> password -</w:t>
-      </w:r>
-      <w:proofErr w:type="spellStart"/>
-      <w:r>
-        <w:t>keystore</w:t>
-      </w:r>
-      <w:proofErr w:type="spellEnd"/>
-      <w:r>
-        <w:t xml:space="preserve"> </w:t>
-      </w:r>
-      <w:proofErr w:type="spellStart"/>
+      <w:r>
+        <w:t xml:space="preserve">ou=Organizational Unit, o=Organization, c=US" -alias ADFS -keypass password -keystore </w:t>
+      </w:r>
       <w:r>
         <w:t>IDP</w:t>
       </w:r>
       <w:r>
-        <w:t>_keystore.jks</w:t>
-      </w:r>
-      <w:proofErr w:type="spellEnd"/>
-      <w:r>
-        <w:t xml:space="preserve"> -</w:t>
-      </w:r>
-      <w:proofErr w:type="spellStart"/>
-      <w:r>
-        <w:t>storepass</w:t>
-      </w:r>
-      <w:proofErr w:type="spellEnd"/>
-      <w:r>
-        <w:t xml:space="preserve"> password -validity 9999</w:t>
+        <w:t>_keystore.jks -storepass password -validity 9999</w:t>
       </w:r>
     </w:p>
     <w:p>
@@ -1192,121 +1061,24 @@
         </w:numPr>
       </w:pPr>
       <w:r>
-        <w:t xml:space="preserve">Execute the following command in order to convert the private and public keys to </w:t>
-      </w:r>
-      <w:proofErr w:type="spellStart"/>
-      <w:r>
-        <w:t>pfx</w:t>
-      </w:r>
-      <w:proofErr w:type="spellEnd"/>
-      <w:r>
-        <w:t xml:space="preserve"> format, to be import later at ADFS.</w:t>
-      </w:r>
-    </w:p>
-    <w:p>
-      <w:proofErr w:type="spellStart"/>
-      <w:proofErr w:type="gramStart"/>
-      <w:r>
-        <w:t>keytool</w:t>
-      </w:r>
-      <w:proofErr w:type="spellEnd"/>
-      <w:proofErr w:type="gramEnd"/>
-      <w:r>
-        <w:t xml:space="preserve"> -</w:t>
-      </w:r>
-      <w:proofErr w:type="spellStart"/>
-      <w:r>
-        <w:t>importkeystore</w:t>
-      </w:r>
-      <w:proofErr w:type="spellEnd"/>
-      <w:r>
-        <w:t xml:space="preserve"> -</w:t>
-      </w:r>
-      <w:proofErr w:type="spellStart"/>
-      <w:r>
-        <w:t>srckeystore</w:t>
-      </w:r>
-      <w:proofErr w:type="spellEnd"/>
-      <w:r>
-        <w:t xml:space="preserve"> </w:t>
-      </w:r>
-      <w:proofErr w:type="spellStart"/>
+        <w:t>Execute the following command in order to convert the private and public keys to pfx format, to be import later at ADFS.</w:t>
+      </w:r>
+    </w:p>
+    <w:p>
+      <w:r>
+        <w:t xml:space="preserve">keytool -importkeystore -srckeystore </w:t>
+      </w:r>
       <w:r>
         <w:t>IDP</w:t>
       </w:r>
       <w:r>
-        <w:t>_keystore.jks</w:t>
-      </w:r>
-      <w:proofErr w:type="spellEnd"/>
-      <w:r>
-        <w:t xml:space="preserve"> -</w:t>
-      </w:r>
-      <w:proofErr w:type="spellStart"/>
-      <w:r>
-        <w:t>srcstoretype</w:t>
-      </w:r>
-      <w:proofErr w:type="spellEnd"/>
-      <w:r>
-        <w:t xml:space="preserve"> JKS -</w:t>
-      </w:r>
-      <w:proofErr w:type="spellStart"/>
-      <w:r>
-        <w:t>destkeystore</w:t>
-      </w:r>
-      <w:proofErr w:type="spellEnd"/>
-      <w:r>
-        <w:t xml:space="preserve"> </w:t>
-      </w:r>
-      <w:proofErr w:type="spellStart"/>
+        <w:t xml:space="preserve">_keystore.jks -srcstoretype JKS -destkeystore </w:t>
+      </w:r>
       <w:r>
         <w:t>IDP</w:t>
       </w:r>
       <w:r>
-        <w:t>_keys.pfx</w:t>
-      </w:r>
-      <w:proofErr w:type="spellEnd"/>
-      <w:r>
-        <w:t xml:space="preserve"> -</w:t>
-      </w:r>
-      <w:proofErr w:type="spellStart"/>
-      <w:r>
-        <w:t>deststoretype</w:t>
-      </w:r>
-      <w:proofErr w:type="spellEnd"/>
-      <w:r>
-        <w:t xml:space="preserve"> PKCS12 -</w:t>
-      </w:r>
-      <w:proofErr w:type="spellStart"/>
-      <w:r>
-        <w:t>deststorepass</w:t>
-      </w:r>
-      <w:proofErr w:type="spellEnd"/>
-      <w:r>
-        <w:t xml:space="preserve"> password -</w:t>
-      </w:r>
-      <w:proofErr w:type="spellStart"/>
-      <w:r>
-        <w:t>srckeypass</w:t>
-      </w:r>
-      <w:proofErr w:type="spellEnd"/>
-      <w:r>
-        <w:t xml:space="preserve"> password -</w:t>
-      </w:r>
-      <w:proofErr w:type="spellStart"/>
-      <w:r>
-        <w:t>srcalias</w:t>
-      </w:r>
-      <w:proofErr w:type="spellEnd"/>
-      <w:r>
-        <w:t xml:space="preserve"> ADFS -</w:t>
-      </w:r>
-      <w:proofErr w:type="spellStart"/>
-      <w:r>
-        <w:t>srcstorepass</w:t>
-      </w:r>
-      <w:proofErr w:type="spellEnd"/>
-      <w:r>
-        <w:t xml:space="preserve"> password</w:t>
+        <w:t>_keys.pfx -deststoretype PKCS12 -deststorepass password -srckeypass password -srcalias ADFS -srcstorepass password</w:t>
       </w:r>
     </w:p>
     <w:p>
@@ -1391,8 +1163,6 @@
       <w:r>
         <w:t>ited AD FS/BA-server connection name, such as</w:t>
       </w:r>
-      <w:bookmarkStart w:id="0" w:name="_GoBack"/>
-      <w:bookmarkEnd w:id="0"/>
       <w:r>
         <w:t xml:space="preserve"> “pentaho-ADFS-sp.xml”</w:t>
       </w:r>
@@ -1433,29 +1203,16 @@
         <w:t>R</w:t>
       </w:r>
       <w:r>
-        <w:t>eplace “</w:t>
-      </w:r>
-      <w:proofErr w:type="spellStart"/>
-      <w:r>
-        <w:t>l</w:t>
+        <w:t>eplace “l</w:t>
       </w:r>
       <w:r>
         <w:t>ocalhost</w:t>
       </w:r>
-      <w:proofErr w:type="spellEnd"/>
       <w:r>
         <w:t>” by the</w:t>
       </w:r>
       <w:r>
-        <w:t xml:space="preserve"> real </w:t>
-      </w:r>
-      <w:proofErr w:type="spellStart"/>
-      <w:r>
-        <w:t>ip</w:t>
-      </w:r>
-      <w:proofErr w:type="spellEnd"/>
-      <w:r>
-        <w:t xml:space="preserve"> address</w:t>
+        <w:t xml:space="preserve"> real ip address</w:t>
       </w:r>
       <w:r>
         <w:t xml:space="preserve"> or name of the machine hosting </w:t>
@@ -1485,15 +1242,7 @@
         <w:t xml:space="preserve"> the port of the endpoints from “8080” to “8443” or other port tha</w:t>
       </w:r>
       <w:r>
-        <w:t xml:space="preserve">t you have defined in your </w:t>
-      </w:r>
-      <w:proofErr w:type="spellStart"/>
-      <w:r>
-        <w:t>ba</w:t>
-      </w:r>
-      <w:proofErr w:type="spellEnd"/>
-      <w:r>
-        <w:t>-server</w:t>
+        <w:t>t you have defined in your ba-server</w:t>
       </w:r>
     </w:p>
     <w:p>
@@ -1513,11 +1262,9 @@
       <w:r>
         <w:t xml:space="preserve">location </w:t>
       </w:r>
-      <w:proofErr w:type="spellStart"/>
       <w:r>
         <w:t>urls</w:t>
       </w:r>
-      <w:proofErr w:type="spellEnd"/>
       <w:r>
         <w:t xml:space="preserve"> from “http” to “https”</w:t>
       </w:r>
@@ -1759,67 +1506,7 @@
           <w:sz w:val="22"/>
           <w:szCs w:val="22"/>
         </w:rPr>
-        <w:t xml:space="preserve">or a common name that comprehends the </w:t>
-      </w:r>
-      <w:proofErr w:type="spellStart"/>
-      <w:r>
-        <w:rPr>
-          <w:rFonts w:ascii="Calibri" w:hAnsi="Calibri"/>
-          <w:b/>
-          <w:sz w:val="22"/>
-          <w:szCs w:val="22"/>
-        </w:rPr>
-        <w:t>idp</w:t>
-      </w:r>
-      <w:proofErr w:type="spellEnd"/>
-      <w:r>
-        <w:rPr>
-          <w:rFonts w:ascii="Calibri" w:hAnsi="Calibri"/>
-          <w:b/>
-          <w:sz w:val="22"/>
-          <w:szCs w:val="22"/>
-        </w:rPr>
-        <w:t xml:space="preserve"> domain name (e.g., certificate common name set to “*</w:t>
-      </w:r>
-      <w:proofErr w:type="gramStart"/>
-      <w:r>
-        <w:rPr>
-          <w:rFonts w:ascii="Calibri" w:hAnsi="Calibri"/>
-          <w:b/>
-          <w:sz w:val="22"/>
-          <w:szCs w:val="22"/>
-        </w:rPr>
-        <w:t>.idpcompany.org</w:t>
-      </w:r>
-      <w:proofErr w:type="gramEnd"/>
-      <w:r>
-        <w:rPr>
-          <w:rFonts w:ascii="Calibri" w:hAnsi="Calibri"/>
-          <w:b/>
-          <w:sz w:val="22"/>
-          <w:szCs w:val="22"/>
-        </w:rPr>
-        <w:t xml:space="preserve">” and the </w:t>
-      </w:r>
-      <w:proofErr w:type="spellStart"/>
-      <w:r>
-        <w:rPr>
-          <w:rFonts w:ascii="Calibri" w:hAnsi="Calibri"/>
-          <w:b/>
-          <w:sz w:val="22"/>
-          <w:szCs w:val="22"/>
-        </w:rPr>
-        <w:t>idp</w:t>
-      </w:r>
-      <w:proofErr w:type="spellEnd"/>
-      <w:r>
-        <w:rPr>
-          <w:rFonts w:ascii="Calibri" w:hAnsi="Calibri"/>
-          <w:b/>
-          <w:sz w:val="22"/>
-          <w:szCs w:val="22"/>
-        </w:rPr>
-        <w:t xml:space="preserve"> domain name is “adfs.idpcompany.org”)</w:t>
+        <w:t>or a common name that comprehends the idp domain name (e.g., certificate common name set to “*.idpcompany.org” and the idp domain name is “adfs.idpcompany.org”)</w:t>
       </w:r>
     </w:p>
     <w:p>
@@ -3578,25 +3265,7 @@
           <w:sz w:val="22"/>
           <w:szCs w:val="22"/>
         </w:rPr>
-        <w:t>“Configuration required for Active Directory Domain Services at WIN-</w:t>
-      </w:r>
-      <w:proofErr w:type="gramStart"/>
-      <w:r>
-        <w:rPr>
-          <w:rFonts w:ascii="Calibri" w:hAnsi="Calibri"/>
-          <w:sz w:val="22"/>
-          <w:szCs w:val="22"/>
-        </w:rPr>
-        <w:t>..</w:t>
-      </w:r>
-      <w:proofErr w:type="gramEnd"/>
-      <w:r>
-        <w:rPr>
-          <w:rFonts w:ascii="Calibri" w:hAnsi="Calibri"/>
-          <w:sz w:val="22"/>
-          <w:szCs w:val="22"/>
-        </w:rPr>
-        <w:t>”,</w:t>
+        <w:t>“Configuration required for Active Directory Domain Services at WIN-..”,</w:t>
       </w:r>
     </w:p>
     <w:p>
@@ -4099,33 +3768,15 @@
           <w:sz w:val="22"/>
           <w:szCs w:val="22"/>
         </w:rPr>
-        <w:t xml:space="preserve"> there is </w:t>
-      </w:r>
-      <w:proofErr w:type="gramStart"/>
-      <w:r>
-        <w:rPr>
-          <w:rFonts w:ascii="Calibri" w:hAnsi="Calibri"/>
-          <w:sz w:val="22"/>
-          <w:szCs w:val="22"/>
-        </w:rPr>
-        <w:t xml:space="preserve">nothing </w:t>
-      </w:r>
-      <w:r>
-        <w:rPr>
-          <w:rFonts w:ascii="Calibri" w:hAnsi="Calibri"/>
-          <w:sz w:val="22"/>
-          <w:szCs w:val="22"/>
-        </w:rPr>
-        <w:t xml:space="preserve"> you</w:t>
-      </w:r>
-      <w:proofErr w:type="gramEnd"/>
-      <w:r>
-        <w:rPr>
-          <w:rFonts w:ascii="Calibri" w:hAnsi="Calibri"/>
-          <w:sz w:val="22"/>
-          <w:szCs w:val="22"/>
-        </w:rPr>
-        <w:t xml:space="preserve"> will do</w:t>
+        <w:t xml:space="preserve"> there is nothing </w:t>
+      </w:r>
+      <w:r>
+        <w:rPr>
+          <w:rFonts w:ascii="Calibri" w:hAnsi="Calibri"/>
+          <w:sz w:val="22"/>
+          <w:szCs w:val="22"/>
+        </w:rPr>
+        <w:t xml:space="preserve"> you will do</w:t>
       </w:r>
     </w:p>
     <w:p>
@@ -4331,33 +3982,15 @@
           <w:sz w:val="22"/>
           <w:szCs w:val="22"/>
         </w:rPr>
-        <w:t xml:space="preserve">In </w:t>
-      </w:r>
-      <w:proofErr w:type="spellStart"/>
-      <w:r>
-        <w:rPr>
-          <w:rFonts w:ascii="Calibri" w:hAnsi="Calibri"/>
-          <w:sz w:val="22"/>
-          <w:szCs w:val="22"/>
-        </w:rPr>
-        <w:t>page,</w:t>
-      </w:r>
-      <w:r>
-        <w:rPr>
-          <w:rFonts w:ascii="Calibri" w:hAnsi="Calibri"/>
-          <w:sz w:val="22"/>
-          <w:szCs w:val="22"/>
-        </w:rPr>
-        <w:t>“Paths</w:t>
-      </w:r>
-      <w:proofErr w:type="spellEnd"/>
-      <w:r>
-        <w:rPr>
-          <w:rFonts w:ascii="Calibri" w:hAnsi="Calibri"/>
-          <w:sz w:val="22"/>
-          <w:szCs w:val="22"/>
-        </w:rPr>
-        <w:t>”</w:t>
+        <w:t>In page,</w:t>
+      </w:r>
+      <w:r>
+        <w:rPr>
+          <w:rFonts w:ascii="Calibri" w:hAnsi="Calibri"/>
+          <w:sz w:val="22"/>
+          <w:szCs w:val="22"/>
+        </w:rPr>
+        <w:t>“Paths”</w:t>
       </w:r>
     </w:p>
     <w:p>
@@ -4403,23 +4036,13 @@
           <w:szCs w:val="22"/>
         </w:rPr>
       </w:pPr>
-      <w:proofErr w:type="spellStart"/>
-      <w:r>
-        <w:rPr>
-          <w:rFonts w:ascii="Calibri" w:hAnsi="Calibri"/>
-          <w:sz w:val="22"/>
-          <w:szCs w:val="22"/>
-        </w:rPr>
-        <w:t>DataBase</w:t>
-      </w:r>
-      <w:proofErr w:type="spellEnd"/>
-      <w:r>
-        <w:rPr>
-          <w:rFonts w:ascii="Calibri" w:hAnsi="Calibri"/>
-          <w:sz w:val="22"/>
-          <w:szCs w:val="22"/>
-        </w:rPr>
-        <w:t xml:space="preserve"> Folder: </w:t>
+      <w:r>
+        <w:rPr>
+          <w:rFonts w:ascii="Calibri" w:hAnsi="Calibri"/>
+          <w:sz w:val="22"/>
+          <w:szCs w:val="22"/>
+        </w:rPr>
+        <w:t xml:space="preserve">DataBase Folder: </w:t>
       </w:r>
       <w:r>
         <w:rPr>
@@ -5207,25 +4830,7 @@
           <w:sz w:val="22"/>
           <w:szCs w:val="22"/>
         </w:rPr>
-        <w:t xml:space="preserve"> Services at WIN-</w:t>
-      </w:r>
-      <w:proofErr w:type="gramStart"/>
-      <w:r>
-        <w:rPr>
-          <w:rFonts w:ascii="Calibri" w:hAnsi="Calibri"/>
-          <w:sz w:val="22"/>
-          <w:szCs w:val="22"/>
-        </w:rPr>
-        <w:t>..</w:t>
-      </w:r>
-      <w:proofErr w:type="gramEnd"/>
-      <w:r>
-        <w:rPr>
-          <w:rFonts w:ascii="Calibri" w:hAnsi="Calibri"/>
-          <w:sz w:val="22"/>
-          <w:szCs w:val="22"/>
-        </w:rPr>
-        <w:t>”,</w:t>
+        <w:t xml:space="preserve"> Services at WIN-..”,</w:t>
       </w:r>
     </w:p>
     <w:p>
@@ -5258,23 +4863,13 @@
         </w:rPr>
         <w:t>Configure the federation service on this server.</w:t>
       </w:r>
-      <w:proofErr w:type="gramStart"/>
-      <w:r>
-        <w:rPr>
-          <w:rFonts w:ascii="Calibri" w:hAnsi="Calibri"/>
-          <w:sz w:val="22"/>
-          <w:szCs w:val="22"/>
-        </w:rPr>
-        <w:t>”.</w:t>
-      </w:r>
-      <w:proofErr w:type="gramEnd"/>
-      <w:r>
-        <w:rPr>
-          <w:rFonts w:ascii="Calibri" w:hAnsi="Calibri"/>
-          <w:sz w:val="22"/>
-          <w:szCs w:val="22"/>
-        </w:rPr>
-        <w:t xml:space="preserve"> </w:t>
+      <w:r>
+        <w:rPr>
+          <w:rFonts w:ascii="Calibri" w:hAnsi="Calibri"/>
+          <w:sz w:val="22"/>
+          <w:szCs w:val="22"/>
+        </w:rPr>
+        <w:t xml:space="preserve">”. </w:t>
       </w:r>
     </w:p>
     <w:p>
@@ -5534,25 +5129,7 @@
           <w:sz w:val="22"/>
           <w:szCs w:val="22"/>
         </w:rPr>
-        <w:t xml:space="preserve">Select the public and private key contained in a </w:t>
-      </w:r>
-      <w:proofErr w:type="spellStart"/>
-      <w:r>
-        <w:rPr>
-          <w:rFonts w:ascii="Calibri" w:hAnsi="Calibri"/>
-          <w:sz w:val="22"/>
-          <w:szCs w:val="22"/>
-        </w:rPr>
-        <w:t>pfk</w:t>
-      </w:r>
-      <w:proofErr w:type="spellEnd"/>
-      <w:r>
-        <w:rPr>
-          <w:rFonts w:ascii="Calibri" w:hAnsi="Calibri"/>
-          <w:sz w:val="22"/>
-          <w:szCs w:val="22"/>
-        </w:rPr>
-        <w:t xml:space="preserve"> file</w:t>
+        <w:t>Select the public and private key contained in a pfk file</w:t>
       </w:r>
       <w:r>
         <w:rPr>
@@ -5576,25 +5153,7 @@
           <w:sz w:val="22"/>
           <w:szCs w:val="22"/>
         </w:rPr>
-        <w:t xml:space="preserve">that contains the SSL Certificate (e.g., </w:t>
-      </w:r>
-      <w:proofErr w:type="spellStart"/>
-      <w:r>
-        <w:rPr>
-          <w:rFonts w:ascii="Calibri" w:hAnsi="Calibri"/>
-          <w:sz w:val="22"/>
-          <w:szCs w:val="22"/>
-        </w:rPr>
-        <w:t>IDP_keys.pfk</w:t>
-      </w:r>
-      <w:proofErr w:type="spellEnd"/>
-      <w:r>
-        <w:rPr>
-          <w:rFonts w:ascii="Calibri" w:hAnsi="Calibri"/>
-          <w:sz w:val="22"/>
-          <w:szCs w:val="22"/>
-        </w:rPr>
-        <w:t>)</w:t>
+        <w:t>that contains the SSL Certificate (e.g., IDP_keys.pfk)</w:t>
       </w:r>
     </w:p>
     <w:p>
@@ -6771,25 +6330,7 @@
           <w:sz w:val="22"/>
           <w:szCs w:val="22"/>
         </w:rPr>
-        <w:t>Type “</w:t>
-      </w:r>
-      <w:proofErr w:type="spellStart"/>
-      <w:r>
-        <w:rPr>
-          <w:rFonts w:ascii="Calibri" w:hAnsi="Calibri"/>
-          <w:sz w:val="22"/>
-          <w:szCs w:val="22"/>
-        </w:rPr>
-        <w:t>pentaho</w:t>
-      </w:r>
-      <w:proofErr w:type="spellEnd"/>
-      <w:r>
-        <w:rPr>
-          <w:rFonts w:ascii="Calibri" w:hAnsi="Calibri"/>
-          <w:sz w:val="22"/>
-          <w:szCs w:val="22"/>
-        </w:rPr>
-        <w:t>” in the text box below “Display name:”</w:t>
+        <w:t>Type “pentaho” in the text box below “Display name:”</w:t>
       </w:r>
     </w:p>
     <w:p>
@@ -7005,33 +6546,15 @@
           <w:sz w:val="22"/>
           <w:szCs w:val="22"/>
         </w:rPr>
-        <w:t>page</w:t>
-      </w:r>
-      <w:proofErr w:type="gramStart"/>
-      <w:r>
-        <w:rPr>
-          <w:rFonts w:ascii="Calibri" w:hAnsi="Calibri"/>
-          <w:sz w:val="22"/>
-          <w:szCs w:val="22"/>
-        </w:rPr>
-        <w:t xml:space="preserve">, </w:t>
-      </w:r>
-      <w:r>
-        <w:rPr>
-          <w:rFonts w:ascii="Calibri" w:hAnsi="Calibri"/>
-          <w:sz w:val="22"/>
-          <w:szCs w:val="22"/>
-        </w:rPr>
-        <w:t xml:space="preserve"> you</w:t>
-      </w:r>
-      <w:proofErr w:type="gramEnd"/>
-      <w:r>
-        <w:rPr>
-          <w:rFonts w:ascii="Calibri" w:hAnsi="Calibri"/>
-          <w:sz w:val="22"/>
-          <w:szCs w:val="22"/>
-        </w:rPr>
-        <w:t xml:space="preserve"> have the information that will be add</w:t>
+        <w:t xml:space="preserve">page, </w:t>
+      </w:r>
+      <w:r>
+        <w:rPr>
+          <w:rFonts w:ascii="Calibri" w:hAnsi="Calibri"/>
+          <w:sz w:val="22"/>
+          <w:szCs w:val="22"/>
+        </w:rPr>
+        <w:t xml:space="preserve"> you have the information that will be add</w:t>
       </w:r>
       <w:r>
         <w:rPr>
@@ -7205,25 +6728,7 @@
           <w:sz w:val="22"/>
           <w:szCs w:val="22"/>
         </w:rPr>
-        <w:t xml:space="preserve">es for </w:t>
-      </w:r>
-      <w:proofErr w:type="spellStart"/>
-      <w:r>
-        <w:rPr>
-          <w:rFonts w:ascii="Calibri" w:hAnsi="Calibri"/>
-          <w:sz w:val="22"/>
-          <w:szCs w:val="22"/>
-        </w:rPr>
-        <w:t>pentaho</w:t>
-      </w:r>
-      <w:proofErr w:type="spellEnd"/>
-      <w:r>
-        <w:rPr>
-          <w:rFonts w:ascii="Calibri" w:hAnsi="Calibri"/>
-          <w:sz w:val="22"/>
-          <w:szCs w:val="22"/>
-        </w:rPr>
-        <w:t>” should open</w:t>
+        <w:t>es for pentaho” should open</w:t>
       </w:r>
     </w:p>
     <w:p>
@@ -7427,23 +6932,13 @@
         </w:rPr>
         <w:t>“</w:t>
       </w:r>
-      <w:proofErr w:type="spellStart"/>
-      <w:r>
-        <w:rPr>
-          <w:rFonts w:ascii="Calibri" w:hAnsi="Calibri"/>
-          <w:sz w:val="22"/>
-          <w:szCs w:val="22"/>
-        </w:rPr>
-        <w:t>pentaho</w:t>
-      </w:r>
-      <w:proofErr w:type="spellEnd"/>
-      <w:r>
-        <w:rPr>
-          <w:rFonts w:ascii="Calibri" w:hAnsi="Calibri"/>
-          <w:sz w:val="22"/>
-          <w:szCs w:val="22"/>
-        </w:rPr>
-        <w:t xml:space="preserve"> claim rules</w:t>
+      <w:r>
+        <w:rPr>
+          <w:rFonts w:ascii="Calibri" w:hAnsi="Calibri"/>
+          <w:sz w:val="22"/>
+          <w:szCs w:val="22"/>
+        </w:rPr>
+        <w:t>pentaho claim rules</w:t>
       </w:r>
       <w:r>
         <w:rPr>
@@ -7513,25 +7008,7 @@
           <w:sz w:val="22"/>
           <w:szCs w:val="22"/>
         </w:rPr>
-        <w:t>ow “Attribute Store:</w:t>
-      </w:r>
-      <w:proofErr w:type="gramStart"/>
-      <w:r>
-        <w:rPr>
-          <w:rFonts w:ascii="Calibri" w:hAnsi="Calibri"/>
-          <w:sz w:val="22"/>
-          <w:szCs w:val="22"/>
-        </w:rPr>
-        <w:t>”,</w:t>
-      </w:r>
-      <w:proofErr w:type="gramEnd"/>
-      <w:r>
-        <w:rPr>
-          <w:rFonts w:ascii="Calibri" w:hAnsi="Calibri"/>
-          <w:sz w:val="22"/>
-          <w:szCs w:val="22"/>
-        </w:rPr>
-        <w:t xml:space="preserve"> select “Active Directory”</w:t>
+        <w:t>ow “Attribute Store:”, select “Active Directory”</w:t>
       </w:r>
     </w:p>
     <w:p>
@@ -8091,7 +7568,6 @@
         </w:rPr>
         <w:t xml:space="preserve">On the middle section, </w:t>
       </w:r>
-      <w:proofErr w:type="gramStart"/>
       <w:r>
         <w:rPr>
           <w:rFonts w:ascii="Calibri" w:hAnsi="Calibri"/>
@@ -8114,27 +7590,8 @@
           <w:sz w:val="22"/>
           <w:szCs w:val="22"/>
         </w:rPr>
-        <w:t>ow “Token-signing”</w:t>
-      </w:r>
-      <w:proofErr w:type="gramEnd"/>
-      <w:r>
-        <w:rPr>
-          <w:rFonts w:ascii="Calibri" w:hAnsi="Calibri"/>
-          <w:sz w:val="22"/>
-          <w:szCs w:val="22"/>
-        </w:rPr>
-        <w:t xml:space="preserve">, </w:t>
-      </w:r>
-      <w:proofErr w:type="gramStart"/>
-      <w:r>
-        <w:rPr>
-          <w:rFonts w:ascii="Calibri" w:hAnsi="Calibri"/>
-          <w:sz w:val="22"/>
-          <w:szCs w:val="22"/>
-        </w:rPr>
-        <w:t>select “View Certificate…”</w:t>
-      </w:r>
-      <w:proofErr w:type="gramEnd"/>
+        <w:t>ow “Token-signing”, select “View Certificate…”</w:t>
+      </w:r>
     </w:p>
     <w:p>
       <w:pPr>
@@ -8311,25 +7768,7 @@
           <w:sz w:val="22"/>
           <w:szCs w:val="22"/>
         </w:rPr>
-        <w:t>Click “Browse</w:t>
-      </w:r>
-      <w:proofErr w:type="gramStart"/>
-      <w:r>
-        <w:rPr>
-          <w:rFonts w:ascii="Calibri" w:hAnsi="Calibri"/>
-          <w:sz w:val="22"/>
-          <w:szCs w:val="22"/>
-        </w:rPr>
-        <w:t>..</w:t>
-      </w:r>
-      <w:proofErr w:type="gramEnd"/>
-      <w:r>
-        <w:rPr>
-          <w:rFonts w:ascii="Calibri" w:hAnsi="Calibri"/>
-          <w:sz w:val="22"/>
-          <w:szCs w:val="22"/>
-        </w:rPr>
-        <w:t>” and save the file (e.g.,</w:t>
+        <w:t>Click “Browse..” and save the file (e.g.,</w:t>
       </w:r>
       <w:r>
         <w:rPr>
@@ -8354,39 +7793,8 @@
           <w:sz w:val="22"/>
           <w:szCs w:val="22"/>
         </w:rPr>
-        <w:t xml:space="preserve">This is the public key of ADFS signing. Later, you will have to add it to </w:t>
-      </w:r>
-      <w:proofErr w:type="spellStart"/>
-      <w:r>
-        <w:rPr>
-          <w:rFonts w:ascii="Calibri" w:hAnsi="Calibri"/>
-          <w:b/>
-          <w:sz w:val="22"/>
-          <w:szCs w:val="22"/>
-        </w:rPr>
-        <w:t>ba</w:t>
-      </w:r>
-      <w:proofErr w:type="spellEnd"/>
-      <w:r>
-        <w:rPr>
-          <w:rFonts w:ascii="Calibri" w:hAnsi="Calibri"/>
-          <w:b/>
-          <w:sz w:val="22"/>
-          <w:szCs w:val="22"/>
-        </w:rPr>
-        <w:t xml:space="preserve">-server </w:t>
-      </w:r>
-      <w:proofErr w:type="spellStart"/>
-      <w:r>
-        <w:rPr>
-          <w:rFonts w:ascii="Calibri" w:hAnsi="Calibri"/>
-          <w:b/>
-          <w:sz w:val="22"/>
-          <w:szCs w:val="22"/>
-        </w:rPr>
-        <w:t>keystore</w:t>
-      </w:r>
-      <w:proofErr w:type="spellEnd"/>
+        <w:t>This is the public key of ADFS signing. Later, you will have to add it to ba-server keystore</w:t>
+      </w:r>
       <w:r>
         <w:rPr>
           <w:rFonts w:ascii="Calibri" w:hAnsi="Calibri"/>
@@ -8647,25 +8055,7 @@
           <w:sz w:val="22"/>
           <w:szCs w:val="22"/>
         </w:rPr>
-        <w:t>On the middle section, double click on the row with the “Display Name” “</w:t>
-      </w:r>
-      <w:proofErr w:type="spellStart"/>
-      <w:r>
-        <w:rPr>
-          <w:rFonts w:ascii="Calibri" w:hAnsi="Calibri"/>
-          <w:sz w:val="22"/>
-          <w:szCs w:val="22"/>
-        </w:rPr>
-        <w:t>pentaho</w:t>
-      </w:r>
-      <w:proofErr w:type="spellEnd"/>
-      <w:r>
-        <w:rPr>
-          <w:rFonts w:ascii="Calibri" w:hAnsi="Calibri"/>
-          <w:sz w:val="22"/>
-          <w:szCs w:val="22"/>
-        </w:rPr>
-        <w:t>”.</w:t>
+        <w:t>On the middle section, double click on the row with the “Display Name” “pentaho”.</w:t>
       </w:r>
     </w:p>
     <w:p>
@@ -8725,7 +8115,23 @@
           <w:sz w:val="22"/>
           <w:szCs w:val="22"/>
         </w:rPr>
-        <w:t>Change the “Secure hash algorithm” to “SHA-1”</w:t>
+        <w:t>Change the “Secure hash algorithm” to “SHA-</w:t>
+      </w:r>
+      <w:r>
+        <w:rPr>
+          <w:rFonts w:ascii="Calibri" w:hAnsi="Calibri"/>
+          <w:sz w:val="22"/>
+          <w:szCs w:val="22"/>
+        </w:rPr>
+        <w:t>256</w:t>
+      </w:r>
+      <w:r>
+        <w:rPr>
+          <w:rFonts w:ascii="Calibri" w:hAnsi="Calibri"/>
+          <w:sz w:val="22"/>
+          <w:szCs w:val="22"/>
+        </w:rPr>
+        <w:t>”</w:t>
       </w:r>
     </w:p>
     <w:p>
@@ -8769,25 +8175,7 @@
           <w:sz w:val="22"/>
           <w:szCs w:val="22"/>
         </w:rPr>
-        <w:t>In this step, you will create a new group called “</w:t>
-      </w:r>
-      <w:proofErr w:type="spellStart"/>
-      <w:r>
-        <w:rPr>
-          <w:rFonts w:ascii="Calibri" w:hAnsi="Calibri"/>
-          <w:sz w:val="22"/>
-          <w:szCs w:val="22"/>
-        </w:rPr>
-        <w:t>Pentaho_Administrator</w:t>
-      </w:r>
-      <w:proofErr w:type="spellEnd"/>
-      <w:r>
-        <w:rPr>
-          <w:rFonts w:ascii="Calibri" w:hAnsi="Calibri"/>
-          <w:sz w:val="22"/>
-          <w:szCs w:val="22"/>
-        </w:rPr>
-        <w:t xml:space="preserve">” that will be assigned to the users that you want to have administrator’s rights in </w:t>
+        <w:t xml:space="preserve">In this step, you will create a new group called “Pentaho_Administrator” that will be assigned to the users that you want to have administrator’s rights in </w:t>
       </w:r>
       <w:r>
         <w:rPr>
@@ -8923,7 +8311,6 @@
         </w:rPr>
         <w:t>Type “</w:t>
       </w:r>
-      <w:proofErr w:type="spellStart"/>
       <w:r>
         <w:rPr>
           <w:rFonts w:ascii="Calibri" w:hAnsi="Calibri"/>
@@ -8932,7 +8319,6 @@
         </w:rPr>
         <w:t>Pentaho_Administrator</w:t>
       </w:r>
-      <w:proofErr w:type="spellEnd"/>
       <w:r>
         <w:rPr>
           <w:rFonts w:ascii="Calibri" w:hAnsi="Calibri"/>
@@ -9103,25 +8489,7 @@
           <w:sz w:val="22"/>
           <w:szCs w:val="22"/>
         </w:rPr>
-        <w:t>rights. (</w:t>
-      </w:r>
-      <w:proofErr w:type="gramStart"/>
-      <w:r>
-        <w:rPr>
-          <w:rFonts w:ascii="Calibri" w:hAnsi="Calibri"/>
-          <w:sz w:val="22"/>
-          <w:szCs w:val="22"/>
-        </w:rPr>
-        <w:t>e</w:t>
-      </w:r>
-      <w:proofErr w:type="gramEnd"/>
-      <w:r>
-        <w:rPr>
-          <w:rFonts w:ascii="Calibri" w:hAnsi="Calibri"/>
-          <w:sz w:val="22"/>
-          <w:szCs w:val="22"/>
-        </w:rPr>
-        <w:t>.g., Administrator) and select “Properties”</w:t>
+        <w:t>rights. (e.g., Administrator) and select “Properties”</w:t>
       </w:r>
     </w:p>
     <w:p>
@@ -9209,43 +8577,7 @@
           <w:sz w:val="22"/>
           <w:szCs w:val="22"/>
         </w:rPr>
-        <w:t>Above “Enter the object names to select (examples):</w:t>
-      </w:r>
-      <w:proofErr w:type="gramStart"/>
-      <w:r>
-        <w:rPr>
-          <w:rFonts w:ascii="Calibri" w:hAnsi="Calibri"/>
-          <w:sz w:val="22"/>
-          <w:szCs w:val="22"/>
-        </w:rPr>
-        <w:t>”,</w:t>
-      </w:r>
-      <w:proofErr w:type="gramEnd"/>
-      <w:r>
-        <w:rPr>
-          <w:rFonts w:ascii="Calibri" w:hAnsi="Calibri"/>
-          <w:sz w:val="22"/>
-          <w:szCs w:val="22"/>
-        </w:rPr>
-        <w:t xml:space="preserve"> type “</w:t>
-      </w:r>
-      <w:proofErr w:type="spellStart"/>
-      <w:r>
-        <w:rPr>
-          <w:rFonts w:ascii="Calibri" w:hAnsi="Calibri"/>
-          <w:sz w:val="22"/>
-          <w:szCs w:val="22"/>
-        </w:rPr>
-        <w:t>Pentaho_Administrator</w:t>
-      </w:r>
-      <w:proofErr w:type="spellEnd"/>
-      <w:r>
-        <w:rPr>
-          <w:rFonts w:ascii="Calibri" w:hAnsi="Calibri"/>
-          <w:sz w:val="22"/>
-          <w:szCs w:val="22"/>
-        </w:rPr>
-        <w:t>”</w:t>
+        <w:t>Above “Enter the object names to select (examples):”, type “Pentaho_Administrator”</w:t>
       </w:r>
     </w:p>
     <w:p>
@@ -9342,25 +8674,7 @@
           <w:sz w:val="22"/>
           <w:szCs w:val="22"/>
         </w:rPr>
-        <w:t xml:space="preserve">The </w:t>
-      </w:r>
-      <w:proofErr w:type="spellStart"/>
-      <w:r>
-        <w:rPr>
-          <w:rFonts w:ascii="Calibri" w:hAnsi="Calibri"/>
-          <w:sz w:val="22"/>
-          <w:szCs w:val="22"/>
-        </w:rPr>
-        <w:t>idp</w:t>
-      </w:r>
-      <w:proofErr w:type="spellEnd"/>
-      <w:r>
-        <w:rPr>
-          <w:rFonts w:ascii="Calibri" w:hAnsi="Calibri"/>
-          <w:sz w:val="22"/>
-          <w:szCs w:val="22"/>
-        </w:rPr>
-        <w:t xml:space="preserve"> login and logout webpage is</w:t>
+        <w:t>The idp login and logout webpage is</w:t>
       </w:r>
       <w:r>
         <w:rPr>
@@ -9432,79 +8746,7 @@
           <w:sz w:val="22"/>
           <w:szCs w:val="22"/>
         </w:rPr>
-        <w:t>{AD FS host name}/</w:t>
-      </w:r>
-      <w:proofErr w:type="spellStart"/>
-      <w:r>
-        <w:rPr>
-          <w:rFonts w:ascii="Calibri" w:hAnsi="Calibri"/>
-          <w:sz w:val="22"/>
-          <w:szCs w:val="22"/>
-        </w:rPr>
-        <w:t>adfs</w:t>
-      </w:r>
-      <w:proofErr w:type="spellEnd"/>
-      <w:r>
-        <w:rPr>
-          <w:rFonts w:ascii="Calibri" w:hAnsi="Calibri"/>
-          <w:sz w:val="22"/>
-          <w:szCs w:val="22"/>
-        </w:rPr>
-        <w:t>/</w:t>
-      </w:r>
-      <w:proofErr w:type="spellStart"/>
-      <w:r>
-        <w:rPr>
-          <w:rFonts w:ascii="Calibri" w:hAnsi="Calibri"/>
-          <w:sz w:val="22"/>
-          <w:szCs w:val="22"/>
-        </w:rPr>
-        <w:t>ls</w:t>
-      </w:r>
-      <w:proofErr w:type="spellEnd"/>
-      <w:r>
-        <w:rPr>
-          <w:rFonts w:ascii="Calibri" w:hAnsi="Calibri"/>
-          <w:sz w:val="22"/>
-          <w:szCs w:val="22"/>
-        </w:rPr>
-        <w:t xml:space="preserve">/idpinitiatedsignon.htm (You can start a Global logout from the </w:t>
-      </w:r>
-      <w:proofErr w:type="spellStart"/>
-      <w:r>
-        <w:rPr>
-          <w:rFonts w:ascii="Calibri" w:hAnsi="Calibri"/>
-          <w:sz w:val="22"/>
-          <w:szCs w:val="22"/>
-        </w:rPr>
-        <w:t>IdP</w:t>
-      </w:r>
-      <w:proofErr w:type="spellEnd"/>
-      <w:r>
-        <w:rPr>
-          <w:rFonts w:ascii="Calibri" w:hAnsi="Calibri"/>
-          <w:sz w:val="22"/>
-          <w:szCs w:val="22"/>
-        </w:rPr>
-        <w:t xml:space="preserve"> from this </w:t>
-      </w:r>
-      <w:proofErr w:type="spellStart"/>
-      <w:r>
-        <w:rPr>
-          <w:rFonts w:ascii="Calibri" w:hAnsi="Calibri"/>
-          <w:sz w:val="22"/>
-          <w:szCs w:val="22"/>
-        </w:rPr>
-        <w:t>url</w:t>
-      </w:r>
-      <w:proofErr w:type="spellEnd"/>
-      <w:r>
-        <w:rPr>
-          <w:rFonts w:ascii="Calibri" w:hAnsi="Calibri"/>
-          <w:sz w:val="22"/>
-          <w:szCs w:val="22"/>
-        </w:rPr>
-        <w:t>)</w:t>
+        <w:t>{AD FS host name}/adfs/ls/idpinitiatedsignon.htm (You can start a Global logout from the IdP from this url)</w:t>
       </w:r>
     </w:p>
     <w:p>
@@ -9669,25 +8911,7 @@
           <w:sz w:val="22"/>
           <w:szCs w:val="22"/>
         </w:rPr>
-        <w:t xml:space="preserve"> called “</w:t>
-      </w:r>
-      <w:proofErr w:type="spellStart"/>
-      <w:r>
-        <w:rPr>
-          <w:rFonts w:ascii="Calibri" w:hAnsi="Calibri"/>
-          <w:sz w:val="22"/>
-          <w:szCs w:val="22"/>
-        </w:rPr>
-        <w:t>pentaho</w:t>
-      </w:r>
-      <w:proofErr w:type="spellEnd"/>
-      <w:r>
-        <w:rPr>
-          <w:rFonts w:ascii="Calibri" w:hAnsi="Calibri"/>
-          <w:sz w:val="22"/>
-          <w:szCs w:val="22"/>
-        </w:rPr>
-        <w:t>”,</w:t>
+        <w:t xml:space="preserve"> called “pentaho”,</w:t>
       </w:r>
       <w:r>
         <w:rPr>
@@ -9747,25 +8971,7 @@
           <w:sz w:val="22"/>
           <w:szCs w:val="22"/>
         </w:rPr>
-        <w:t xml:space="preserve">Configured the claims to send user properties to the SP in the authenticated response </w:t>
-      </w:r>
-      <w:proofErr w:type="gramStart"/>
-      <w:r>
-        <w:rPr>
-          <w:rFonts w:ascii="Calibri" w:hAnsi="Calibri"/>
-          <w:sz w:val="22"/>
-          <w:szCs w:val="22"/>
-        </w:rPr>
-        <w:t>( from</w:t>
-      </w:r>
-      <w:proofErr w:type="gramEnd"/>
-      <w:r>
-        <w:rPr>
-          <w:rFonts w:ascii="Calibri" w:hAnsi="Calibri"/>
-          <w:sz w:val="22"/>
-          <w:szCs w:val="22"/>
-        </w:rPr>
-        <w:t xml:space="preserve"> AD FS to Pentaho). This response carries:</w:t>
+        <w:t>Configured the claims to send user properties to the SP in the authenticated response ( from AD FS to Pentaho). This response carries:</w:t>
       </w:r>
     </w:p>
     <w:p>
@@ -9873,25 +9079,23 @@
           <w:sz w:val="22"/>
           <w:szCs w:val="22"/>
         </w:rPr>
-        <w:t>Changed the “Secure hash algorithm” of “</w:t>
-      </w:r>
-      <w:proofErr w:type="spellStart"/>
-      <w:r>
-        <w:rPr>
-          <w:rFonts w:ascii="Calibri" w:hAnsi="Calibri"/>
-          <w:sz w:val="22"/>
-          <w:szCs w:val="22"/>
-        </w:rPr>
-        <w:t>pentaho</w:t>
-      </w:r>
-      <w:proofErr w:type="spellEnd"/>
-      <w:r>
-        <w:rPr>
-          <w:rFonts w:ascii="Calibri" w:hAnsi="Calibri"/>
-          <w:sz w:val="22"/>
-          <w:szCs w:val="22"/>
-        </w:rPr>
-        <w:t>” to “SHA-1”</w:t>
+        <w:t>Changed the “Secure hash algorithm” of “pentaho” to “SHA-</w:t>
+      </w:r>
+      <w:r>
+        <w:rPr>
+          <w:rFonts w:ascii="Calibri" w:hAnsi="Calibri"/>
+          <w:sz w:val="22"/>
+          <w:szCs w:val="22"/>
+        </w:rPr>
+        <w:t>256</w:t>
+      </w:r>
+      <w:r>
+        <w:rPr>
+          <w:rFonts w:ascii="Calibri" w:hAnsi="Calibri"/>
+          <w:sz w:val="22"/>
+          <w:szCs w:val="22"/>
+        </w:rPr>
+        <w:t>”</w:t>
       </w:r>
     </w:p>
     <w:p>
@@ -10192,13 +9396,8 @@
         <w:jc w:val="both"/>
       </w:pPr>
       <w:r>
-        <w:t xml:space="preserve">Add AD FS Signing Certificate to BA-server </w:t>
-      </w:r>
-      <w:proofErr w:type="spellStart"/>
-      <w:r>
-        <w:t>keystore</w:t>
-      </w:r>
-      <w:proofErr w:type="spellEnd"/>
+        <w:t>Add AD FS Signing Certificate to BA-server keystore</w:t>
+      </w:r>
       <w:r>
         <w:t xml:space="preserve"> </w:t>
       </w:r>
@@ -10260,25 +9459,7 @@
           <w:sz w:val="22"/>
           <w:szCs w:val="22"/>
         </w:rPr>
-        <w:t xml:space="preserve">Download the </w:t>
-      </w:r>
-      <w:proofErr w:type="spellStart"/>
-      <w:r>
-        <w:rPr>
-          <w:rFonts w:ascii="Calibri" w:hAnsi="Calibri"/>
-          <w:sz w:val="22"/>
-          <w:szCs w:val="22"/>
-        </w:rPr>
-        <w:t>keystore</w:t>
-      </w:r>
-      <w:proofErr w:type="spellEnd"/>
-      <w:r>
-        <w:rPr>
-          <w:rFonts w:ascii="Calibri" w:hAnsi="Calibri"/>
-          <w:sz w:val="22"/>
-          <w:szCs w:val="22"/>
-        </w:rPr>
-        <w:t xml:space="preserve"> holding the keys of SP to the same location of AD FS signing certificate</w:t>
+        <w:t>Download the keystore holding the keys of SP to the same location of AD FS signing certificate</w:t>
       </w:r>
     </w:p>
     <w:p>
@@ -10311,9 +9492,8 @@
           <w:sz w:val="22"/>
           <w:szCs w:val="22"/>
         </w:rPr>
-        <w:t xml:space="preserve">: Don’t have a </w:t>
-      </w:r>
-      <w:proofErr w:type="spellStart"/>
+        <w:t>: Don’t have a keystore yet? O</w:t>
+      </w:r>
       <w:r>
         <w:rPr>
           <w:rFonts w:ascii="Calibri" w:hAnsi="Calibri"/>
@@ -10321,9 +9501,8 @@
           <w:sz w:val="22"/>
           <w:szCs w:val="22"/>
         </w:rPr>
-        <w:t>keystore</w:t>
-      </w:r>
-      <w:proofErr w:type="spellEnd"/>
+        <w:t xml:space="preserve">nly for Dev/QA/Services teams, and for testing proposes you can </w:t>
+      </w:r>
       <w:r>
         <w:rPr>
           <w:rFonts w:ascii="Calibri" w:hAnsi="Calibri"/>
@@ -10331,7 +9510,7 @@
           <w:sz w:val="22"/>
           <w:szCs w:val="22"/>
         </w:rPr>
-        <w:t xml:space="preserve"> yet? O</w:t>
+        <w:t>grab</w:t>
       </w:r>
       <w:r>
         <w:rPr>
@@ -10340,65 +9519,7 @@
           <w:sz w:val="22"/>
           <w:szCs w:val="22"/>
         </w:rPr>
-        <w:t xml:space="preserve">nly for </w:t>
-      </w:r>
-      <w:proofErr w:type="spellStart"/>
-      <w:r>
-        <w:rPr>
-          <w:rFonts w:ascii="Calibri" w:hAnsi="Calibri"/>
-          <w:b/>
-          <w:sz w:val="22"/>
-          <w:szCs w:val="22"/>
-        </w:rPr>
-        <w:t>Dev</w:t>
-      </w:r>
-      <w:proofErr w:type="spellEnd"/>
-      <w:r>
-        <w:rPr>
-          <w:rFonts w:ascii="Calibri" w:hAnsi="Calibri"/>
-          <w:b/>
-          <w:sz w:val="22"/>
-          <w:szCs w:val="22"/>
-        </w:rPr>
-        <w:t xml:space="preserve">/QA/Services teams, and for testing proposes you can </w:t>
-      </w:r>
-      <w:r>
-        <w:rPr>
-          <w:rFonts w:ascii="Calibri" w:hAnsi="Calibri"/>
-          <w:b/>
-          <w:sz w:val="22"/>
-          <w:szCs w:val="22"/>
-        </w:rPr>
-        <w:t>grab</w:t>
-      </w:r>
-      <w:r>
-        <w:rPr>
-          <w:rFonts w:ascii="Calibri" w:hAnsi="Calibri"/>
-          <w:b/>
-          <w:sz w:val="22"/>
-          <w:szCs w:val="22"/>
-        </w:rPr>
-        <w:t xml:space="preserve"> the </w:t>
-      </w:r>
-      <w:proofErr w:type="spellStart"/>
-      <w:r>
-        <w:rPr>
-          <w:rFonts w:ascii="Calibri" w:hAnsi="Calibri"/>
-          <w:b/>
-          <w:sz w:val="22"/>
-          <w:szCs w:val="22"/>
-        </w:rPr>
-        <w:t>keystore</w:t>
-      </w:r>
-      <w:proofErr w:type="spellEnd"/>
-      <w:r>
-        <w:rPr>
-          <w:rFonts w:ascii="Calibri" w:hAnsi="Calibri"/>
-          <w:b/>
-          <w:sz w:val="22"/>
-          <w:szCs w:val="22"/>
-        </w:rPr>
-        <w:t xml:space="preserve"> at</w:t>
+        <w:t xml:space="preserve"> the keystore at</w:t>
       </w:r>
       <w:r>
         <w:rPr>
@@ -10440,9 +9561,8 @@
           <w:sz w:val="22"/>
           <w:szCs w:val="22"/>
         </w:rPr>
-        <w:t xml:space="preserve">Inside of the </w:t>
-      </w:r>
-      <w:proofErr w:type="spellStart"/>
+        <w:t>Inside of the kar file “</w:t>
+      </w:r>
       <w:r>
         <w:rPr>
           <w:rFonts w:ascii="Calibri" w:hAnsi="Calibri"/>
@@ -10450,9 +9570,8 @@
           <w:sz w:val="22"/>
           <w:szCs w:val="22"/>
         </w:rPr>
-        <w:t>kar</w:t>
-      </w:r>
-      <w:proofErr w:type="spellEnd"/>
+        <w:t>pen</w:t>
+      </w:r>
       <w:r>
         <w:rPr>
           <w:rFonts w:ascii="Calibri" w:hAnsi="Calibri"/>
@@ -10460,7 +9579,7 @@
           <w:sz w:val="22"/>
           <w:szCs w:val="22"/>
         </w:rPr>
-        <w:t xml:space="preserve"> file “</w:t>
+        <w:t>taho-saml-sample-6.0-SNAPSHOT.kar</w:t>
       </w:r>
       <w:r>
         <w:rPr>
@@ -10469,7 +9588,7 @@
           <w:sz w:val="22"/>
           <w:szCs w:val="22"/>
         </w:rPr>
-        <w:t>pen</w:t>
+        <w:t>” at repository/pentaho/pentaho-saml/6.0-SNAPSHOT</w:t>
       </w:r>
       <w:r>
         <w:rPr>
@@ -10478,7 +9597,7 @@
           <w:sz w:val="22"/>
           <w:szCs w:val="22"/>
         </w:rPr>
-        <w:t>taho-saml-sample-6.0-SNAPSHOT.kar</w:t>
+        <w:t>/</w:t>
       </w:r>
       <w:r>
         <w:rPr>
@@ -10487,9 +9606,8 @@
           <w:sz w:val="22"/>
           <w:szCs w:val="22"/>
         </w:rPr>
-        <w:t>” at repository/</w:t>
-      </w:r>
-      <w:proofErr w:type="spellStart"/>
+        <w:t xml:space="preserve">, there is a jar </w:t>
+      </w:r>
       <w:r>
         <w:rPr>
           <w:rFonts w:ascii="Calibri" w:hAnsi="Calibri"/>
@@ -10497,9 +9615,8 @@
           <w:sz w:val="22"/>
           <w:szCs w:val="22"/>
         </w:rPr>
-        <w:t>pentaho</w:t>
-      </w:r>
-      <w:proofErr w:type="spellEnd"/>
+        <w:t xml:space="preserve">file </w:t>
+      </w:r>
       <w:r>
         <w:rPr>
           <w:rFonts w:ascii="Calibri" w:hAnsi="Calibri"/>
@@ -10507,9 +9624,8 @@
           <w:sz w:val="22"/>
           <w:szCs w:val="22"/>
         </w:rPr>
-        <w:t>/</w:t>
-      </w:r>
-      <w:proofErr w:type="spellStart"/>
+        <w:t>named “pentaho-saml-6.0-SNAPSHOT.jar” inside of this jar</w:t>
+      </w:r>
       <w:r>
         <w:rPr>
           <w:rFonts w:ascii="Calibri" w:hAnsi="Calibri"/>
@@ -10517,82 +9633,7 @@
           <w:sz w:val="22"/>
           <w:szCs w:val="22"/>
         </w:rPr>
-        <w:t>pentaho-saml</w:t>
-      </w:r>
-      <w:proofErr w:type="spellEnd"/>
-      <w:r>
-        <w:rPr>
-          <w:rFonts w:ascii="Calibri" w:hAnsi="Calibri"/>
-          <w:b/>
-          <w:sz w:val="22"/>
-          <w:szCs w:val="22"/>
-        </w:rPr>
-        <w:t>/6.0-SNAPSHOT</w:t>
-      </w:r>
-      <w:r>
-        <w:rPr>
-          <w:rFonts w:ascii="Calibri" w:hAnsi="Calibri"/>
-          <w:b/>
-          <w:sz w:val="22"/>
-          <w:szCs w:val="22"/>
-        </w:rPr>
-        <w:t>/</w:t>
-      </w:r>
-      <w:r>
-        <w:rPr>
-          <w:rFonts w:ascii="Calibri" w:hAnsi="Calibri"/>
-          <w:b/>
-          <w:sz w:val="22"/>
-          <w:szCs w:val="22"/>
-        </w:rPr>
-        <w:t xml:space="preserve">, there is a jar </w:t>
-      </w:r>
-      <w:r>
-        <w:rPr>
-          <w:rFonts w:ascii="Calibri" w:hAnsi="Calibri"/>
-          <w:b/>
-          <w:sz w:val="22"/>
-          <w:szCs w:val="22"/>
-        </w:rPr>
-        <w:t xml:space="preserve">file </w:t>
-      </w:r>
-      <w:r>
-        <w:rPr>
-          <w:rFonts w:ascii="Calibri" w:hAnsi="Calibri"/>
-          <w:b/>
-          <w:sz w:val="22"/>
-          <w:szCs w:val="22"/>
-        </w:rPr>
-        <w:t>named “pentaho-saml-6.0-SNAPSHOT.jar” inside of this jar</w:t>
-      </w:r>
-      <w:r>
-        <w:rPr>
-          <w:rFonts w:ascii="Calibri" w:hAnsi="Calibri"/>
-          <w:b/>
-          <w:sz w:val="22"/>
-          <w:szCs w:val="22"/>
-        </w:rPr>
-        <w:t xml:space="preserve"> at security/ folder is the </w:t>
-      </w:r>
-      <w:proofErr w:type="spellStart"/>
-      <w:r>
-        <w:rPr>
-          <w:rFonts w:ascii="Calibri" w:hAnsi="Calibri"/>
-          <w:b/>
-          <w:sz w:val="22"/>
-          <w:szCs w:val="22"/>
-        </w:rPr>
-        <w:t>keystore.jks</w:t>
-      </w:r>
-      <w:proofErr w:type="spellEnd"/>
-      <w:r>
-        <w:rPr>
-          <w:rFonts w:ascii="Calibri" w:hAnsi="Calibri"/>
-          <w:b/>
-          <w:sz w:val="22"/>
-          <w:szCs w:val="22"/>
-        </w:rPr>
-        <w:t xml:space="preserve"> file</w:t>
+        <w:t xml:space="preserve"> at security/ folder is the keystore.jks file</w:t>
       </w:r>
     </w:p>
     <w:p>
@@ -10637,7 +9678,7 @@
         </w:rPr>
         <w:t xml:space="preserve"> </w:t>
       </w:r>
-      <w:hyperlink r:id="rId15" w:history="1">
+      <w:hyperlink r:id="rId14" w:history="1">
         <w:r>
           <w:rPr>
             <w:rStyle w:val="Hyperlink"/>
@@ -10679,18 +9720,8 @@
           <w:sz w:val="22"/>
           <w:szCs w:val="22"/>
         </w:rPr>
-        <w:t xml:space="preserve">Add signing certificate to the </w:t>
-      </w:r>
-      <w:proofErr w:type="spellStart"/>
-      <w:r>
-        <w:rPr>
-          <w:rFonts w:ascii="Calibri" w:hAnsi="Calibri"/>
-          <w:sz w:val="22"/>
-          <w:szCs w:val="22"/>
-        </w:rPr>
-        <w:t>keystore</w:t>
-      </w:r>
-      <w:proofErr w:type="spellEnd"/>
+        <w:t>Add signing certificate to the keystore</w:t>
+      </w:r>
     </w:p>
     <w:p>
       <w:pPr>
@@ -10771,45 +9802,8 @@
           <w:sz w:val="22"/>
           <w:szCs w:val="22"/>
         </w:rPr>
-        <w:t>Replace {</w:t>
-      </w:r>
-      <w:proofErr w:type="spellStart"/>
-      <w:r>
-        <w:rPr>
-          <w:rFonts w:ascii="Calibri" w:hAnsi="Calibri"/>
-          <w:sz w:val="22"/>
-          <w:szCs w:val="22"/>
-        </w:rPr>
-        <w:t>keystore</w:t>
-      </w:r>
-      <w:proofErr w:type="spellEnd"/>
-      <w:r>
-        <w:rPr>
-          <w:rFonts w:ascii="Calibri" w:hAnsi="Calibri"/>
-          <w:sz w:val="22"/>
-          <w:szCs w:val="22"/>
-        </w:rPr>
-        <w:t xml:space="preserve"> path} to the path of the </w:t>
-      </w:r>
-      <w:proofErr w:type="spellStart"/>
-      <w:r>
-        <w:rPr>
-          <w:rFonts w:ascii="Calibri" w:hAnsi="Calibri"/>
-          <w:sz w:val="22"/>
-          <w:szCs w:val="22"/>
-        </w:rPr>
-        <w:t>keystore</w:t>
-      </w:r>
-      <w:proofErr w:type="spellEnd"/>
-      <w:r>
-        <w:rPr>
-          <w:rFonts w:ascii="Calibri" w:hAnsi="Calibri"/>
-          <w:sz w:val="22"/>
-          <w:szCs w:val="22"/>
-        </w:rPr>
-        <w:t xml:space="preserve"> used in BA-server (e.g., </w:t>
-      </w:r>
-      <w:proofErr w:type="spellStart"/>
+        <w:t xml:space="preserve">Replace {keystore path} to the path of the keystore used in BA-server (e.g., </w:t>
+      </w:r>
       <w:r>
         <w:rPr>
           <w:rFonts w:ascii="Calibri" w:hAnsi="Calibri"/>
@@ -10818,7 +9812,6 @@
         </w:rPr>
         <w:t>keystore.jks</w:t>
       </w:r>
-      <w:proofErr w:type="spellEnd"/>
       <w:r>
         <w:rPr>
           <w:rFonts w:ascii="Calibri" w:hAnsi="Calibri"/>
@@ -10848,36 +9841,8 @@
           <w:sz w:val="22"/>
           <w:szCs w:val="22"/>
         </w:rPr>
-        <w:t>Replace {</w:t>
-      </w:r>
-      <w:proofErr w:type="spellStart"/>
-      <w:r>
-        <w:rPr>
-          <w:rFonts w:ascii="Calibri" w:hAnsi="Calibri"/>
-          <w:sz w:val="22"/>
-          <w:szCs w:val="22"/>
-        </w:rPr>
-        <w:t>keystore</w:t>
-      </w:r>
-      <w:proofErr w:type="spellEnd"/>
-      <w:r>
-        <w:rPr>
-          <w:rFonts w:ascii="Calibri" w:hAnsi="Calibri"/>
-          <w:sz w:val="22"/>
-          <w:szCs w:val="22"/>
-        </w:rPr>
-        <w:t xml:space="preserve"> password} by the password of the </w:t>
-      </w:r>
-      <w:proofErr w:type="spellStart"/>
-      <w:r>
-        <w:rPr>
-          <w:rFonts w:ascii="Calibri" w:hAnsi="Calibri"/>
-          <w:sz w:val="22"/>
-          <w:szCs w:val="22"/>
-        </w:rPr>
-        <w:t>keystore</w:t>
-      </w:r>
-      <w:proofErr w:type="spellEnd"/>
+        <w:t>Replace {keystore password} by the password of the keystore</w:t>
+      </w:r>
     </w:p>
     <w:p>
       <w:pPr>
@@ -10898,61 +9863,7 @@
           <w:sz w:val="22"/>
           <w:szCs w:val="22"/>
         </w:rPr>
-        <w:t xml:space="preserve">Important: Using the </w:t>
-      </w:r>
-      <w:proofErr w:type="spellStart"/>
-      <w:r>
-        <w:rPr>
-          <w:rFonts w:ascii="Calibri" w:hAnsi="Calibri"/>
-          <w:sz w:val="22"/>
-          <w:szCs w:val="22"/>
-        </w:rPr>
-        <w:t>Dev</w:t>
-      </w:r>
-      <w:proofErr w:type="spellEnd"/>
-      <w:r>
-        <w:rPr>
-          <w:rFonts w:ascii="Calibri" w:hAnsi="Calibri"/>
-          <w:sz w:val="22"/>
-          <w:szCs w:val="22"/>
-        </w:rPr>
-        <w:t xml:space="preserve">/QA/Services </w:t>
-      </w:r>
-      <w:proofErr w:type="spellStart"/>
-      <w:r>
-        <w:rPr>
-          <w:rFonts w:ascii="Calibri" w:hAnsi="Calibri"/>
-          <w:sz w:val="22"/>
-          <w:szCs w:val="22"/>
-        </w:rPr>
-        <w:t>keystore</w:t>
-      </w:r>
-      <w:proofErr w:type="spellEnd"/>
-      <w:r>
-        <w:rPr>
-          <w:rFonts w:ascii="Calibri" w:hAnsi="Calibri"/>
-          <w:sz w:val="22"/>
-          <w:szCs w:val="22"/>
-        </w:rPr>
-        <w:t xml:space="preserve">? </w:t>
-      </w:r>
-      <w:proofErr w:type="gramStart"/>
-      <w:r>
-        <w:rPr>
-          <w:rFonts w:ascii="Calibri" w:hAnsi="Calibri"/>
-          <w:sz w:val="22"/>
-          <w:szCs w:val="22"/>
-        </w:rPr>
-        <w:t>the</w:t>
-      </w:r>
-      <w:proofErr w:type="gramEnd"/>
-      <w:r>
-        <w:rPr>
-          <w:rFonts w:ascii="Calibri" w:hAnsi="Calibri"/>
-          <w:sz w:val="22"/>
-          <w:szCs w:val="22"/>
-        </w:rPr>
-        <w:t xml:space="preserve"> password is </w:t>
+        <w:t xml:space="preserve">Important: Using the Dev/QA/Services keystore? the password is </w:t>
       </w:r>
       <w:r>
         <w:rPr>
@@ -10974,8 +9885,6 @@
           <w:szCs w:val="22"/>
         </w:rPr>
       </w:pPr>
-      <w:proofErr w:type="spellStart"/>
-      <w:proofErr w:type="gramStart"/>
       <w:r>
         <w:rPr>
           <w:rFonts w:ascii="Calibri" w:hAnsi="Calibri"/>
@@ -10983,10 +9892,16 @@
           <w:sz w:val="22"/>
           <w:szCs w:val="22"/>
         </w:rPr>
-        <w:t>keytool</w:t>
-      </w:r>
-      <w:proofErr w:type="spellEnd"/>
-      <w:proofErr w:type="gramEnd"/>
+        <w:t xml:space="preserve">keytool -import -alias ADFS -file </w:t>
+      </w:r>
+      <w:r>
+        <w:rPr>
+          <w:rFonts w:ascii="Calibri" w:hAnsi="Calibri"/>
+          <w:sz w:val="22"/>
+          <w:szCs w:val="22"/>
+        </w:rPr>
+        <w:t xml:space="preserve">{AD FS signing certificate} </w:t>
+      </w:r>
       <w:r>
         <w:rPr>
           <w:rFonts w:ascii="Calibri" w:hAnsi="Calibri"/>
@@ -10994,110 +9909,15 @@
           <w:sz w:val="22"/>
           <w:szCs w:val="22"/>
         </w:rPr>
-        <w:t xml:space="preserve"> -import -alias ADFS -file </w:t>
-      </w:r>
-      <w:r>
-        <w:rPr>
-          <w:rFonts w:ascii="Calibri" w:hAnsi="Calibri"/>
-          <w:sz w:val="22"/>
-          <w:szCs w:val="22"/>
-        </w:rPr>
-        <w:t xml:space="preserve">{AD FS signing certificate} </w:t>
-      </w:r>
-      <w:r>
-        <w:rPr>
-          <w:rFonts w:ascii="Calibri" w:hAnsi="Calibri"/>
-          <w:i/>
-          <w:sz w:val="22"/>
-          <w:szCs w:val="22"/>
-        </w:rPr>
-        <w:t>-</w:t>
-      </w:r>
-      <w:proofErr w:type="spellStart"/>
-      <w:r>
-        <w:rPr>
-          <w:rFonts w:ascii="Calibri" w:hAnsi="Calibri"/>
-          <w:i/>
-          <w:sz w:val="22"/>
-          <w:szCs w:val="22"/>
-        </w:rPr>
-        <w:t>keystore</w:t>
-      </w:r>
-      <w:proofErr w:type="spellEnd"/>
-      <w:r>
-        <w:rPr>
-          <w:rFonts w:ascii="Calibri" w:hAnsi="Calibri"/>
-          <w:i/>
-          <w:sz w:val="22"/>
-          <w:szCs w:val="22"/>
-        </w:rPr>
-        <w:t xml:space="preserve"> </w:t>
-      </w:r>
-      <w:proofErr w:type="spellStart"/>
-      <w:r>
-        <w:rPr>
-          <w:rFonts w:ascii="Calibri" w:hAnsi="Calibri"/>
-          <w:i/>
-          <w:sz w:val="22"/>
-          <w:szCs w:val="22"/>
-        </w:rPr>
-        <w:t>keystore.jks</w:t>
-      </w:r>
-      <w:proofErr w:type="spellEnd"/>
-      <w:r>
-        <w:rPr>
-          <w:rFonts w:ascii="Calibri" w:hAnsi="Calibri"/>
-          <w:i/>
-          <w:sz w:val="22"/>
-          <w:szCs w:val="22"/>
-        </w:rPr>
-        <w:t xml:space="preserve"> -</w:t>
-      </w:r>
-      <w:proofErr w:type="spellStart"/>
-      <w:r>
-        <w:rPr>
-          <w:rFonts w:ascii="Calibri" w:hAnsi="Calibri"/>
-          <w:i/>
-          <w:sz w:val="22"/>
-          <w:szCs w:val="22"/>
-        </w:rPr>
-        <w:t>storepass</w:t>
-      </w:r>
-      <w:proofErr w:type="spellEnd"/>
-      <w:r>
-        <w:rPr>
-          <w:rFonts w:ascii="Calibri" w:hAnsi="Calibri"/>
-          <w:i/>
-          <w:sz w:val="22"/>
-          <w:szCs w:val="22"/>
-        </w:rPr>
-        <w:t xml:space="preserve"> </w:t>
-      </w:r>
-      <w:r>
-        <w:rPr>
-          <w:rFonts w:ascii="Calibri" w:hAnsi="Calibri"/>
-          <w:sz w:val="22"/>
-          <w:szCs w:val="22"/>
-        </w:rPr>
-        <w:t>{</w:t>
-      </w:r>
-      <w:proofErr w:type="spellStart"/>
-      <w:r>
-        <w:rPr>
-          <w:rFonts w:ascii="Calibri" w:hAnsi="Calibri"/>
-          <w:sz w:val="22"/>
-          <w:szCs w:val="22"/>
-        </w:rPr>
-        <w:t>keystore</w:t>
-      </w:r>
-      <w:proofErr w:type="spellEnd"/>
-      <w:r>
-        <w:rPr>
-          <w:rFonts w:ascii="Calibri" w:hAnsi="Calibri"/>
-          <w:sz w:val="22"/>
-          <w:szCs w:val="22"/>
-        </w:rPr>
-        <w:t xml:space="preserve"> password}</w:t>
+        <w:t xml:space="preserve">-keystore keystore.jks -storepass </w:t>
+      </w:r>
+      <w:r>
+        <w:rPr>
+          <w:rFonts w:ascii="Calibri" w:hAnsi="Calibri"/>
+          <w:sz w:val="22"/>
+          <w:szCs w:val="22"/>
+        </w:rPr>
+        <w:t>{keystore password}</w:t>
       </w:r>
     </w:p>
     <w:p>
@@ -11119,25 +9939,7 @@
           <w:sz w:val="22"/>
           <w:szCs w:val="22"/>
         </w:rPr>
-        <w:t>When asked to “Trust this certificate? [</w:t>
-      </w:r>
-      <w:proofErr w:type="gramStart"/>
-      <w:r>
-        <w:rPr>
-          <w:rFonts w:ascii="Calibri" w:hAnsi="Calibri"/>
-          <w:sz w:val="22"/>
-          <w:szCs w:val="22"/>
-        </w:rPr>
-        <w:t>no</w:t>
-      </w:r>
-      <w:proofErr w:type="gramEnd"/>
-      <w:r>
-        <w:rPr>
-          <w:rFonts w:ascii="Calibri" w:hAnsi="Calibri"/>
-          <w:sz w:val="22"/>
-          <w:szCs w:val="22"/>
-        </w:rPr>
-        <w:t xml:space="preserve">]:” type </w:t>
+        <w:t xml:space="preserve">When asked to “Trust this certificate? [no]:” type </w:t>
       </w:r>
       <w:r>
         <w:rPr>
@@ -11215,25 +10017,7 @@
           <w:sz w:val="22"/>
           <w:szCs w:val="22"/>
         </w:rPr>
-        <w:t>{</w:t>
-      </w:r>
-      <w:proofErr w:type="spellStart"/>
-      <w:r>
-        <w:rPr>
-          <w:rFonts w:ascii="Calibri" w:hAnsi="Calibri"/>
-          <w:sz w:val="22"/>
-          <w:szCs w:val="22"/>
-        </w:rPr>
-        <w:t>keystore</w:t>
-      </w:r>
-      <w:proofErr w:type="spellEnd"/>
-      <w:r>
-        <w:rPr>
-          <w:rFonts w:ascii="Calibri" w:hAnsi="Calibri"/>
-          <w:sz w:val="22"/>
-          <w:szCs w:val="22"/>
-        </w:rPr>
-        <w:t xml:space="preserve"> path}</w:t>
+        <w:t>{keystore path}</w:t>
       </w:r>
       <w:r>
         <w:rPr>
@@ -11257,25 +10041,7 @@
           <w:sz w:val="22"/>
           <w:szCs w:val="22"/>
         </w:rPr>
-        <w:t xml:space="preserve"> </w:t>
-      </w:r>
-      <w:proofErr w:type="spellStart"/>
-      <w:r>
-        <w:rPr>
-          <w:rFonts w:ascii="Calibri" w:hAnsi="Calibri"/>
-          <w:sz w:val="22"/>
-          <w:szCs w:val="22"/>
-        </w:rPr>
-        <w:t>keystore</w:t>
-      </w:r>
-      <w:proofErr w:type="spellEnd"/>
-      <w:r>
-        <w:rPr>
-          <w:rFonts w:ascii="Calibri" w:hAnsi="Calibri"/>
-          <w:sz w:val="22"/>
-          <w:szCs w:val="22"/>
-        </w:rPr>
-        <w:t xml:space="preserve"> property. </w:t>
+        <w:t xml:space="preserve"> keystore property. </w:t>
       </w:r>
     </w:p>
     <w:p>
@@ -11341,58 +10107,30 @@
           <w:szCs w:val="22"/>
         </w:rPr>
       </w:pPr>
-      <w:proofErr w:type="gramStart"/>
-      <w:r>
-        <w:rPr>
-          <w:rFonts w:ascii="Calibri" w:hAnsi="Calibri"/>
-          <w:sz w:val="22"/>
-          <w:szCs w:val="22"/>
-        </w:rPr>
-        <w:t>replace</w:t>
-      </w:r>
-      <w:proofErr w:type="gramEnd"/>
-      <w:r>
-        <w:rPr>
-          <w:rFonts w:ascii="Calibri" w:hAnsi="Calibri"/>
-          <w:sz w:val="22"/>
-          <w:szCs w:val="22"/>
-        </w:rPr>
-        <w:t xml:space="preserve"> {AD FS host name} by AD FS machine’s name</w:t>
-      </w:r>
-    </w:p>
-    <w:p>
-      <w:pPr>
-        <w:rPr>
-          <w:rFonts w:ascii="Calibri" w:hAnsi="Calibri"/>
-          <w:sz w:val="22"/>
-          <w:szCs w:val="22"/>
-        </w:rPr>
-      </w:pPr>
-      <w:r>
-        <w:rPr>
-          <w:rFonts w:ascii="Calibri" w:hAnsi="Calibri"/>
-          <w:sz w:val="22"/>
-          <w:szCs w:val="22"/>
-        </w:rPr>
-        <w:t>https://{AD FS host name}/</w:t>
-      </w:r>
-      <w:proofErr w:type="spellStart"/>
-      <w:r>
-        <w:rPr>
-          <w:rFonts w:ascii="Calibri" w:hAnsi="Calibri"/>
-          <w:sz w:val="22"/>
-          <w:szCs w:val="22"/>
-        </w:rPr>
-        <w:t>federationmetadata</w:t>
-      </w:r>
-      <w:proofErr w:type="spellEnd"/>
-      <w:r>
-        <w:rPr>
-          <w:rFonts w:ascii="Calibri" w:hAnsi="Calibri"/>
-          <w:sz w:val="22"/>
-          <w:szCs w:val="22"/>
-        </w:rPr>
-        <w:t xml:space="preserve">/2007-06/federationmetadata.xml </w:t>
+      <w:r>
+        <w:rPr>
+          <w:rFonts w:ascii="Calibri" w:hAnsi="Calibri"/>
+          <w:sz w:val="22"/>
+          <w:szCs w:val="22"/>
+        </w:rPr>
+        <w:t>replace {AD FS host name} by AD FS machine’s name</w:t>
+      </w:r>
+    </w:p>
+    <w:p>
+      <w:pPr>
+        <w:rPr>
+          <w:rFonts w:ascii="Calibri" w:hAnsi="Calibri"/>
+          <w:sz w:val="22"/>
+          <w:szCs w:val="22"/>
+        </w:rPr>
+      </w:pPr>
+      <w:r>
+        <w:rPr>
+          <w:rFonts w:ascii="Calibri" w:hAnsi="Calibri"/>
+          <w:sz w:val="22"/>
+          <w:szCs w:val="22"/>
+        </w:rPr>
+        <w:t xml:space="preserve">https://{AD FS host name}/federationmetadata/2007-06/federationmetadata.xml </w:t>
       </w:r>
     </w:p>
     <w:p>
@@ -11504,9 +10242,8 @@
           <w:sz w:val="22"/>
           <w:szCs w:val="22"/>
         </w:rPr>
-        <w:t xml:space="preserve"> us </w:t>
-      </w:r>
-      <w:proofErr w:type="gramStart"/>
+        <w:t xml:space="preserve"> us a auto-generated “</w:t>
+      </w:r>
       <w:r>
         <w:rPr>
           <w:rFonts w:ascii="Calibri" w:hAnsi="Calibri"/>
@@ -11514,9 +10251,8 @@
           <w:sz w:val="22"/>
           <w:szCs w:val="22"/>
         </w:rPr>
-        <w:t>a</w:t>
-      </w:r>
-      <w:proofErr w:type="gramEnd"/>
+        <w:t>AD FS</w:t>
+      </w:r>
       <w:r>
         <w:rPr>
           <w:rFonts w:ascii="Calibri" w:hAnsi="Calibri"/>
@@ -11524,45 +10260,7 @@
           <w:sz w:val="22"/>
           <w:szCs w:val="22"/>
         </w:rPr>
-        <w:t xml:space="preserve"> auto-generated “</w:t>
-      </w:r>
-      <w:r>
-        <w:rPr>
-          <w:rFonts w:ascii="Calibri" w:hAnsi="Calibri"/>
-          <w:b/>
-          <w:sz w:val="22"/>
-          <w:szCs w:val="22"/>
-        </w:rPr>
-        <w:t>AD FS</w:t>
-      </w:r>
-      <w:r>
-        <w:rPr>
-          <w:rFonts w:ascii="Calibri" w:hAnsi="Calibri"/>
-          <w:b/>
-          <w:sz w:val="22"/>
-          <w:szCs w:val="22"/>
-        </w:rPr>
-        <w:t xml:space="preserve"> </w:t>
-      </w:r>
-      <w:proofErr w:type="spellStart"/>
-      <w:r>
-        <w:rPr>
-          <w:rFonts w:ascii="Calibri" w:hAnsi="Calibri"/>
-          <w:b/>
-          <w:sz w:val="22"/>
-          <w:szCs w:val="22"/>
-        </w:rPr>
-        <w:t>IdP</w:t>
-      </w:r>
-      <w:proofErr w:type="spellEnd"/>
-      <w:r>
-        <w:rPr>
-          <w:rFonts w:ascii="Calibri" w:hAnsi="Calibri"/>
-          <w:b/>
-          <w:sz w:val="22"/>
-          <w:szCs w:val="22"/>
-        </w:rPr>
-        <w:t xml:space="preserve"> Metadata” xml.</w:t>
+        <w:t xml:space="preserve"> IdP Metadata” xml.</w:t>
       </w:r>
     </w:p>
     <w:p>
@@ -11685,9 +10383,8 @@
           <w:sz w:val="22"/>
           <w:szCs w:val="22"/>
         </w:rPr>
-        <w:t xml:space="preserve">afterwards in </w:t>
-      </w:r>
-      <w:proofErr w:type="spellStart"/>
+        <w:t>afterwards in pentaho.saml.cfg</w:t>
+      </w:r>
       <w:r>
         <w:rPr>
           <w:rFonts w:ascii="Calibri" w:hAnsi="Calibri"/>
@@ -11695,9 +10392,8 @@
           <w:sz w:val="22"/>
           <w:szCs w:val="22"/>
         </w:rPr>
-        <w:t>pentaho.saml.cfg</w:t>
-      </w:r>
-      <w:proofErr w:type="spellEnd"/>
+        <w:t>, in the “</w:t>
+      </w:r>
       <w:r>
         <w:rPr>
           <w:rFonts w:ascii="Calibri" w:hAnsi="Calibri"/>
@@ -11705,19 +10401,8 @@
           <w:sz w:val="22"/>
           <w:szCs w:val="22"/>
         </w:rPr>
-        <w:t>, in the “</w:t>
-      </w:r>
-      <w:proofErr w:type="spellStart"/>
-      <w:r>
-        <w:rPr>
-          <w:rFonts w:ascii="Calibri" w:hAnsi="Calibri"/>
-          <w:b/>
-          <w:sz w:val="22"/>
-          <w:szCs w:val="22"/>
-        </w:rPr>
         <w:t>saml.idp.metadata.filesystem</w:t>
       </w:r>
-      <w:proofErr w:type="spellEnd"/>
       <w:r>
         <w:rPr>
           <w:rFonts w:ascii="Calibri" w:hAnsi="Calibri"/>
@@ -11805,25 +10490,7 @@
           <w:sz w:val="22"/>
           <w:szCs w:val="22"/>
         </w:rPr>
-        <w:t>Locate the “</w:t>
-      </w:r>
-      <w:proofErr w:type="spellStart"/>
-      <w:r>
-        <w:rPr>
-          <w:rFonts w:ascii="Calibri" w:hAnsi="Calibri"/>
-          <w:sz w:val="22"/>
-          <w:szCs w:val="22"/>
-        </w:rPr>
-        <w:t>entityID</w:t>
-      </w:r>
-      <w:proofErr w:type="spellEnd"/>
-      <w:r>
-        <w:rPr>
-          <w:rFonts w:ascii="Calibri" w:hAnsi="Calibri"/>
-          <w:sz w:val="22"/>
-          <w:szCs w:val="22"/>
-        </w:rPr>
-        <w:t>” attribute</w:t>
+        <w:t>Locate the “entityID” attribute</w:t>
       </w:r>
     </w:p>
     <w:p>
@@ -11874,25 +10541,7 @@
           <w:sz w:val="22"/>
           <w:szCs w:val="22"/>
         </w:rPr>
-        <w:t>https://{AD FS host name}/</w:t>
-      </w:r>
-      <w:proofErr w:type="spellStart"/>
-      <w:r>
-        <w:rPr>
-          <w:rFonts w:ascii="Calibri" w:hAnsi="Calibri"/>
-          <w:sz w:val="22"/>
-          <w:szCs w:val="22"/>
-        </w:rPr>
-        <w:t>federationmetadata</w:t>
-      </w:r>
-      <w:proofErr w:type="spellEnd"/>
-      <w:r>
-        <w:rPr>
-          <w:rFonts w:ascii="Calibri" w:hAnsi="Calibri"/>
-          <w:sz w:val="22"/>
-          <w:szCs w:val="22"/>
-        </w:rPr>
-        <w:t>/2007-06/federationmetadata.xml</w:t>
+        <w:t>https://{AD FS host name}/federationmetadata/2007-06/federationmetadata.xml</w:t>
       </w:r>
       <w:r>
         <w:rPr>
@@ -11918,23 +10567,13 @@
           <w:szCs w:val="22"/>
         </w:rPr>
       </w:pPr>
-      <w:proofErr w:type="gramStart"/>
-      <w:r>
-        <w:rPr>
-          <w:rFonts w:ascii="Calibri" w:hAnsi="Calibri"/>
-          <w:sz w:val="22"/>
-          <w:szCs w:val="22"/>
-        </w:rPr>
-        <w:t>where</w:t>
-      </w:r>
-      <w:proofErr w:type="gramEnd"/>
-      <w:r>
-        <w:rPr>
-          <w:rFonts w:ascii="Calibri" w:hAnsi="Calibri"/>
-          <w:sz w:val="22"/>
-          <w:szCs w:val="22"/>
-        </w:rPr>
-        <w:t>, {AD FS host name} is the AD FS machine’s name</w:t>
+      <w:r>
+        <w:rPr>
+          <w:rFonts w:ascii="Calibri" w:hAnsi="Calibri"/>
+          <w:sz w:val="22"/>
+          <w:szCs w:val="22"/>
+        </w:rPr>
+        <w:t>where, {AD FS host name} is the AD FS machine’s name</w:t>
       </w:r>
     </w:p>
     <w:p>
@@ -11984,19 +10623,8 @@
           <w:sz w:val="22"/>
           <w:szCs w:val="22"/>
         </w:rPr>
-        <w:t xml:space="preserve"> </w:t>
-      </w:r>
-      <w:proofErr w:type="spellStart"/>
-      <w:r>
-        <w:rPr>
-          <w:rFonts w:ascii="Calibri" w:hAnsi="Calibri"/>
-          <w:b/>
-          <w:sz w:val="22"/>
-          <w:szCs w:val="22"/>
-        </w:rPr>
-        <w:t>pentaho.saml.cfg</w:t>
-      </w:r>
-      <w:proofErr w:type="spellEnd"/>
+        <w:t xml:space="preserve"> pentaho.saml.cfg</w:t>
+      </w:r>
       <w:r>
         <w:rPr>
           <w:rFonts w:ascii="Calibri" w:hAnsi="Calibri"/>
@@ -12052,55 +10680,14 @@
       <w:r>
         <w:t xml:space="preserve">Setting </w:t>
       </w:r>
-      <w:proofErr w:type="spellStart"/>
-      <w:r>
-        <w:rPr>
-          <w:rFonts w:ascii="Calibri" w:hAnsi="Calibri"/>
-        </w:rPr>
-        <w:t>pentaho</w:t>
-      </w:r>
-      <w:proofErr w:type="spellEnd"/>
-      <w:r>
-        <w:rPr>
-          <w:rFonts w:ascii="Calibri" w:hAnsi="Calibri"/>
-        </w:rPr>
-        <w:t>-solutions/system/</w:t>
-      </w:r>
-      <w:proofErr w:type="spellStart"/>
-      <w:r>
-        <w:rPr>
-          <w:rFonts w:ascii="Calibri" w:hAnsi="Calibri"/>
-        </w:rPr>
-        <w:t>karaf</w:t>
-      </w:r>
-      <w:proofErr w:type="spellEnd"/>
-      <w:r>
-        <w:rPr>
-          <w:rFonts w:ascii="Calibri" w:hAnsi="Calibri"/>
-        </w:rPr>
-        <w:t>/</w:t>
-      </w:r>
-      <w:proofErr w:type="spellStart"/>
-      <w:r>
-        <w:rPr>
-          <w:rFonts w:ascii="Calibri" w:hAnsi="Calibri"/>
-        </w:rPr>
-        <w:t>etc</w:t>
-      </w:r>
-      <w:proofErr w:type="spellEnd"/>
-      <w:r>
-        <w:rPr>
-          <w:rFonts w:ascii="Calibri" w:hAnsi="Calibri"/>
-        </w:rPr>
-        <w:t>/</w:t>
-      </w:r>
-      <w:proofErr w:type="spellStart"/>
-      <w:r>
-        <w:t>pentaho.saml.cfg</w:t>
-      </w:r>
-      <w:proofErr w:type="spellEnd"/>
-      <w:r>
-        <w:t xml:space="preserve"> properties</w:t>
+      <w:r>
+        <w:rPr>
+          <w:rFonts w:ascii="Calibri" w:hAnsi="Calibri"/>
+        </w:rPr>
+        <w:t>pentaho-solutions/system/karaf/etc/</w:t>
+      </w:r>
+      <w:r>
+        <w:t>pentaho.saml.cfg properties</w:t>
       </w:r>
     </w:p>
     <w:p>
@@ -12122,63 +10709,8 @@
           <w:sz w:val="22"/>
           <w:szCs w:val="22"/>
         </w:rPr>
-        <w:t xml:space="preserve">Edit </w:t>
-      </w:r>
-      <w:proofErr w:type="spellStart"/>
-      <w:r>
-        <w:rPr>
-          <w:rFonts w:ascii="Calibri" w:hAnsi="Calibri"/>
-          <w:sz w:val="22"/>
-          <w:szCs w:val="22"/>
-        </w:rPr>
-        <w:t>pentaho</w:t>
-      </w:r>
-      <w:proofErr w:type="spellEnd"/>
-      <w:r>
-        <w:rPr>
-          <w:rFonts w:ascii="Calibri" w:hAnsi="Calibri"/>
-          <w:sz w:val="22"/>
-          <w:szCs w:val="22"/>
-        </w:rPr>
-        <w:t>-solutions/system/</w:t>
-      </w:r>
-      <w:proofErr w:type="spellStart"/>
-      <w:r>
-        <w:rPr>
-          <w:rFonts w:ascii="Calibri" w:hAnsi="Calibri"/>
-          <w:sz w:val="22"/>
-          <w:szCs w:val="22"/>
-        </w:rPr>
-        <w:t>karaf</w:t>
-      </w:r>
-      <w:proofErr w:type="spellEnd"/>
-      <w:r>
-        <w:rPr>
-          <w:rFonts w:ascii="Calibri" w:hAnsi="Calibri"/>
-          <w:sz w:val="22"/>
-          <w:szCs w:val="22"/>
-        </w:rPr>
-        <w:t>/</w:t>
-      </w:r>
-      <w:proofErr w:type="spellStart"/>
-      <w:r>
-        <w:rPr>
-          <w:rFonts w:ascii="Calibri" w:hAnsi="Calibri"/>
-          <w:sz w:val="22"/>
-          <w:szCs w:val="22"/>
-        </w:rPr>
-        <w:t>etc</w:t>
-      </w:r>
-      <w:proofErr w:type="spellEnd"/>
-      <w:r>
-        <w:rPr>
-          <w:rFonts w:ascii="Calibri" w:hAnsi="Calibri"/>
-          <w:sz w:val="22"/>
-          <w:szCs w:val="22"/>
-        </w:rPr>
-        <w:t>/</w:t>
-      </w:r>
-      <w:proofErr w:type="spellStart"/>
+        <w:t>Edit pentaho-solutions/system/karaf/etc/</w:t>
+      </w:r>
       <w:r>
         <w:rPr>
           <w:rFonts w:ascii="Calibri" w:hAnsi="Calibri"/>
@@ -12187,7 +10719,6 @@
         </w:rPr>
         <w:t>pentaho.saml.cfg</w:t>
       </w:r>
-      <w:proofErr w:type="spellEnd"/>
     </w:p>
     <w:p>
       <w:pPr>
@@ -12210,7 +10741,6 @@
         </w:rPr>
         <w:t xml:space="preserve">Locate property </w:t>
       </w:r>
-      <w:proofErr w:type="spellStart"/>
       <w:r>
         <w:rPr>
           <w:rFonts w:ascii="Calibri" w:hAnsi="Calibri"/>
@@ -12220,7 +10750,6 @@
         </w:rPr>
         <w:t>saml.sp.metadata.filesystem</w:t>
       </w:r>
-      <w:proofErr w:type="spellEnd"/>
     </w:p>
     <w:p>
       <w:pPr>
@@ -12273,7 +10802,6 @@
         </w:rPr>
         <w:t xml:space="preserve">Locate property </w:t>
       </w:r>
-      <w:proofErr w:type="spellStart"/>
       <w:r>
         <w:rPr>
           <w:rFonts w:ascii="Calibri" w:hAnsi="Calibri"/>
@@ -12283,7 +10811,6 @@
         </w:rPr>
         <w:t>saml.idp.metadata.filesystem</w:t>
       </w:r>
-      <w:proofErr w:type="spellEnd"/>
     </w:p>
     <w:p>
       <w:pPr>
@@ -12406,25 +10933,7 @@
           <w:sz w:val="22"/>
           <w:szCs w:val="22"/>
         </w:rPr>
-        <w:t>Locate the “</w:t>
-      </w:r>
-      <w:proofErr w:type="spellStart"/>
-      <w:r>
-        <w:rPr>
-          <w:rFonts w:ascii="Calibri" w:hAnsi="Calibri"/>
-          <w:sz w:val="22"/>
-          <w:szCs w:val="22"/>
-        </w:rPr>
-        <w:t>entityID</w:t>
-      </w:r>
-      <w:proofErr w:type="spellEnd"/>
-      <w:r>
-        <w:rPr>
-          <w:rFonts w:ascii="Calibri" w:hAnsi="Calibri"/>
-          <w:sz w:val="22"/>
-          <w:szCs w:val="22"/>
-        </w:rPr>
-        <w:t>” attribute</w:t>
+        <w:t>Locate the “entityID” attribute</w:t>
       </w:r>
     </w:p>
     <w:p>
@@ -12475,25 +10984,7 @@
           <w:sz w:val="22"/>
           <w:szCs w:val="22"/>
         </w:rPr>
-        <w:t>https://{AD FS host name}/</w:t>
-      </w:r>
-      <w:proofErr w:type="spellStart"/>
-      <w:r>
-        <w:rPr>
-          <w:rFonts w:ascii="Calibri" w:hAnsi="Calibri"/>
-          <w:sz w:val="22"/>
-          <w:szCs w:val="22"/>
-        </w:rPr>
-        <w:t>federationmetadata</w:t>
-      </w:r>
-      <w:proofErr w:type="spellEnd"/>
-      <w:r>
-        <w:rPr>
-          <w:rFonts w:ascii="Calibri" w:hAnsi="Calibri"/>
-          <w:sz w:val="22"/>
-          <w:szCs w:val="22"/>
-        </w:rPr>
-        <w:t>/2007-06/federationmetadata.xml</w:t>
+        <w:t>https://{AD FS host name}/federationmetadata/2007-06/federationmetadata.xml</w:t>
       </w:r>
       <w:r>
         <w:rPr>
@@ -12519,23 +11010,13 @@
           <w:szCs w:val="22"/>
         </w:rPr>
       </w:pPr>
-      <w:proofErr w:type="gramStart"/>
-      <w:r>
-        <w:rPr>
-          <w:rFonts w:ascii="Calibri" w:hAnsi="Calibri"/>
-          <w:sz w:val="22"/>
-          <w:szCs w:val="22"/>
-        </w:rPr>
-        <w:t>where</w:t>
-      </w:r>
-      <w:proofErr w:type="gramEnd"/>
-      <w:r>
-        <w:rPr>
-          <w:rFonts w:ascii="Calibri" w:hAnsi="Calibri"/>
-          <w:sz w:val="22"/>
-          <w:szCs w:val="22"/>
-        </w:rPr>
-        <w:t>, {AD FS host name} is the AD FS machine’s name</w:t>
+      <w:r>
+        <w:rPr>
+          <w:rFonts w:ascii="Calibri" w:hAnsi="Calibri"/>
+          <w:sz w:val="22"/>
+          <w:szCs w:val="22"/>
+        </w:rPr>
+        <w:t>where, {AD FS host name} is the AD FS machine’s name</w:t>
       </w:r>
     </w:p>
     <w:p>
@@ -12587,6 +11068,64 @@
         <w:rPr>
           <w:rFonts w:ascii="Calibri" w:hAnsi="Calibri"/>
           <w:b/>
+          <w:bCs/>
+          <w:sz w:val="22"/>
+          <w:szCs w:val="22"/>
+        </w:rPr>
+        <w:t xml:space="preserve">saml.signature.algorithm </w:t>
+      </w:r>
+      <w:r>
+        <w:rPr>
+          <w:rFonts w:ascii="Calibri" w:hAnsi="Calibri"/>
+          <w:sz w:val="22"/>
+          <w:szCs w:val="22"/>
+        </w:rPr>
+        <w:t xml:space="preserve">and set the value to </w:t>
+      </w:r>
+      <w:r>
+        <w:rPr>
+          <w:rFonts w:ascii="Calibri" w:hAnsi="Calibri"/>
+          <w:b/>
+          <w:bCs/>
+          <w:sz w:val="22"/>
+          <w:szCs w:val="22"/>
+        </w:rPr>
+        <w:t>SHA256</w:t>
+      </w:r>
+      <w:r>
+        <w:rPr>
+          <w:rFonts w:ascii="Calibri" w:hAnsi="Calibri"/>
+          <w:sz w:val="22"/>
+          <w:szCs w:val="22"/>
+        </w:rPr>
+        <w:t>, or match the algorithm specified on the Advanced tab of the pentaho Relying Party Trust</w:t>
+      </w:r>
+    </w:p>
+    <w:p>
+      <w:pPr>
+        <w:pStyle w:val="ListParagraph"/>
+        <w:numPr>
+          <w:ilvl w:val="0"/>
+          <w:numId w:val="42"/>
+        </w:numPr>
+        <w:rPr>
+          <w:rFonts w:ascii="Calibri" w:hAnsi="Calibri"/>
+          <w:sz w:val="22"/>
+          <w:szCs w:val="22"/>
+        </w:rPr>
+      </w:pPr>
+      <w:r>
+        <w:rPr>
+          <w:rFonts w:ascii="Calibri" w:hAnsi="Calibri"/>
+          <w:sz w:val="22"/>
+          <w:szCs w:val="22"/>
+        </w:rPr>
+        <w:t xml:space="preserve">Locate property </w:t>
+      </w:r>
+      <w:r>
+        <w:rPr>
+          <w:rFonts w:ascii="Calibri" w:hAnsi="Calibri"/>
+          <w:b/>
           <w:sz w:val="22"/>
           <w:szCs w:val="22"/>
         </w:rPr>
@@ -12636,7 +11175,6 @@
         </w:rPr>
         <w:t xml:space="preserve">Locate property </w:t>
       </w:r>
-      <w:proofErr w:type="spellStart"/>
       <w:r>
         <w:rPr>
           <w:rFonts w:ascii="Calibri" w:hAnsi="Calibri"/>
@@ -12655,7 +11193,6 @@
         </w:rPr>
         <w:t>prefix</w:t>
       </w:r>
-      <w:proofErr w:type="spellEnd"/>
     </w:p>
     <w:p>
       <w:pPr>
@@ -12713,7 +11250,6 @@
           <w:szCs w:val="22"/>
         </w:rPr>
       </w:pPr>
-      <w:proofErr w:type="gramStart"/>
       <w:r>
         <w:rPr>
           <w:rFonts w:ascii="Calibri" w:hAnsi="Calibri"/>
@@ -12736,34 +11272,7 @@
           <w:sz w:val="22"/>
           <w:szCs w:val="22"/>
         </w:rPr>
-        <w:t>AD</w:t>
-      </w:r>
-      <w:proofErr w:type="gramEnd"/>
-      <w:r>
-        <w:rPr>
-          <w:rFonts w:ascii="Calibri" w:hAnsi="Calibri"/>
-          <w:sz w:val="22"/>
-          <w:szCs w:val="22"/>
-        </w:rPr>
-        <w:t xml:space="preserve"> FS host name }\\{group prefix for </w:t>
-      </w:r>
-      <w:proofErr w:type="spellStart"/>
-      <w:r>
-        <w:rPr>
-          <w:rFonts w:ascii="Calibri" w:hAnsi="Calibri"/>
-          <w:sz w:val="22"/>
-          <w:szCs w:val="22"/>
-        </w:rPr>
-        <w:t>pentaho</w:t>
-      </w:r>
-      <w:proofErr w:type="spellEnd"/>
-      <w:r>
-        <w:rPr>
-          <w:rFonts w:ascii="Calibri" w:hAnsi="Calibri"/>
-          <w:sz w:val="22"/>
-          <w:szCs w:val="22"/>
-        </w:rPr>
-        <w:t xml:space="preserve">} </w:t>
+        <w:t xml:space="preserve">AD FS host name }\\{group prefix for pentaho} </w:t>
       </w:r>
     </w:p>
     <w:p>
@@ -12779,23 +11288,13 @@
           <w:szCs w:val="22"/>
         </w:rPr>
       </w:pPr>
-      <w:proofErr w:type="gramStart"/>
-      <w:r>
-        <w:rPr>
-          <w:rFonts w:ascii="Calibri" w:hAnsi="Calibri"/>
-          <w:sz w:val="22"/>
-          <w:szCs w:val="22"/>
-        </w:rPr>
-        <w:t>where</w:t>
-      </w:r>
-      <w:proofErr w:type="gramEnd"/>
-      <w:r>
-        <w:rPr>
-          <w:rFonts w:ascii="Calibri" w:hAnsi="Calibri"/>
-          <w:sz w:val="22"/>
-          <w:szCs w:val="22"/>
-        </w:rPr>
-        <w:t xml:space="preserve"> {</w:t>
+      <w:r>
+        <w:rPr>
+          <w:rFonts w:ascii="Calibri" w:hAnsi="Calibri"/>
+          <w:sz w:val="22"/>
+          <w:szCs w:val="22"/>
+        </w:rPr>
+        <w:t>where {</w:t>
       </w:r>
       <w:r>
         <w:rPr>
@@ -12827,41 +11326,13 @@
           <w:szCs w:val="22"/>
         </w:rPr>
       </w:pPr>
-      <w:proofErr w:type="gramStart"/>
-      <w:r>
-        <w:rPr>
-          <w:rFonts w:ascii="Calibri" w:hAnsi="Calibri"/>
-          <w:sz w:val="22"/>
-          <w:szCs w:val="22"/>
-        </w:rPr>
-        <w:t>and</w:t>
-      </w:r>
-      <w:proofErr w:type="gramEnd"/>
-      <w:r>
-        <w:rPr>
-          <w:rFonts w:ascii="Calibri" w:hAnsi="Calibri"/>
-          <w:sz w:val="22"/>
-          <w:szCs w:val="22"/>
-        </w:rPr>
-        <w:t xml:space="preserve"> {group prefix for </w:t>
-      </w:r>
-      <w:proofErr w:type="spellStart"/>
-      <w:r>
-        <w:rPr>
-          <w:rFonts w:ascii="Calibri" w:hAnsi="Calibri"/>
-          <w:sz w:val="22"/>
-          <w:szCs w:val="22"/>
-        </w:rPr>
-        <w:t>pentaho</w:t>
-      </w:r>
-      <w:proofErr w:type="spellEnd"/>
-      <w:r>
-        <w:rPr>
-          <w:rFonts w:ascii="Calibri" w:hAnsi="Calibri"/>
-          <w:sz w:val="22"/>
-          <w:szCs w:val="22"/>
-        </w:rPr>
-        <w:t>} is the manual defined prefix for Pentaho groups (e.g., Pentaho_ in this tutorial).</w:t>
+      <w:r>
+        <w:rPr>
+          <w:rFonts w:ascii="Calibri" w:hAnsi="Calibri"/>
+          <w:sz w:val="22"/>
+          <w:szCs w:val="22"/>
+        </w:rPr>
+        <w:t>and {group prefix for pentaho} is the manual defined prefix for Pentaho groups (e.g., Pentaho_ in this tutorial).</w:t>
       </w:r>
     </w:p>
     <w:p>
@@ -12885,7 +11356,6 @@
         </w:rPr>
         <w:t xml:space="preserve">Locate property </w:t>
       </w:r>
-      <w:proofErr w:type="spellStart"/>
       <w:r>
         <w:rPr>
           <w:rFonts w:ascii="Calibri" w:hAnsi="Calibri"/>
@@ -12893,17 +11363,7 @@
           <w:sz w:val="22"/>
           <w:szCs w:val="22"/>
         </w:rPr>
-        <w:t>ensure.outgoing.logout.request.signed</w:t>
-      </w:r>
-      <w:proofErr w:type="spellEnd"/>
-      <w:r>
-        <w:rPr>
-          <w:rFonts w:ascii="Calibri" w:hAnsi="Calibri"/>
-          <w:b/>
-          <w:sz w:val="22"/>
-          <w:szCs w:val="22"/>
-        </w:rPr>
-        <w:t xml:space="preserve"> </w:t>
+        <w:t xml:space="preserve">ensure.outgoing.logout.request.signed </w:t>
       </w:r>
     </w:p>
     <w:p>
@@ -13116,7 +11576,6 @@
           <w:sz w:val="32"/>
           <w:szCs w:val="32"/>
         </w:rPr>
-        <w:lastRenderedPageBreak/>
         <w:t>Troubleshooting</w:t>
       </w:r>
     </w:p>
@@ -13140,21 +11599,8 @@
         <w:t xml:space="preserve">Unlimited Strength </w:t>
       </w:r>
       <w:r>
-        <w:t xml:space="preserve">in your </w:t>
-      </w:r>
-      <w:proofErr w:type="spellStart"/>
-      <w:r>
-        <w:t>jre</w:t>
-      </w:r>
-      <w:proofErr w:type="spellEnd"/>
-      <w:r>
-        <w:t xml:space="preserve"> or </w:t>
-      </w:r>
-      <w:proofErr w:type="spellStart"/>
-      <w:r>
-        <w:t>jdk</w:t>
-      </w:r>
-      <w:proofErr w:type="spellEnd"/>
+        <w:t>in your jre or jdk</w:t>
+      </w:r>
     </w:p>
     <w:p>
       <w:pPr>
@@ -13174,105 +11620,34 @@
           <w:rFonts w:ascii="Times New Roman" w:eastAsia="Times New Roman" w:hAnsi="Times New Roman" w:cs="Times New Roman"/>
           <w:i/>
         </w:rPr>
-        <w:t>ERROR [</w:t>
-      </w:r>
-      <w:proofErr w:type="spellStart"/>
+        <w:t>ERROR [Decrypter] Error decrypting the encrypted data element</w:t>
+      </w:r>
       <w:r>
         <w:rPr>
           <w:rFonts w:ascii="Times New Roman" w:eastAsia="Times New Roman" w:hAnsi="Times New Roman" w:cs="Times New Roman"/>
           <w:i/>
         </w:rPr>
-        <w:t>Decrypter</w:t>
-      </w:r>
-      <w:proofErr w:type="spellEnd"/>
+        <w:br/>
+        <w:t>org.apache.xml.security.encryption.XMLEncryptionException: Illegal key size</w:t>
+      </w:r>
       <w:r>
         <w:rPr>
           <w:rFonts w:ascii="Times New Roman" w:eastAsia="Times New Roman" w:hAnsi="Times New Roman" w:cs="Times New Roman"/>
           <w:i/>
         </w:rPr>
-        <w:t>] Error decrypting the encrypted data element</w:t>
-      </w:r>
-      <w:r>
+        <w:br/>
+        <w:t>Original Exception was java.security.InvalidKeyException: Illegal key size</w:t>
+      </w:r>
+    </w:p>
+    <w:p>
+      <w:pPr>
         <w:rPr>
           <w:rFonts w:ascii="Times New Roman" w:eastAsia="Times New Roman" w:hAnsi="Times New Roman" w:cs="Times New Roman"/>
-          <w:i/>
-        </w:rPr>
+        </w:rPr>
+      </w:pPr>
+      <w:r>
         <w:br/>
-      </w:r>
-      <w:proofErr w:type="spellStart"/>
-      <w:r>
-        <w:rPr>
-          <w:rFonts w:ascii="Times New Roman" w:eastAsia="Times New Roman" w:hAnsi="Times New Roman" w:cs="Times New Roman"/>
-          <w:i/>
-        </w:rPr>
-        <w:t>org.apache.xml.security.encryption.XMLEncryptionException</w:t>
-      </w:r>
-      <w:proofErr w:type="spellEnd"/>
-      <w:r>
-        <w:rPr>
-          <w:rFonts w:ascii="Times New Roman" w:eastAsia="Times New Roman" w:hAnsi="Times New Roman" w:cs="Times New Roman"/>
-          <w:i/>
-        </w:rPr>
-        <w:t>: Illegal key size</w:t>
-      </w:r>
-      <w:r>
-        <w:rPr>
-          <w:rFonts w:ascii="Times New Roman" w:eastAsia="Times New Roman" w:hAnsi="Times New Roman" w:cs="Times New Roman"/>
-          <w:i/>
-        </w:rPr>
-        <w:br/>
-        <w:t xml:space="preserve">Original Exception was </w:t>
-      </w:r>
-      <w:proofErr w:type="spellStart"/>
-      <w:r>
-        <w:rPr>
-          <w:rFonts w:ascii="Times New Roman" w:eastAsia="Times New Roman" w:hAnsi="Times New Roman" w:cs="Times New Roman"/>
-          <w:i/>
-        </w:rPr>
-        <w:t>java.security.InvalidKeyException</w:t>
-      </w:r>
-      <w:proofErr w:type="spellEnd"/>
-      <w:r>
-        <w:rPr>
-          <w:rFonts w:ascii="Times New Roman" w:eastAsia="Times New Roman" w:hAnsi="Times New Roman" w:cs="Times New Roman"/>
-          <w:i/>
-        </w:rPr>
-        <w:t>: Illegal key size</w:t>
-      </w:r>
-    </w:p>
-    <w:p>
-      <w:pPr>
-        <w:rPr>
-          <w:rFonts w:ascii="Times New Roman" w:eastAsia="Times New Roman" w:hAnsi="Times New Roman" w:cs="Times New Roman"/>
-        </w:rPr>
-      </w:pPr>
-      <w:r>
-        <w:br/>
-        <w:t xml:space="preserve">The solution is to install the JCE Unlimited Strength, which are stronger security libraries that oracle </w:t>
-      </w:r>
-      <w:proofErr w:type="gramStart"/>
-      <w:r>
-        <w:t>can not</w:t>
-      </w:r>
-      <w:proofErr w:type="gramEnd"/>
-      <w:r>
-        <w:t xml:space="preserve"> ship with the </w:t>
-      </w:r>
-      <w:proofErr w:type="spellStart"/>
-      <w:r>
-        <w:t>jre</w:t>
-      </w:r>
-      <w:proofErr w:type="spellEnd"/>
-      <w:r>
-        <w:t xml:space="preserve"> and </w:t>
-      </w:r>
-      <w:proofErr w:type="spellStart"/>
-      <w:r>
-        <w:t>jdk</w:t>
-      </w:r>
-      <w:proofErr w:type="spellEnd"/>
-      <w:r>
-        <w:t xml:space="preserve"> due to export policies.</w:t>
+        <w:t>The solution is to install the JCE Unlimited Strength, which are stronger security libraries that oracle can not ship with the jre and jdk due to export policies.</w:t>
       </w:r>
     </w:p>
     <w:p>
@@ -13286,7 +11661,7 @@
       <w:r>
         <w:t xml:space="preserve">Download at </w:t>
       </w:r>
-      <w:hyperlink r:id="rId16" w:history="1">
+      <w:hyperlink r:id="rId15" w:history="1">
         <w:r>
           <w:rPr>
             <w:rStyle w:val="Hyperlink"/>
@@ -13338,17 +11713,7 @@
     </w:p>
     <w:p>
       <w:r>
-        <w:t xml:space="preserve">If you are building a test environment and the </w:t>
-      </w:r>
-      <w:proofErr w:type="spellStart"/>
-      <w:proofErr w:type="gramStart"/>
-      <w:r>
-        <w:t>idp</w:t>
-      </w:r>
-      <w:proofErr w:type="spellEnd"/>
-      <w:proofErr w:type="gramEnd"/>
-      <w:r>
-        <w:t xml:space="preserve"> name (e.g., idpcompany.org) is not recognized in your network (if you followed the tutorial and have AD FS and BA-server in different machines or VMs), then you have to add the name, to the hosts file of your operative system:</w:t>
+        <w:t>If you are building a test environment and the idp name (e.g., idpcompany.org) is not recognized in your network (if you followed the tutorial and have AD FS and BA-server in different machines or VMs), then you have to add the name, to the hosts file of your operative system:</w:t>
       </w:r>
     </w:p>
     <w:p>
@@ -13360,31 +11725,7 @@
         </w:numPr>
       </w:pPr>
       <w:r>
-        <w:t xml:space="preserve">Find the </w:t>
-      </w:r>
-      <w:proofErr w:type="spellStart"/>
-      <w:r>
-        <w:t>ip</w:t>
-      </w:r>
-      <w:proofErr w:type="spellEnd"/>
-      <w:r>
-        <w:t xml:space="preserve"> address of </w:t>
-      </w:r>
-      <w:proofErr w:type="spellStart"/>
-      <w:r>
-        <w:t>idp</w:t>
-      </w:r>
-      <w:proofErr w:type="spellEnd"/>
-      <w:r>
-        <w:t xml:space="preserve"> hosting server (execute “</w:t>
-      </w:r>
-      <w:proofErr w:type="spellStart"/>
-      <w:r>
-        <w:t>ipconfig</w:t>
-      </w:r>
-      <w:proofErr w:type="spellEnd"/>
-      <w:r>
-        <w:t>” in windows server’s PowerShell)</w:t>
+        <w:t>Find the ip address of idp hosting server (execute “ipconfig” in windows server’s PowerShell)</w:t>
       </w:r>
     </w:p>
     <w:p>
@@ -13398,7 +11739,7 @@
       <w:r>
         <w:t xml:space="preserve">Depending on your operative system, open the host file (you can find more information at </w:t>
       </w:r>
-      <w:hyperlink r:id="rId17" w:history="1">
+      <w:hyperlink r:id="rId16" w:history="1">
         <w:r>
           <w:rPr>
             <w:rStyle w:val="Hyperlink"/>
@@ -13416,61 +11757,31 @@
         </w:numPr>
       </w:pPr>
       <w:r>
-        <w:t>Add a new line replacing {</w:t>
-      </w:r>
-      <w:proofErr w:type="spellStart"/>
-      <w:r>
-        <w:t>idp</w:t>
-      </w:r>
-      <w:proofErr w:type="spellEnd"/>
-      <w:r>
-        <w:t xml:space="preserve"> </w:t>
-      </w:r>
-      <w:proofErr w:type="spellStart"/>
-      <w:r>
-        <w:t>ip</w:t>
-      </w:r>
-      <w:proofErr w:type="spellEnd"/>
-      <w:r>
-        <w:t xml:space="preserve"> address} by the real </w:t>
-      </w:r>
-      <w:proofErr w:type="spellStart"/>
-      <w:r>
-        <w:t>ip</w:t>
-      </w:r>
-      <w:proofErr w:type="spellEnd"/>
-      <w:r>
-        <w:t xml:space="preserve"> address of the </w:t>
-      </w:r>
-      <w:proofErr w:type="spellStart"/>
-      <w:r>
-        <w:t>idp</w:t>
-      </w:r>
-      <w:proofErr w:type="spellEnd"/>
-      <w:r>
-        <w:t xml:space="preserve"> and </w:t>
-      </w:r>
-      <w:proofErr w:type="gramStart"/>
-      <w:r>
+        <w:t>Add a new line replacing {idp ip address} by the real ip address of the idp and {</w:t>
+      </w:r>
+      <w:r>
+        <w:t xml:space="preserve"> AD FS host name</w:t>
+      </w:r>
+      <w:r>
+        <w:t xml:space="preserve"> } by the idp name that is not recognized in your network.</w:t>
+      </w:r>
+    </w:p>
+    <w:p>
+      <w:pPr>
+        <w:ind w:left="720"/>
+      </w:pPr>
+      <w:r>
+        <w:t xml:space="preserve"> {idp ip address}</w:t>
+      </w:r>
+      <w:r>
+        <w:tab/>
         <w:t>{</w:t>
       </w:r>
       <w:r>
-        <w:t xml:space="preserve"> AD</w:t>
-      </w:r>
-      <w:proofErr w:type="gramEnd"/>
-      <w:r>
-        <w:t xml:space="preserve"> FS host name</w:t>
-      </w:r>
-      <w:r>
-        <w:t xml:space="preserve"> } by the </w:t>
-      </w:r>
-      <w:proofErr w:type="spellStart"/>
-      <w:r>
-        <w:t>idp</w:t>
-      </w:r>
-      <w:proofErr w:type="spellEnd"/>
-      <w:r>
-        <w:t xml:space="preserve"> name that is not recognized in your network.</w:t>
+        <w:t xml:space="preserve"> AD FS host name</w:t>
+      </w:r>
+      <w:r>
+        <w:t xml:space="preserve"> }</w:t>
       </w:r>
     </w:p>
     <w:p>
@@ -13478,55 +11789,7 @@
         <w:ind w:left="720"/>
       </w:pPr>
       <w:r>
-        <w:t xml:space="preserve"> {</w:t>
-      </w:r>
-      <w:proofErr w:type="spellStart"/>
-      <w:proofErr w:type="gramStart"/>
-      <w:r>
-        <w:t>idp</w:t>
-      </w:r>
-      <w:proofErr w:type="spellEnd"/>
-      <w:proofErr w:type="gramEnd"/>
-      <w:r>
-        <w:t xml:space="preserve"> </w:t>
-      </w:r>
-      <w:proofErr w:type="spellStart"/>
-      <w:r>
-        <w:t>ip</w:t>
-      </w:r>
-      <w:proofErr w:type="spellEnd"/>
-      <w:r>
-        <w:t xml:space="preserve"> address}</w:t>
-      </w:r>
-      <w:r>
-        <w:tab/>
-      </w:r>
-      <w:proofErr w:type="gramStart"/>
-      <w:r>
-        <w:t>{</w:t>
-      </w:r>
-      <w:r>
-        <w:t xml:space="preserve"> AD</w:t>
-      </w:r>
-      <w:proofErr w:type="gramEnd"/>
-      <w:r>
-        <w:t xml:space="preserve"> FS host name</w:t>
-      </w:r>
-      <w:r>
-        <w:t xml:space="preserve"> }</w:t>
-      </w:r>
-    </w:p>
-    <w:p>
-      <w:pPr>
-        <w:ind w:left="720"/>
-      </w:pPr>
-      <w:proofErr w:type="gramStart"/>
-      <w:r>
-        <w:t>e</w:t>
-      </w:r>
-      <w:proofErr w:type="gramEnd"/>
-      <w:r>
-        <w:t>.g.,</w:t>
+        <w:t>e.g.,</w:t>
       </w:r>
     </w:p>
     <w:p>
@@ -13565,7 +11828,7 @@
 </file>
 
 <file path=word/endnotes.xml><?xml version="1.0" encoding="utf-8"?>
-<w:endnotes xmlns:wpc="http://schemas.microsoft.com/office/word/2010/wordprocessingCanvas" xmlns:mo="http://schemas.microsoft.com/office/mac/office/2008/main" xmlns:mc="http://schemas.openxmlformats.org/markup-compatibility/2006" xmlns:mv="urn:schemas-microsoft-com:mac:vml" xmlns:o="urn:schemas-microsoft-com:office:office" xmlns:r="http://schemas.openxmlformats.org/officeDocument/2006/relationships" xmlns:m="http://schemas.openxmlformats.org/officeDocument/2006/math" xmlns:v="urn:schemas-microsoft-com:vml" xmlns:wp14="http://schemas.microsoft.com/office/word/2010/wordprocessingDrawing" xmlns:wp="http://schemas.openxmlformats.org/drawingml/2006/wordprocessingDrawing" xmlns:w10="urn:schemas-microsoft-com:office:word" xmlns:w="http://schemas.openxmlformats.org/wordprocessingml/2006/main" xmlns:w14="http://schemas.microsoft.com/office/word/2010/wordml" xmlns:wpg="http://schemas.microsoft.com/office/word/2010/wordprocessingGroup" xmlns:wpi="http://schemas.microsoft.com/office/word/2010/wordprocessingInk" xmlns:wne="http://schemas.microsoft.com/office/word/2006/wordml" xmlns:wps="http://schemas.microsoft.com/office/word/2010/wordprocessingShape" mc:Ignorable="w14 wp14">
+<w:endnotes xmlns:wpc="http://schemas.microsoft.com/office/word/2010/wordprocessingCanvas" xmlns:cx="http://schemas.microsoft.com/office/drawing/2014/chartex" xmlns:cx1="http://schemas.microsoft.com/office/drawing/2015/9/8/chartex" xmlns:cx2="http://schemas.microsoft.com/office/drawing/2015/10/21/chartex" xmlns:cx3="http://schemas.microsoft.com/office/drawing/2016/5/9/chartex" xmlns:cx4="http://schemas.microsoft.com/office/drawing/2016/5/10/chartex" xmlns:cx5="http://schemas.microsoft.com/office/drawing/2016/5/11/chartex" xmlns:cx6="http://schemas.microsoft.com/office/drawing/2016/5/12/chartex" xmlns:cx7="http://schemas.microsoft.com/office/drawing/2016/5/13/chartex" xmlns:cx8="http://schemas.microsoft.com/office/drawing/2016/5/14/chartex" xmlns:mc="http://schemas.openxmlformats.org/markup-compatibility/2006" xmlns:aink="http://schemas.microsoft.com/office/drawing/2016/ink" xmlns:am3d="http://schemas.microsoft.com/office/drawing/2017/model3d" xmlns:o="urn:schemas-microsoft-com:office:office" xmlns:r="http://schemas.openxmlformats.org/officeDocument/2006/relationships" xmlns:m="http://schemas.openxmlformats.org/officeDocument/2006/math" xmlns:v="urn:schemas-microsoft-com:vml" xmlns:wp14="http://schemas.microsoft.com/office/word/2010/wordprocessingDrawing" xmlns:wp="http://schemas.openxmlformats.org/drawingml/2006/wordprocessingDrawing" xmlns:w10="urn:schemas-microsoft-com:office:word" xmlns:w="http://schemas.openxmlformats.org/wordprocessingml/2006/main" xmlns:w14="http://schemas.microsoft.com/office/word/2010/wordml" xmlns:w15="http://schemas.microsoft.com/office/word/2012/wordml" xmlns:w16cex="http://schemas.microsoft.com/office/word/2018/wordml/cex" xmlns:w16cid="http://schemas.microsoft.com/office/word/2016/wordml/cid" xmlns:w16="http://schemas.microsoft.com/office/word/2018/wordml" xmlns:w16se="http://schemas.microsoft.com/office/word/2015/wordml/symex" xmlns:wpg="http://schemas.microsoft.com/office/word/2010/wordprocessingGroup" xmlns:wpi="http://schemas.microsoft.com/office/word/2010/wordprocessingInk" xmlns:wne="http://schemas.microsoft.com/office/word/2006/wordml" xmlns:wps="http://schemas.microsoft.com/office/word/2010/wordprocessingShape" mc:Ignorable="w14 w15 w16se w16cid w16 w16cex wp14">
   <w:endnote w:type="separator" w:id="-1">
     <w:p>
       <w:r>
@@ -13584,7 +11847,7 @@
 </file>
 
 <file path=word/footnotes.xml><?xml version="1.0" encoding="utf-8"?>
-<w:footnotes xmlns:wpc="http://schemas.microsoft.com/office/word/2010/wordprocessingCanvas" xmlns:mo="http://schemas.microsoft.com/office/mac/office/2008/main" xmlns:mc="http://schemas.openxmlformats.org/markup-compatibility/2006" xmlns:mv="urn:schemas-microsoft-com:mac:vml" xmlns:o="urn:schemas-microsoft-com:office:office" xmlns:r="http://schemas.openxmlformats.org/officeDocument/2006/relationships" xmlns:m="http://schemas.openxmlformats.org/officeDocument/2006/math" xmlns:v="urn:schemas-microsoft-com:vml" xmlns:wp14="http://schemas.microsoft.com/office/word/2010/wordprocessingDrawing" xmlns:wp="http://schemas.openxmlformats.org/drawingml/2006/wordprocessingDrawing" xmlns:w10="urn:schemas-microsoft-com:office:word" xmlns:w="http://schemas.openxmlformats.org/wordprocessingml/2006/main" xmlns:w14="http://schemas.microsoft.com/office/word/2010/wordml" xmlns:wpg="http://schemas.microsoft.com/office/word/2010/wordprocessingGroup" xmlns:wpi="http://schemas.microsoft.com/office/word/2010/wordprocessingInk" xmlns:wne="http://schemas.microsoft.com/office/word/2006/wordml" xmlns:wps="http://schemas.microsoft.com/office/word/2010/wordprocessingShape" mc:Ignorable="w14 wp14">
+<w:footnotes xmlns:wpc="http://schemas.microsoft.com/office/word/2010/wordprocessingCanvas" xmlns:cx="http://schemas.microsoft.com/office/drawing/2014/chartex" xmlns:cx1="http://schemas.microsoft.com/office/drawing/2015/9/8/chartex" xmlns:cx2="http://schemas.microsoft.com/office/drawing/2015/10/21/chartex" xmlns:cx3="http://schemas.microsoft.com/office/drawing/2016/5/9/chartex" xmlns:cx4="http://schemas.microsoft.com/office/drawing/2016/5/10/chartex" xmlns:cx5="http://schemas.microsoft.com/office/drawing/2016/5/11/chartex" xmlns:cx6="http://schemas.microsoft.com/office/drawing/2016/5/12/chartex" xmlns:cx7="http://schemas.microsoft.com/office/drawing/2016/5/13/chartex" xmlns:cx8="http://schemas.microsoft.com/office/drawing/2016/5/14/chartex" xmlns:mc="http://schemas.openxmlformats.org/markup-compatibility/2006" xmlns:aink="http://schemas.microsoft.com/office/drawing/2016/ink" xmlns:am3d="http://schemas.microsoft.com/office/drawing/2017/model3d" xmlns:o="urn:schemas-microsoft-com:office:office" xmlns:r="http://schemas.openxmlformats.org/officeDocument/2006/relationships" xmlns:m="http://schemas.openxmlformats.org/officeDocument/2006/math" xmlns:v="urn:schemas-microsoft-com:vml" xmlns:wp14="http://schemas.microsoft.com/office/word/2010/wordprocessingDrawing" xmlns:wp="http://schemas.openxmlformats.org/drawingml/2006/wordprocessingDrawing" xmlns:w10="urn:schemas-microsoft-com:office:word" xmlns:w="http://schemas.openxmlformats.org/wordprocessingml/2006/main" xmlns:w14="http://schemas.microsoft.com/office/word/2010/wordml" xmlns:w15="http://schemas.microsoft.com/office/word/2012/wordml" xmlns:w16cex="http://schemas.microsoft.com/office/word/2018/wordml/cex" xmlns:w16cid="http://schemas.microsoft.com/office/word/2016/wordml/cid" xmlns:w16="http://schemas.microsoft.com/office/word/2018/wordml" xmlns:w16se="http://schemas.microsoft.com/office/word/2015/wordml/symex" xmlns:wpg="http://schemas.microsoft.com/office/word/2010/wordprocessingGroup" xmlns:wpi="http://schemas.microsoft.com/office/word/2010/wordprocessingInk" xmlns:wne="http://schemas.microsoft.com/office/word/2006/wordml" xmlns:wps="http://schemas.microsoft.com/office/word/2010/wordprocessingShape" mc:Ignorable="w14 w15 w16se w16cid w16 w16cex wp14">
   <w:footnote w:type="separator" w:id="-1">
     <w:p>
       <w:r>
@@ -13630,8 +11893,8 @@
 </file>
 
 <file path=word/numbering.xml><?xml version="1.0" encoding="utf-8"?>
-<w:numbering xmlns:wpc="http://schemas.microsoft.com/office/word/2010/wordprocessingCanvas" xmlns:mo="http://schemas.microsoft.com/office/mac/office/2008/main" xmlns:mc="http://schemas.openxmlformats.org/markup-compatibility/2006" xmlns:mv="urn:schemas-microsoft-com:mac:vml" xmlns:o="urn:schemas-microsoft-com:office:office" xmlns:r="http://schemas.openxmlformats.org/officeDocument/2006/relationships" xmlns:m="http://schemas.openxmlformats.org/officeDocument/2006/math" xmlns:v="urn:schemas-microsoft-com:vml" xmlns:wp14="http://schemas.microsoft.com/office/word/2010/wordprocessingDrawing" xmlns:wp="http://schemas.openxmlformats.org/drawingml/2006/wordprocessingDrawing" xmlns:w10="urn:schemas-microsoft-com:office:word" xmlns:w="http://schemas.openxmlformats.org/wordprocessingml/2006/main" xmlns:w14="http://schemas.microsoft.com/office/word/2010/wordml" xmlns:wpg="http://schemas.microsoft.com/office/word/2010/wordprocessingGroup" xmlns:wpi="http://schemas.microsoft.com/office/word/2010/wordprocessingInk" xmlns:wne="http://schemas.microsoft.com/office/word/2006/wordml" xmlns:wps="http://schemas.microsoft.com/office/word/2010/wordprocessingShape" mc:Ignorable="w14 wp14">
-  <w:abstractNum w:abstractNumId="0">
+<w:numbering xmlns:wpc="http://schemas.microsoft.com/office/word/2010/wordprocessingCanvas" xmlns:cx="http://schemas.microsoft.com/office/drawing/2014/chartex" xmlns:cx1="http://schemas.microsoft.com/office/drawing/2015/9/8/chartex" xmlns:cx2="http://schemas.microsoft.com/office/drawing/2015/10/21/chartex" xmlns:cx3="http://schemas.microsoft.com/office/drawing/2016/5/9/chartex" xmlns:cx4="http://schemas.microsoft.com/office/drawing/2016/5/10/chartex" xmlns:cx5="http://schemas.microsoft.com/office/drawing/2016/5/11/chartex" xmlns:cx6="http://schemas.microsoft.com/office/drawing/2016/5/12/chartex" xmlns:cx7="http://schemas.microsoft.com/office/drawing/2016/5/13/chartex" xmlns:cx8="http://schemas.microsoft.com/office/drawing/2016/5/14/chartex" xmlns:mc="http://schemas.openxmlformats.org/markup-compatibility/2006" xmlns:aink="http://schemas.microsoft.com/office/drawing/2016/ink" xmlns:am3d="http://schemas.microsoft.com/office/drawing/2017/model3d" xmlns:o="urn:schemas-microsoft-com:office:office" xmlns:r="http://schemas.openxmlformats.org/officeDocument/2006/relationships" xmlns:m="http://schemas.openxmlformats.org/officeDocument/2006/math" xmlns:v="urn:schemas-microsoft-com:vml" xmlns:wp14="http://schemas.microsoft.com/office/word/2010/wordprocessingDrawing" xmlns:wp="http://schemas.openxmlformats.org/drawingml/2006/wordprocessingDrawing" xmlns:w10="urn:schemas-microsoft-com:office:word" xmlns:w="http://schemas.openxmlformats.org/wordprocessingml/2006/main" xmlns:w14="http://schemas.microsoft.com/office/word/2010/wordml" xmlns:w15="http://schemas.microsoft.com/office/word/2012/wordml" xmlns:w16cex="http://schemas.microsoft.com/office/word/2018/wordml/cex" xmlns:w16cid="http://schemas.microsoft.com/office/word/2016/wordml/cid" xmlns:w16="http://schemas.microsoft.com/office/word/2018/wordml" xmlns:w16se="http://schemas.microsoft.com/office/word/2015/wordml/symex" xmlns:wpg="http://schemas.microsoft.com/office/word/2010/wordprocessingGroup" xmlns:wpi="http://schemas.microsoft.com/office/word/2010/wordprocessingInk" xmlns:wne="http://schemas.microsoft.com/office/word/2006/wordml" xmlns:wps="http://schemas.microsoft.com/office/word/2010/wordprocessingShape" mc:Ignorable="w14 w15 w16se w16cid w16 w16cex wp14">
+  <w:abstractNum w:abstractNumId="0" w15:restartNumberingAfterBreak="0">
     <w:nsid w:val="03C67F35"/>
     <w:multiLevelType w:val="hybridMultilevel"/>
     <w:tmpl w:val="DB7CC2AC"/>
@@ -13717,7 +11980,7 @@
       </w:pPr>
     </w:lvl>
   </w:abstractNum>
-  <w:abstractNum w:abstractNumId="1">
+  <w:abstractNum w:abstractNumId="1" w15:restartNumberingAfterBreak="0">
     <w:nsid w:val="03CD7D45"/>
     <w:multiLevelType w:val="hybridMultilevel"/>
     <w:tmpl w:val="E09A2B34"/>
@@ -13803,7 +12066,7 @@
       </w:pPr>
     </w:lvl>
   </w:abstractNum>
-  <w:abstractNum w:abstractNumId="2">
+  <w:abstractNum w:abstractNumId="2" w15:restartNumberingAfterBreak="0">
     <w:nsid w:val="04E316F5"/>
     <w:multiLevelType w:val="hybridMultilevel"/>
     <w:tmpl w:val="CF86D966"/>
@@ -13916,7 +12179,7 @@
       </w:rPr>
     </w:lvl>
   </w:abstractNum>
-  <w:abstractNum w:abstractNumId="3">
+  <w:abstractNum w:abstractNumId="3" w15:restartNumberingAfterBreak="0">
     <w:nsid w:val="08637B4F"/>
     <w:multiLevelType w:val="hybridMultilevel"/>
     <w:tmpl w:val="5394CA5A"/>
@@ -14002,7 +12265,7 @@
       </w:pPr>
     </w:lvl>
   </w:abstractNum>
-  <w:abstractNum w:abstractNumId="4">
+  <w:abstractNum w:abstractNumId="4" w15:restartNumberingAfterBreak="0">
     <w:nsid w:val="08F715C9"/>
     <w:multiLevelType w:val="hybridMultilevel"/>
     <w:tmpl w:val="0648664A"/>
@@ -14093,7 +12356,7 @@
       </w:pPr>
     </w:lvl>
   </w:abstractNum>
-  <w:abstractNum w:abstractNumId="5">
+  <w:abstractNum w:abstractNumId="5" w15:restartNumberingAfterBreak="0">
     <w:nsid w:val="0CC8087F"/>
     <w:multiLevelType w:val="hybridMultilevel"/>
     <w:tmpl w:val="2EF0F7EC"/>
@@ -14184,7 +12447,7 @@
       </w:pPr>
     </w:lvl>
   </w:abstractNum>
-  <w:abstractNum w:abstractNumId="6">
+  <w:abstractNum w:abstractNumId="6" w15:restartNumberingAfterBreak="0">
     <w:nsid w:val="0D7F7E36"/>
     <w:multiLevelType w:val="hybridMultilevel"/>
     <w:tmpl w:val="3A0AFF66"/>
@@ -14275,7 +12538,7 @@
       </w:pPr>
     </w:lvl>
   </w:abstractNum>
-  <w:abstractNum w:abstractNumId="7">
+  <w:abstractNum w:abstractNumId="7" w15:restartNumberingAfterBreak="0">
     <w:nsid w:val="0DB519CC"/>
     <w:multiLevelType w:val="hybridMultilevel"/>
     <w:tmpl w:val="C0BC89D4"/>
@@ -14361,7 +12624,7 @@
       </w:pPr>
     </w:lvl>
   </w:abstractNum>
-  <w:abstractNum w:abstractNumId="8">
+  <w:abstractNum w:abstractNumId="8" w15:restartNumberingAfterBreak="0">
     <w:nsid w:val="0E0220F5"/>
     <w:multiLevelType w:val="hybridMultilevel"/>
     <w:tmpl w:val="C188350E"/>
@@ -14447,7 +12710,7 @@
       </w:pPr>
     </w:lvl>
   </w:abstractNum>
-  <w:abstractNum w:abstractNumId="9">
+  <w:abstractNum w:abstractNumId="9" w15:restartNumberingAfterBreak="0">
     <w:nsid w:val="106774C7"/>
     <w:multiLevelType w:val="hybridMultilevel"/>
     <w:tmpl w:val="5394CA5A"/>
@@ -14533,7 +12796,7 @@
       </w:pPr>
     </w:lvl>
   </w:abstractNum>
-  <w:abstractNum w:abstractNumId="10">
+  <w:abstractNum w:abstractNumId="10" w15:restartNumberingAfterBreak="0">
     <w:nsid w:val="107B6A47"/>
     <w:multiLevelType w:val="hybridMultilevel"/>
     <w:tmpl w:val="D19CCBDA"/>
@@ -14619,7 +12882,7 @@
       </w:pPr>
     </w:lvl>
   </w:abstractNum>
-  <w:abstractNum w:abstractNumId="11">
+  <w:abstractNum w:abstractNumId="11" w15:restartNumberingAfterBreak="0">
     <w:nsid w:val="108E38EF"/>
     <w:multiLevelType w:val="hybridMultilevel"/>
     <w:tmpl w:val="CB6C9094"/>
@@ -14705,7 +12968,7 @@
       </w:pPr>
     </w:lvl>
   </w:abstractNum>
-  <w:abstractNum w:abstractNumId="12">
+  <w:abstractNum w:abstractNumId="12" w15:restartNumberingAfterBreak="0">
     <w:nsid w:val="12FA4116"/>
     <w:multiLevelType w:val="hybridMultilevel"/>
     <w:tmpl w:val="650E408E"/>
@@ -14791,7 +13054,7 @@
       </w:pPr>
     </w:lvl>
   </w:abstractNum>
-  <w:abstractNum w:abstractNumId="13">
+  <w:abstractNum w:abstractNumId="13" w15:restartNumberingAfterBreak="0">
     <w:nsid w:val="153F3F83"/>
     <w:multiLevelType w:val="hybridMultilevel"/>
     <w:tmpl w:val="A97EE5A6"/>
@@ -14877,7 +13140,7 @@
       </w:pPr>
     </w:lvl>
   </w:abstractNum>
-  <w:abstractNum w:abstractNumId="14">
+  <w:abstractNum w:abstractNumId="14" w15:restartNumberingAfterBreak="0">
     <w:nsid w:val="15690CFE"/>
     <w:multiLevelType w:val="hybridMultilevel"/>
     <w:tmpl w:val="332A5C28"/>
@@ -14963,7 +13226,7 @@
       </w:pPr>
     </w:lvl>
   </w:abstractNum>
-  <w:abstractNum w:abstractNumId="15">
+  <w:abstractNum w:abstractNumId="15" w15:restartNumberingAfterBreak="0">
     <w:nsid w:val="190E6D6C"/>
     <w:multiLevelType w:val="hybridMultilevel"/>
     <w:tmpl w:val="40989180"/>
@@ -15076,7 +13339,7 @@
       </w:rPr>
     </w:lvl>
   </w:abstractNum>
-  <w:abstractNum w:abstractNumId="16">
+  <w:abstractNum w:abstractNumId="16" w15:restartNumberingAfterBreak="0">
     <w:nsid w:val="19191ABE"/>
     <w:multiLevelType w:val="hybridMultilevel"/>
     <w:tmpl w:val="393E88FC"/>
@@ -15162,7 +13425,7 @@
       </w:pPr>
     </w:lvl>
   </w:abstractNum>
-  <w:abstractNum w:abstractNumId="17">
+  <w:abstractNum w:abstractNumId="17" w15:restartNumberingAfterBreak="0">
     <w:nsid w:val="1B9B3BCD"/>
     <w:multiLevelType w:val="hybridMultilevel"/>
     <w:tmpl w:val="69902488"/>
@@ -15248,7 +13511,7 @@
       </w:pPr>
     </w:lvl>
   </w:abstractNum>
-  <w:abstractNum w:abstractNumId="18">
+  <w:abstractNum w:abstractNumId="18" w15:restartNumberingAfterBreak="0">
     <w:nsid w:val="23147C25"/>
     <w:multiLevelType w:val="hybridMultilevel"/>
     <w:tmpl w:val="BE58B242"/>
@@ -15334,7 +13597,7 @@
       </w:pPr>
     </w:lvl>
   </w:abstractNum>
-  <w:abstractNum w:abstractNumId="19">
+  <w:abstractNum w:abstractNumId="19" w15:restartNumberingAfterBreak="0">
     <w:nsid w:val="247B2A78"/>
     <w:multiLevelType w:val="hybridMultilevel"/>
     <w:tmpl w:val="4F8895F0"/>
@@ -15420,7 +13683,7 @@
       </w:pPr>
     </w:lvl>
   </w:abstractNum>
-  <w:abstractNum w:abstractNumId="20">
+  <w:abstractNum w:abstractNumId="20" w15:restartNumberingAfterBreak="0">
     <w:nsid w:val="2963663F"/>
     <w:multiLevelType w:val="hybridMultilevel"/>
     <w:tmpl w:val="B486283E"/>
@@ -15506,7 +13769,7 @@
       </w:pPr>
     </w:lvl>
   </w:abstractNum>
-  <w:abstractNum w:abstractNumId="21">
+  <w:abstractNum w:abstractNumId="21" w15:restartNumberingAfterBreak="0">
     <w:nsid w:val="29B95AD5"/>
     <w:multiLevelType w:val="hybridMultilevel"/>
     <w:tmpl w:val="C188350E"/>
@@ -15592,7 +13855,7 @@
       </w:pPr>
     </w:lvl>
   </w:abstractNum>
-  <w:abstractNum w:abstractNumId="22">
+  <w:abstractNum w:abstractNumId="22" w15:restartNumberingAfterBreak="0">
     <w:nsid w:val="30903AA2"/>
     <w:multiLevelType w:val="hybridMultilevel"/>
     <w:tmpl w:val="BAAAA66C"/>
@@ -15681,7 +13944,7 @@
       </w:pPr>
     </w:lvl>
   </w:abstractNum>
-  <w:abstractNum w:abstractNumId="23">
+  <w:abstractNum w:abstractNumId="23" w15:restartNumberingAfterBreak="0">
     <w:nsid w:val="32E12447"/>
     <w:multiLevelType w:val="hybridMultilevel"/>
     <w:tmpl w:val="FB4093F8"/>
@@ -15767,7 +14030,7 @@
       </w:pPr>
     </w:lvl>
   </w:abstractNum>
-  <w:abstractNum w:abstractNumId="24">
+  <w:abstractNum w:abstractNumId="24" w15:restartNumberingAfterBreak="0">
     <w:nsid w:val="385F4D89"/>
     <w:multiLevelType w:val="hybridMultilevel"/>
     <w:tmpl w:val="916C4E42"/>
@@ -15853,7 +14116,7 @@
       </w:pPr>
     </w:lvl>
   </w:abstractNum>
-  <w:abstractNum w:abstractNumId="25">
+  <w:abstractNum w:abstractNumId="25" w15:restartNumberingAfterBreak="0">
     <w:nsid w:val="3AB62837"/>
     <w:multiLevelType w:val="hybridMultilevel"/>
     <w:tmpl w:val="DC927FCE"/>
@@ -15939,7 +14202,7 @@
       </w:pPr>
     </w:lvl>
   </w:abstractNum>
-  <w:abstractNum w:abstractNumId="26">
+  <w:abstractNum w:abstractNumId="26" w15:restartNumberingAfterBreak="0">
     <w:nsid w:val="3BA86BC7"/>
     <w:multiLevelType w:val="hybridMultilevel"/>
     <w:tmpl w:val="037854E2"/>
@@ -16025,7 +14288,7 @@
       </w:pPr>
     </w:lvl>
   </w:abstractNum>
-  <w:abstractNum w:abstractNumId="27">
+  <w:abstractNum w:abstractNumId="27" w15:restartNumberingAfterBreak="0">
     <w:nsid w:val="472818F2"/>
     <w:multiLevelType w:val="hybridMultilevel"/>
     <w:tmpl w:val="5394CA5A"/>
@@ -16111,7 +14374,7 @@
       </w:pPr>
     </w:lvl>
   </w:abstractNum>
-  <w:abstractNum w:abstractNumId="28">
+  <w:abstractNum w:abstractNumId="28" w15:restartNumberingAfterBreak="0">
     <w:nsid w:val="47DB714A"/>
     <w:multiLevelType w:val="hybridMultilevel"/>
     <w:tmpl w:val="E488B8B8"/>
@@ -16197,7 +14460,7 @@
       </w:pPr>
     </w:lvl>
   </w:abstractNum>
-  <w:abstractNum w:abstractNumId="29">
+  <w:abstractNum w:abstractNumId="29" w15:restartNumberingAfterBreak="0">
     <w:nsid w:val="486F0B8E"/>
     <w:multiLevelType w:val="hybridMultilevel"/>
     <w:tmpl w:val="6EEE3E82"/>
@@ -16293,7 +14556,7 @@
       </w:pPr>
     </w:lvl>
   </w:abstractNum>
-  <w:abstractNum w:abstractNumId="30">
+  <w:abstractNum w:abstractNumId="30" w15:restartNumberingAfterBreak="0">
     <w:nsid w:val="4A72437B"/>
     <w:multiLevelType w:val="hybridMultilevel"/>
     <w:tmpl w:val="280E2EB6"/>
@@ -16379,7 +14642,7 @@
       </w:pPr>
     </w:lvl>
   </w:abstractNum>
-  <w:abstractNum w:abstractNumId="31">
+  <w:abstractNum w:abstractNumId="31" w15:restartNumberingAfterBreak="0">
     <w:nsid w:val="4B1C2354"/>
     <w:multiLevelType w:val="hybridMultilevel"/>
     <w:tmpl w:val="046A9BB6"/>
@@ -16492,7 +14755,7 @@
       </w:rPr>
     </w:lvl>
   </w:abstractNum>
-  <w:abstractNum w:abstractNumId="32">
+  <w:abstractNum w:abstractNumId="32" w15:restartNumberingAfterBreak="0">
     <w:nsid w:val="50D840A7"/>
     <w:multiLevelType w:val="hybridMultilevel"/>
     <w:tmpl w:val="FE163450"/>
@@ -16588,7 +14851,7 @@
       </w:pPr>
     </w:lvl>
   </w:abstractNum>
-  <w:abstractNum w:abstractNumId="33">
+  <w:abstractNum w:abstractNumId="33" w15:restartNumberingAfterBreak="0">
     <w:nsid w:val="59F56586"/>
     <w:multiLevelType w:val="hybridMultilevel"/>
     <w:tmpl w:val="377C19D2"/>
@@ -16674,7 +14937,7 @@
       </w:pPr>
     </w:lvl>
   </w:abstractNum>
-  <w:abstractNum w:abstractNumId="34">
+  <w:abstractNum w:abstractNumId="34" w15:restartNumberingAfterBreak="0">
     <w:nsid w:val="5AE42F73"/>
     <w:multiLevelType w:val="hybridMultilevel"/>
     <w:tmpl w:val="1AC6976E"/>
@@ -16760,7 +15023,7 @@
       </w:pPr>
     </w:lvl>
   </w:abstractNum>
-  <w:abstractNum w:abstractNumId="35">
+  <w:abstractNum w:abstractNumId="35" w15:restartNumberingAfterBreak="0">
     <w:nsid w:val="5BDC551E"/>
     <w:multiLevelType w:val="hybridMultilevel"/>
     <w:tmpl w:val="1D26A9A2"/>
@@ -16846,7 +15109,7 @@
       </w:pPr>
     </w:lvl>
   </w:abstractNum>
-  <w:abstractNum w:abstractNumId="36">
+  <w:abstractNum w:abstractNumId="36" w15:restartNumberingAfterBreak="0">
     <w:nsid w:val="5C7665FF"/>
     <w:multiLevelType w:val="hybridMultilevel"/>
     <w:tmpl w:val="5394CA5A"/>
@@ -16932,7 +15195,7 @@
       </w:pPr>
     </w:lvl>
   </w:abstractNum>
-  <w:abstractNum w:abstractNumId="37">
+  <w:abstractNum w:abstractNumId="37" w15:restartNumberingAfterBreak="0">
     <w:nsid w:val="5DDA3461"/>
     <w:multiLevelType w:val="multilevel"/>
     <w:tmpl w:val="0409001D"/>
@@ -17018,7 +15281,7 @@
       </w:pPr>
     </w:lvl>
   </w:abstractNum>
-  <w:abstractNum w:abstractNumId="38">
+  <w:abstractNum w:abstractNumId="38" w15:restartNumberingAfterBreak="0">
     <w:nsid w:val="608F0CC7"/>
     <w:multiLevelType w:val="hybridMultilevel"/>
     <w:tmpl w:val="AD4A98EC"/>
@@ -17109,7 +15372,7 @@
       </w:pPr>
     </w:lvl>
   </w:abstractNum>
-  <w:abstractNum w:abstractNumId="39">
+  <w:abstractNum w:abstractNumId="39" w15:restartNumberingAfterBreak="0">
     <w:nsid w:val="6DB75FCD"/>
     <w:multiLevelType w:val="hybridMultilevel"/>
     <w:tmpl w:val="024EED12"/>
@@ -17222,7 +15485,7 @@
       </w:rPr>
     </w:lvl>
   </w:abstractNum>
-  <w:abstractNum w:abstractNumId="40">
+  <w:abstractNum w:abstractNumId="40" w15:restartNumberingAfterBreak="0">
     <w:nsid w:val="769213A5"/>
     <w:multiLevelType w:val="hybridMultilevel"/>
     <w:tmpl w:val="69902488"/>
@@ -17308,7 +15571,7 @@
       </w:pPr>
     </w:lvl>
   </w:abstractNum>
-  <w:abstractNum w:abstractNumId="41">
+  <w:abstractNum w:abstractNumId="41" w15:restartNumberingAfterBreak="0">
     <w:nsid w:val="7AC52E2C"/>
     <w:multiLevelType w:val="hybridMultilevel"/>
     <w:tmpl w:val="9F645F64"/>
@@ -17394,7 +15657,7 @@
       </w:pPr>
     </w:lvl>
   </w:abstractNum>
-  <w:abstractNum w:abstractNumId="42">
+  <w:abstractNum w:abstractNumId="42" w15:restartNumberingAfterBreak="0">
     <w:nsid w:val="7CCF5E2E"/>
     <w:multiLevelType w:val="hybridMultilevel"/>
     <w:tmpl w:val="988A95AE"/>
@@ -17613,7 +15876,7 @@
 </file>
 
 <file path=word/styles.xml><?xml version="1.0" encoding="utf-8"?>
-<w:styles xmlns:mc="http://schemas.openxmlformats.org/markup-compatibility/2006" xmlns:r="http://schemas.openxmlformats.org/officeDocument/2006/relationships" xmlns:w="http://schemas.openxmlformats.org/wordprocessingml/2006/main" xmlns:w14="http://schemas.microsoft.com/office/word/2010/wordml" mc:Ignorable="w14">
+<w:styles xmlns:mc="http://schemas.openxmlformats.org/markup-compatibility/2006" xmlns:r="http://schemas.openxmlformats.org/officeDocument/2006/relationships" xmlns:w="http://schemas.openxmlformats.org/wordprocessingml/2006/main" xmlns:w14="http://schemas.microsoft.com/office/word/2010/wordml" xmlns:w15="http://schemas.microsoft.com/office/word/2012/wordml" xmlns:w16cex="http://schemas.microsoft.com/office/word/2018/wordml/cex" xmlns:w16cid="http://schemas.microsoft.com/office/word/2016/wordml/cid" xmlns:w16="http://schemas.microsoft.com/office/word/2018/wordml" xmlns:w16se="http://schemas.microsoft.com/office/word/2015/wordml/symex" mc:Ignorable="w14 w15 w16se w16cid w16 w16cex">
   <w:docDefaults>
     <w:rPrDefault>
       <w:rPr>
@@ -17625,144 +15888,379 @@
     </w:rPrDefault>
     <w:pPrDefault/>
   </w:docDefaults>
-  <w:latentStyles w:defLockedState="0" w:defUIPriority="99" w:defSemiHidden="1" w:defUnhideWhenUsed="1" w:defQFormat="0" w:count="276">
-    <w:lsdException w:name="Normal" w:semiHidden="0" w:uiPriority="0" w:unhideWhenUsed="0" w:qFormat="1"/>
-    <w:lsdException w:name="heading 1" w:semiHidden="0" w:uiPriority="9" w:unhideWhenUsed="0" w:qFormat="1"/>
-    <w:lsdException w:name="heading 2" w:uiPriority="9" w:qFormat="1"/>
-    <w:lsdException w:name="heading 3" w:uiPriority="9" w:qFormat="1"/>
-    <w:lsdException w:name="heading 4" w:uiPriority="9" w:qFormat="1"/>
-    <w:lsdException w:name="heading 5" w:uiPriority="9" w:qFormat="1"/>
-    <w:lsdException w:name="heading 6" w:uiPriority="9" w:qFormat="1"/>
-    <w:lsdException w:name="heading 7" w:uiPriority="9" w:qFormat="1"/>
-    <w:lsdException w:name="heading 8" w:uiPriority="9" w:qFormat="1"/>
-    <w:lsdException w:name="heading 9" w:uiPriority="9" w:qFormat="1"/>
-    <w:lsdException w:name="toc 1" w:uiPriority="39"/>
-    <w:lsdException w:name="toc 2" w:uiPriority="39"/>
-    <w:lsdException w:name="toc 3" w:uiPriority="39"/>
-    <w:lsdException w:name="toc 4" w:uiPriority="39"/>
-    <w:lsdException w:name="toc 5" w:uiPriority="39"/>
-    <w:lsdException w:name="toc 6" w:uiPriority="39"/>
-    <w:lsdException w:name="toc 7" w:uiPriority="39"/>
-    <w:lsdException w:name="toc 8" w:uiPriority="39"/>
-    <w:lsdException w:name="toc 9" w:uiPriority="39"/>
-    <w:lsdException w:name="caption" w:uiPriority="35" w:qFormat="1"/>
-    <w:lsdException w:name="Title" w:semiHidden="0" w:uiPriority="10" w:unhideWhenUsed="0" w:qFormat="1"/>
-    <w:lsdException w:name="Default Paragraph Font" w:uiPriority="1"/>
-    <w:lsdException w:name="Subtitle" w:semiHidden="0" w:uiPriority="11" w:unhideWhenUsed="0" w:qFormat="1"/>
-    <w:lsdException w:name="Strong" w:semiHidden="0" w:uiPriority="22" w:unhideWhenUsed="0" w:qFormat="1"/>
-    <w:lsdException w:name="Emphasis" w:semiHidden="0" w:uiPriority="20" w:unhideWhenUsed="0" w:qFormat="1"/>
-    <w:lsdException w:name="Table Grid" w:semiHidden="0" w:uiPriority="59" w:unhideWhenUsed="0"/>
-    <w:lsdException w:name="Placeholder Text" w:unhideWhenUsed="0"/>
-    <w:lsdException w:name="No Spacing" w:semiHidden="0" w:uiPriority="1" w:unhideWhenUsed="0" w:qFormat="1"/>
-    <w:lsdException w:name="Light Shading" w:semiHidden="0" w:uiPriority="60" w:unhideWhenUsed="0"/>
-    <w:lsdException w:name="Light List" w:semiHidden="0" w:uiPriority="61" w:unhideWhenUsed="0"/>
-    <w:lsdException w:name="Light Grid" w:semiHidden="0" w:uiPriority="62" w:unhideWhenUsed="0"/>
-    <w:lsdException w:name="Medium Shading 1" w:semiHidden="0" w:uiPriority="63" w:unhideWhenUsed="0"/>
-    <w:lsdException w:name="Medium Shading 2" w:semiHidden="0" w:uiPriority="64" w:unhideWhenUsed="0"/>
-    <w:lsdException w:name="Medium List 1" w:semiHidden="0" w:uiPriority="65" w:unhideWhenUsed="0"/>
-    <w:lsdException w:name="Medium List 2" w:semiHidden="0" w:uiPriority="66" w:unhideWhenUsed="0"/>
-    <w:lsdException w:name="Medium Grid 1" w:semiHidden="0" w:uiPriority="67" w:unhideWhenUsed="0"/>
-    <w:lsdException w:name="Medium Grid 2" w:semiHidden="0" w:uiPriority="68" w:unhideWhenUsed="0"/>
-    <w:lsdException w:name="Medium Grid 3" w:semiHidden="0" w:uiPriority="69" w:unhideWhenUsed="0"/>
-    <w:lsdException w:name="Dark List" w:semiHidden="0" w:uiPriority="70" w:unhideWhenUsed="0"/>
-    <w:lsdException w:name="Colorful Shading" w:semiHidden="0" w:uiPriority="71" w:unhideWhenUsed="0"/>
-    <w:lsdException w:name="Colorful List" w:semiHidden="0" w:uiPriority="72" w:unhideWhenUsed="0"/>
-    <w:lsdException w:name="Colorful Grid" w:semiHidden="0" w:uiPriority="73" w:unhideWhenUsed="0"/>
-    <w:lsdException w:name="Light Shading Accent 1" w:semiHidden="0" w:uiPriority="60" w:unhideWhenUsed="0"/>
-    <w:lsdException w:name="Light List Accent 1" w:semiHidden="0" w:uiPriority="61" w:unhideWhenUsed="0"/>
-    <w:lsdException w:name="Light Grid Accent 1" w:semiHidden="0" w:uiPriority="62" w:unhideWhenUsed="0"/>
-    <w:lsdException w:name="Medium Shading 1 Accent 1" w:semiHidden="0" w:uiPriority="63" w:unhideWhenUsed="0"/>
-    <w:lsdException w:name="Medium Shading 2 Accent 1" w:semiHidden="0" w:uiPriority="64" w:unhideWhenUsed="0"/>
-    <w:lsdException w:name="Medium List 1 Accent 1" w:semiHidden="0" w:uiPriority="65" w:unhideWhenUsed="0"/>
-    <w:lsdException w:name="Revision" w:unhideWhenUsed="0"/>
-    <w:lsdException w:name="List Paragraph" w:semiHidden="0" w:uiPriority="34" w:unhideWhenUsed="0" w:qFormat="1"/>
-    <w:lsdException w:name="Quote" w:semiHidden="0" w:uiPriority="29" w:unhideWhenUsed="0" w:qFormat="1"/>
-    <w:lsdException w:name="Intense Quote" w:semiHidden="0" w:uiPriority="30" w:unhideWhenUsed="0" w:qFormat="1"/>
-    <w:lsdException w:name="Medium List 2 Accent 1" w:semiHidden="0" w:uiPriority="66" w:unhideWhenUsed="0"/>
-    <w:lsdException w:name="Medium Grid 1 Accent 1" w:semiHidden="0" w:uiPriority="67" w:unhideWhenUsed="0"/>
-    <w:lsdException w:name="Medium Grid 2 Accent 1" w:semiHidden="0" w:uiPriority="68" w:unhideWhenUsed="0"/>
-    <w:lsdException w:name="Medium Grid 3 Accent 1" w:semiHidden="0" w:uiPriority="69" w:unhideWhenUsed="0"/>
-    <w:lsdException w:name="Dark List Accent 1" w:semiHidden="0" w:uiPriority="70" w:unhideWhenUsed="0"/>
-    <w:lsdException w:name="Colorful Shading Accent 1" w:semiHidden="0" w:uiPriority="71" w:unhideWhenUsed="0"/>
-    <w:lsdException w:name="Colorful List Accent 1" w:semiHidden="0" w:uiPriority="72" w:unhideWhenUsed="0"/>
-    <w:lsdException w:name="Colorful Grid Accent 1" w:semiHidden="0" w:uiPriority="73" w:unhideWhenUsed="0"/>
-    <w:lsdException w:name="Light Shading Accent 2" w:semiHidden="0" w:uiPriority="60" w:unhideWhenUsed="0"/>
-    <w:lsdException w:name="Light List Accent 2" w:semiHidden="0" w:uiPriority="61" w:unhideWhenUsed="0"/>
-    <w:lsdException w:name="Light Grid Accent 2" w:semiHidden="0" w:uiPriority="62" w:unhideWhenUsed="0"/>
-    <w:lsdException w:name="Medium Shading 1 Accent 2" w:semiHidden="0" w:uiPriority="63" w:unhideWhenUsed="0"/>
-    <w:lsdException w:name="Medium Shading 2 Accent 2" w:semiHidden="0" w:uiPriority="64" w:unhideWhenUsed="0"/>
-    <w:lsdException w:name="Medium List 1 Accent 2" w:semiHidden="0" w:uiPriority="65" w:unhideWhenUsed="0"/>
-    <w:lsdException w:name="Medium List 2 Accent 2" w:semiHidden="0" w:uiPriority="66" w:unhideWhenUsed="0"/>
-    <w:lsdException w:name="Medium Grid 1 Accent 2" w:semiHidden="0" w:uiPriority="67" w:unhideWhenUsed="0"/>
-    <w:lsdException w:name="Medium Grid 2 Accent 2" w:semiHidden="0" w:uiPriority="68" w:unhideWhenUsed="0"/>
-    <w:lsdException w:name="Medium Grid 3 Accent 2" w:semiHidden="0" w:uiPriority="69" w:unhideWhenUsed="0"/>
-    <w:lsdException w:name="Dark List Accent 2" w:semiHidden="0" w:uiPriority="70" w:unhideWhenUsed="0"/>
-    <w:lsdException w:name="Colorful Shading Accent 2" w:semiHidden="0" w:uiPriority="71" w:unhideWhenUsed="0"/>
-    <w:lsdException w:name="Colorful List Accent 2" w:semiHidden="0" w:uiPriority="72" w:unhideWhenUsed="0"/>
-    <w:lsdException w:name="Colorful Grid Accent 2" w:semiHidden="0" w:uiPriority="73" w:unhideWhenUsed="0"/>
-    <w:lsdException w:name="Light Shading Accent 3" w:semiHidden="0" w:uiPriority="60" w:unhideWhenUsed="0"/>
-    <w:lsdException w:name="Light List Accent 3" w:semiHidden="0" w:uiPriority="61" w:unhideWhenUsed="0"/>
-    <w:lsdException w:name="Light Grid Accent 3" w:semiHidden="0" w:uiPriority="62" w:unhideWhenUsed="0"/>
-    <w:lsdException w:name="Medium Shading 1 Accent 3" w:semiHidden="0" w:uiPriority="63" w:unhideWhenUsed="0"/>
-    <w:lsdException w:name="Medium Shading 2 Accent 3" w:semiHidden="0" w:uiPriority="64" w:unhideWhenUsed="0"/>
-    <w:lsdException w:name="Medium List 1 Accent 3" w:semiHidden="0" w:uiPriority="65" w:unhideWhenUsed="0"/>
-    <w:lsdException w:name="Medium List 2 Accent 3" w:semiHidden="0" w:uiPriority="66" w:unhideWhenUsed="0"/>
-    <w:lsdException w:name="Medium Grid 1 Accent 3" w:semiHidden="0" w:uiPriority="67" w:unhideWhenUsed="0"/>
-    <w:lsdException w:name="Medium Grid 2 Accent 3" w:semiHidden="0" w:uiPriority="68" w:unhideWhenUsed="0"/>
-    <w:lsdException w:name="Medium Grid 3 Accent 3" w:semiHidden="0" w:uiPriority="69" w:unhideWhenUsed="0"/>
-    <w:lsdException w:name="Dark List Accent 3" w:semiHidden="0" w:uiPriority="70" w:unhideWhenUsed="0"/>
-    <w:lsdException w:name="Colorful Shading Accent 3" w:semiHidden="0" w:uiPriority="71" w:unhideWhenUsed="0"/>
-    <w:lsdException w:name="Colorful List Accent 3" w:semiHidden="0" w:uiPriority="72" w:unhideWhenUsed="0"/>
-    <w:lsdException w:name="Colorful Grid Accent 3" w:semiHidden="0" w:uiPriority="73" w:unhideWhenUsed="0"/>
-    <w:lsdException w:name="Light Shading Accent 4" w:semiHidden="0" w:uiPriority="60" w:unhideWhenUsed="0"/>
-    <w:lsdException w:name="Light List Accent 4" w:semiHidden="0" w:uiPriority="61" w:unhideWhenUsed="0"/>
-    <w:lsdException w:name="Light Grid Accent 4" w:semiHidden="0" w:uiPriority="62" w:unhideWhenUsed="0"/>
-    <w:lsdException w:name="Medium Shading 1 Accent 4" w:semiHidden="0" w:uiPriority="63" w:unhideWhenUsed="0"/>
-    <w:lsdException w:name="Medium Shading 2 Accent 4" w:semiHidden="0" w:uiPriority="64" w:unhideWhenUsed="0"/>
-    <w:lsdException w:name="Medium List 1 Accent 4" w:semiHidden="0" w:uiPriority="65" w:unhideWhenUsed="0"/>
-    <w:lsdException w:name="Medium List 2 Accent 4" w:semiHidden="0" w:uiPriority="66" w:unhideWhenUsed="0"/>
-    <w:lsdException w:name="Medium Grid 1 Accent 4" w:semiHidden="0" w:uiPriority="67" w:unhideWhenUsed="0"/>
-    <w:lsdException w:name="Medium Grid 2 Accent 4" w:semiHidden="0" w:uiPriority="68" w:unhideWhenUsed="0"/>
-    <w:lsdException w:name="Medium Grid 3 Accent 4" w:semiHidden="0" w:uiPriority="69" w:unhideWhenUsed="0"/>
-    <w:lsdException w:name="Dark List Accent 4" w:semiHidden="0" w:uiPriority="70" w:unhideWhenUsed="0"/>
-    <w:lsdException w:name="Colorful Shading Accent 4" w:semiHidden="0" w:uiPriority="71" w:unhideWhenUsed="0"/>
-    <w:lsdException w:name="Colorful List Accent 4" w:semiHidden="0" w:uiPriority="72" w:unhideWhenUsed="0"/>
-    <w:lsdException w:name="Colorful Grid Accent 4" w:semiHidden="0" w:uiPriority="73" w:unhideWhenUsed="0"/>
-    <w:lsdException w:name="Light Shading Accent 5" w:semiHidden="0" w:uiPriority="60" w:unhideWhenUsed="0"/>
-    <w:lsdException w:name="Light List Accent 5" w:semiHidden="0" w:uiPriority="61" w:unhideWhenUsed="0"/>
-    <w:lsdException w:name="Light Grid Accent 5" w:semiHidden="0" w:uiPriority="62" w:unhideWhenUsed="0"/>
-    <w:lsdException w:name="Medium Shading 1 Accent 5" w:semiHidden="0" w:uiPriority="63" w:unhideWhenUsed="0"/>
-    <w:lsdException w:name="Medium Shading 2 Accent 5" w:semiHidden="0" w:uiPriority="64" w:unhideWhenUsed="0"/>
-    <w:lsdException w:name="Medium List 1 Accent 5" w:semiHidden="0" w:uiPriority="65" w:unhideWhenUsed="0"/>
-    <w:lsdException w:name="Medium List 2 Accent 5" w:semiHidden="0" w:uiPriority="66" w:unhideWhenUsed="0"/>
-    <w:lsdException w:name="Medium Grid 1 Accent 5" w:semiHidden="0" w:uiPriority="67" w:unhideWhenUsed="0"/>
-    <w:lsdException w:name="Medium Grid 2 Accent 5" w:semiHidden="0" w:uiPriority="68" w:unhideWhenUsed="0"/>
-    <w:lsdException w:name="Medium Grid 3 Accent 5" w:semiHidden="0" w:uiPriority="69" w:unhideWhenUsed="0"/>
-    <w:lsdException w:name="Dark List Accent 5" w:semiHidden="0" w:uiPriority="70" w:unhideWhenUsed="0"/>
-    <w:lsdException w:name="Colorful Shading Accent 5" w:semiHidden="0" w:uiPriority="71" w:unhideWhenUsed="0"/>
-    <w:lsdException w:name="Colorful List Accent 5" w:semiHidden="0" w:uiPriority="72" w:unhideWhenUsed="0"/>
-    <w:lsdException w:name="Colorful Grid Accent 5" w:semiHidden="0" w:uiPriority="73" w:unhideWhenUsed="0"/>
-    <w:lsdException w:name="Light Shading Accent 6" w:semiHidden="0" w:uiPriority="60" w:unhideWhenUsed="0"/>
-    <w:lsdException w:name="Light List Accent 6" w:semiHidden="0" w:uiPriority="61" w:unhideWhenUsed="0"/>
-    <w:lsdException w:name="Light Grid Accent 6" w:semiHidden="0" w:uiPriority="62" w:unhideWhenUsed="0"/>
-    <w:lsdException w:name="Medium Shading 1 Accent 6" w:semiHidden="0" w:uiPriority="63" w:unhideWhenUsed="0"/>
-    <w:lsdException w:name="Medium Shading 2 Accent 6" w:semiHidden="0" w:uiPriority="64" w:unhideWhenUsed="0"/>
-    <w:lsdException w:name="Medium List 1 Accent 6" w:semiHidden="0" w:uiPriority="65" w:unhideWhenUsed="0"/>
-    <w:lsdException w:name="Medium List 2 Accent 6" w:semiHidden="0" w:uiPriority="66" w:unhideWhenUsed="0"/>
-    <w:lsdException w:name="Medium Grid 1 Accent 6" w:semiHidden="0" w:uiPriority="67" w:unhideWhenUsed="0"/>
-    <w:lsdException w:name="Medium Grid 2 Accent 6" w:semiHidden="0" w:uiPriority="68" w:unhideWhenUsed="0"/>
-    <w:lsdException w:name="Medium Grid 3 Accent 6" w:semiHidden="0" w:uiPriority="69" w:unhideWhenUsed="0"/>
-    <w:lsdException w:name="Dark List Accent 6" w:semiHidden="0" w:uiPriority="70" w:unhideWhenUsed="0"/>
-    <w:lsdException w:name="Colorful Shading Accent 6" w:semiHidden="0" w:uiPriority="71" w:unhideWhenUsed="0"/>
-    <w:lsdException w:name="Colorful List Accent 6" w:semiHidden="0" w:uiPriority="72" w:unhideWhenUsed="0"/>
-    <w:lsdException w:name="Colorful Grid Accent 6" w:semiHidden="0" w:uiPriority="73" w:unhideWhenUsed="0"/>
-    <w:lsdException w:name="Subtle Emphasis" w:semiHidden="0" w:uiPriority="19" w:unhideWhenUsed="0" w:qFormat="1"/>
-    <w:lsdException w:name="Intense Emphasis" w:semiHidden="0" w:uiPriority="21" w:unhideWhenUsed="0" w:qFormat="1"/>
-    <w:lsdException w:name="Subtle Reference" w:semiHidden="0" w:uiPriority="31" w:unhideWhenUsed="0" w:qFormat="1"/>
-    <w:lsdException w:name="Intense Reference" w:semiHidden="0" w:uiPriority="32" w:unhideWhenUsed="0" w:qFormat="1"/>
-    <w:lsdException w:name="Book Title" w:semiHidden="0" w:uiPriority="33" w:unhideWhenUsed="0" w:qFormat="1"/>
-    <w:lsdException w:name="Bibliography" w:uiPriority="37"/>
-    <w:lsdException w:name="TOC Heading" w:uiPriority="39" w:qFormat="1"/>
+  <w:latentStyles w:defLockedState="0" w:defUIPriority="99" w:defSemiHidden="0" w:defUnhideWhenUsed="0" w:defQFormat="0" w:count="376">
+    <w:lsdException w:name="Normal" w:uiPriority="0" w:qFormat="1"/>
+    <w:lsdException w:name="heading 1" w:uiPriority="9" w:qFormat="1"/>
+    <w:lsdException w:name="heading 2" w:semiHidden="1" w:uiPriority="9" w:unhideWhenUsed="1" w:qFormat="1"/>
+    <w:lsdException w:name="heading 3" w:semiHidden="1" w:uiPriority="9" w:unhideWhenUsed="1" w:qFormat="1"/>
+    <w:lsdException w:name="heading 4" w:semiHidden="1" w:uiPriority="9" w:unhideWhenUsed="1" w:qFormat="1"/>
+    <w:lsdException w:name="heading 5" w:semiHidden="1" w:uiPriority="9" w:unhideWhenUsed="1" w:qFormat="1"/>
+    <w:lsdException w:name="heading 6" w:semiHidden="1" w:uiPriority="9" w:unhideWhenUsed="1" w:qFormat="1"/>
+    <w:lsdException w:name="heading 7" w:semiHidden="1" w:uiPriority="9" w:unhideWhenUsed="1" w:qFormat="1"/>
+    <w:lsdException w:name="heading 8" w:semiHidden="1" w:uiPriority="9" w:unhideWhenUsed="1" w:qFormat="1"/>
+    <w:lsdException w:name="heading 9" w:semiHidden="1" w:uiPriority="9" w:unhideWhenUsed="1" w:qFormat="1"/>
+    <w:lsdException w:name="index 1" w:semiHidden="1" w:unhideWhenUsed="1"/>
+    <w:lsdException w:name="index 2" w:semiHidden="1" w:unhideWhenUsed="1"/>
+    <w:lsdException w:name="index 3" w:semiHidden="1" w:unhideWhenUsed="1"/>
+    <w:lsdException w:name="index 4" w:semiHidden="1" w:unhideWhenUsed="1"/>
+    <w:lsdException w:name="index 5" w:semiHidden="1" w:unhideWhenUsed="1"/>
+    <w:lsdException w:name="index 6" w:semiHidden="1" w:unhideWhenUsed="1"/>
+    <w:lsdException w:name="index 7" w:semiHidden="1" w:unhideWhenUsed="1"/>
+    <w:lsdException w:name="index 8" w:semiHidden="1" w:unhideWhenUsed="1"/>
+    <w:lsdException w:name="index 9" w:semiHidden="1" w:unhideWhenUsed="1"/>
+    <w:lsdException w:name="toc 1" w:semiHidden="1" w:uiPriority="39" w:unhideWhenUsed="1"/>
+    <w:lsdException w:name="toc 2" w:semiHidden="1" w:uiPriority="39" w:unhideWhenUsed="1"/>
+    <w:lsdException w:name="toc 3" w:semiHidden="1" w:uiPriority="39" w:unhideWhenUsed="1"/>
+    <w:lsdException w:name="toc 4" w:semiHidden="1" w:uiPriority="39" w:unhideWhenUsed="1"/>
+    <w:lsdException w:name="toc 5" w:semiHidden="1" w:uiPriority="39" w:unhideWhenUsed="1"/>
+    <w:lsdException w:name="toc 6" w:semiHidden="1" w:uiPriority="39" w:unhideWhenUsed="1"/>
+    <w:lsdException w:name="toc 7" w:semiHidden="1" w:uiPriority="39" w:unhideWhenUsed="1"/>
+    <w:lsdException w:name="toc 8" w:semiHidden="1" w:uiPriority="39" w:unhideWhenUsed="1"/>
+    <w:lsdException w:name="toc 9" w:semiHidden="1" w:uiPriority="39" w:unhideWhenUsed="1"/>
+    <w:lsdException w:name="Normal Indent" w:semiHidden="1" w:unhideWhenUsed="1"/>
+    <w:lsdException w:name="footnote text" w:semiHidden="1" w:unhideWhenUsed="1"/>
+    <w:lsdException w:name="annotation text" w:semiHidden="1" w:unhideWhenUsed="1"/>
+    <w:lsdException w:name="header" w:semiHidden="1" w:unhideWhenUsed="1"/>
+    <w:lsdException w:name="footer" w:semiHidden="1" w:unhideWhenUsed="1"/>
+    <w:lsdException w:name="index heading" w:semiHidden="1" w:unhideWhenUsed="1"/>
+    <w:lsdException w:name="caption" w:semiHidden="1" w:uiPriority="35" w:unhideWhenUsed="1" w:qFormat="1"/>
+    <w:lsdException w:name="table of figures" w:semiHidden="1" w:unhideWhenUsed="1"/>
+    <w:lsdException w:name="envelope address" w:semiHidden="1" w:unhideWhenUsed="1"/>
+    <w:lsdException w:name="envelope return" w:semiHidden="1" w:unhideWhenUsed="1"/>
+    <w:lsdException w:name="footnote reference" w:semiHidden="1" w:unhideWhenUsed="1"/>
+    <w:lsdException w:name="annotation reference" w:semiHidden="1" w:unhideWhenUsed="1"/>
+    <w:lsdException w:name="line number" w:semiHidden="1" w:unhideWhenUsed="1"/>
+    <w:lsdException w:name="page number" w:semiHidden="1" w:unhideWhenUsed="1"/>
+    <w:lsdException w:name="endnote reference" w:semiHidden="1" w:unhideWhenUsed="1"/>
+    <w:lsdException w:name="endnote text" w:semiHidden="1" w:unhideWhenUsed="1"/>
+    <w:lsdException w:name="table of authorities" w:semiHidden="1" w:unhideWhenUsed="1"/>
+    <w:lsdException w:name="macro" w:semiHidden="1" w:unhideWhenUsed="1"/>
+    <w:lsdException w:name="toa heading" w:semiHidden="1" w:unhideWhenUsed="1"/>
+    <w:lsdException w:name="List" w:semiHidden="1" w:unhideWhenUsed="1"/>
+    <w:lsdException w:name="List Bullet" w:semiHidden="1" w:unhideWhenUsed="1"/>
+    <w:lsdException w:name="List Number" w:semiHidden="1" w:unhideWhenUsed="1"/>
+    <w:lsdException w:name="List 2" w:semiHidden="1" w:unhideWhenUsed="1"/>
+    <w:lsdException w:name="List 3" w:semiHidden="1" w:unhideWhenUsed="1"/>
+    <w:lsdException w:name="List 4" w:semiHidden="1" w:unhideWhenUsed="1"/>
+    <w:lsdException w:name="List 5" w:semiHidden="1" w:unhideWhenUsed="1"/>
+    <w:lsdException w:name="List Bullet 2" w:semiHidden="1" w:unhideWhenUsed="1"/>
+    <w:lsdException w:name="List Bullet 3" w:semiHidden="1" w:unhideWhenUsed="1"/>
+    <w:lsdException w:name="List Bullet 4" w:semiHidden="1" w:unhideWhenUsed="1"/>
+    <w:lsdException w:name="List Bullet 5" w:semiHidden="1" w:unhideWhenUsed="1"/>
+    <w:lsdException w:name="List Number 2" w:semiHidden="1" w:unhideWhenUsed="1"/>
+    <w:lsdException w:name="List Number 3" w:semiHidden="1" w:unhideWhenUsed="1"/>
+    <w:lsdException w:name="List Number 4" w:semiHidden="1" w:unhideWhenUsed="1"/>
+    <w:lsdException w:name="List Number 5" w:semiHidden="1" w:unhideWhenUsed="1"/>
+    <w:lsdException w:name="Title" w:uiPriority="10" w:qFormat="1"/>
+    <w:lsdException w:name="Closing" w:semiHidden="1" w:unhideWhenUsed="1"/>
+    <w:lsdException w:name="Signature" w:semiHidden="1" w:unhideWhenUsed="1"/>
+    <w:lsdException w:name="Default Paragraph Font" w:semiHidden="1" w:uiPriority="1" w:unhideWhenUsed="1"/>
+    <w:lsdException w:name="Body Text" w:semiHidden="1" w:unhideWhenUsed="1"/>
+    <w:lsdException w:name="Body Text Indent" w:semiHidden="1" w:unhideWhenUsed="1"/>
+    <w:lsdException w:name="List Continue" w:semiHidden="1" w:unhideWhenUsed="1"/>
+    <w:lsdException w:name="List Continue 2" w:semiHidden="1" w:unhideWhenUsed="1"/>
+    <w:lsdException w:name="List Continue 3" w:semiHidden="1" w:unhideWhenUsed="1"/>
+    <w:lsdException w:name="List Continue 4" w:semiHidden="1" w:unhideWhenUsed="1"/>
+    <w:lsdException w:name="List Continue 5" w:semiHidden="1" w:unhideWhenUsed="1"/>
+    <w:lsdException w:name="Message Header" w:semiHidden="1" w:unhideWhenUsed="1"/>
+    <w:lsdException w:name="Subtitle" w:uiPriority="11" w:qFormat="1"/>
+    <w:lsdException w:name="Salutation" w:semiHidden="1" w:unhideWhenUsed="1"/>
+    <w:lsdException w:name="Date" w:semiHidden="1" w:unhideWhenUsed="1"/>
+    <w:lsdException w:name="Body Text First Indent" w:semiHidden="1" w:unhideWhenUsed="1"/>
+    <w:lsdException w:name="Body Text First Indent 2" w:semiHidden="1" w:unhideWhenUsed="1"/>
+    <w:lsdException w:name="Note Heading" w:semiHidden="1" w:unhideWhenUsed="1"/>
+    <w:lsdException w:name="Body Text 2" w:semiHidden="1" w:unhideWhenUsed="1"/>
+    <w:lsdException w:name="Body Text 3" w:semiHidden="1" w:unhideWhenUsed="1"/>
+    <w:lsdException w:name="Body Text Indent 2" w:semiHidden="1" w:unhideWhenUsed="1"/>
+    <w:lsdException w:name="Body Text Indent 3" w:semiHidden="1" w:unhideWhenUsed="1"/>
+    <w:lsdException w:name="Block Text" w:semiHidden="1" w:unhideWhenUsed="1"/>
+    <w:lsdException w:name="Hyperlink" w:semiHidden="1" w:unhideWhenUsed="1"/>
+    <w:lsdException w:name="FollowedHyperlink" w:semiHidden="1" w:unhideWhenUsed="1"/>
+    <w:lsdException w:name="Strong" w:uiPriority="22" w:qFormat="1"/>
+    <w:lsdException w:name="Emphasis" w:uiPriority="20" w:qFormat="1"/>
+    <w:lsdException w:name="Document Map" w:semiHidden="1" w:unhideWhenUsed="1"/>
+    <w:lsdException w:name="Plain Text" w:semiHidden="1" w:unhideWhenUsed="1"/>
+    <w:lsdException w:name="E-mail Signature" w:semiHidden="1" w:unhideWhenUsed="1"/>
+    <w:lsdException w:name="HTML Top of Form" w:semiHidden="1" w:unhideWhenUsed="1"/>
+    <w:lsdException w:name="HTML Bottom of Form" w:semiHidden="1" w:unhideWhenUsed="1"/>
+    <w:lsdException w:name="Normal (Web)" w:semiHidden="1" w:unhideWhenUsed="1"/>
+    <w:lsdException w:name="HTML Acronym" w:semiHidden="1" w:unhideWhenUsed="1"/>
+    <w:lsdException w:name="HTML Address" w:semiHidden="1" w:unhideWhenUsed="1"/>
+    <w:lsdException w:name="HTML Cite" w:semiHidden="1" w:unhideWhenUsed="1"/>
+    <w:lsdException w:name="HTML Code" w:semiHidden="1" w:unhideWhenUsed="1"/>
+    <w:lsdException w:name="HTML Definition" w:semiHidden="1" w:unhideWhenUsed="1"/>
+    <w:lsdException w:name="HTML Keyboard" w:semiHidden="1" w:unhideWhenUsed="1"/>
+    <w:lsdException w:name="HTML Preformatted" w:semiHidden="1" w:unhideWhenUsed="1"/>
+    <w:lsdException w:name="HTML Sample" w:semiHidden="1" w:unhideWhenUsed="1"/>
+    <w:lsdException w:name="HTML Typewriter" w:semiHidden="1" w:unhideWhenUsed="1"/>
+    <w:lsdException w:name="HTML Variable" w:semiHidden="1" w:unhideWhenUsed="1"/>
+    <w:lsdException w:name="Normal Table" w:semiHidden="1" w:unhideWhenUsed="1"/>
+    <w:lsdException w:name="annotation subject" w:semiHidden="1" w:unhideWhenUsed="1"/>
+    <w:lsdException w:name="No List" w:semiHidden="1" w:unhideWhenUsed="1"/>
+    <w:lsdException w:name="Outline List 1" w:semiHidden="1" w:unhideWhenUsed="1"/>
+    <w:lsdException w:name="Outline List 2" w:semiHidden="1" w:unhideWhenUsed="1"/>
+    <w:lsdException w:name="Outline List 3" w:semiHidden="1" w:unhideWhenUsed="1"/>
+    <w:lsdException w:name="Table Simple 1" w:semiHidden="1" w:unhideWhenUsed="1"/>
+    <w:lsdException w:name="Table Simple 2" w:semiHidden="1" w:unhideWhenUsed="1"/>
+    <w:lsdException w:name="Table Simple 3" w:semiHidden="1" w:unhideWhenUsed="1"/>
+    <w:lsdException w:name="Table Classic 1" w:semiHidden="1" w:unhideWhenUsed="1"/>
+    <w:lsdException w:name="Table Classic 2" w:semiHidden="1" w:unhideWhenUsed="1"/>
+    <w:lsdException w:name="Table Classic 3" w:semiHidden="1" w:unhideWhenUsed="1"/>
+    <w:lsdException w:name="Table Classic 4" w:semiHidden="1" w:unhideWhenUsed="1"/>
+    <w:lsdException w:name="Table Colorful 1" w:semiHidden="1" w:unhideWhenUsed="1"/>
+    <w:lsdException w:name="Table Colorful 2" w:semiHidden="1" w:unhideWhenUsed="1"/>
+    <w:lsdException w:name="Table Colorful 3" w:semiHidden="1" w:unhideWhenUsed="1"/>
+    <w:lsdException w:name="Table Columns 1" w:semiHidden="1" w:unhideWhenUsed="1"/>
+    <w:lsdException w:name="Table Columns 2" w:semiHidden="1" w:unhideWhenUsed="1"/>
+    <w:lsdException w:name="Table Columns 3" w:semiHidden="1" w:unhideWhenUsed="1"/>
+    <w:lsdException w:name="Table Columns 4" w:semiHidden="1" w:unhideWhenUsed="1"/>
+    <w:lsdException w:name="Table Columns 5" w:semiHidden="1" w:unhideWhenUsed="1"/>
+    <w:lsdException w:name="Table Grid 1" w:semiHidden="1" w:unhideWhenUsed="1"/>
+    <w:lsdException w:name="Table Grid 2" w:semiHidden="1" w:unhideWhenUsed="1"/>
+    <w:lsdException w:name="Table Grid 3" w:semiHidden="1" w:unhideWhenUsed="1"/>
+    <w:lsdException w:name="Table Grid 4" w:semiHidden="1" w:unhideWhenUsed="1"/>
+    <w:lsdException w:name="Table Grid 5" w:semiHidden="1" w:unhideWhenUsed="1"/>
+    <w:lsdException w:name="Table Grid 6" w:semiHidden="1" w:unhideWhenUsed="1"/>
+    <w:lsdException w:name="Table Grid 7" w:semiHidden="1" w:unhideWhenUsed="1"/>
+    <w:lsdException w:name="Table Grid 8" w:semiHidden="1" w:unhideWhenUsed="1"/>
+    <w:lsdException w:name="Table List 1" w:semiHidden="1" w:unhideWhenUsed="1"/>
+    <w:lsdException w:name="Table List 2" w:semiHidden="1" w:unhideWhenUsed="1"/>
+    <w:lsdException w:name="Table List 3" w:semiHidden="1" w:unhideWhenUsed="1"/>
+    <w:lsdException w:name="Table List 4" w:semiHidden="1" w:unhideWhenUsed="1"/>
+    <w:lsdException w:name="Table List 5" w:semiHidden="1" w:unhideWhenUsed="1"/>
+    <w:lsdException w:name="Table List 6" w:semiHidden="1" w:unhideWhenUsed="1"/>
+    <w:lsdException w:name="Table List 7" w:semiHidden="1" w:unhideWhenUsed="1"/>
+    <w:lsdException w:name="Table List 8" w:semiHidden="1" w:unhideWhenUsed="1"/>
+    <w:lsdException w:name="Table 3D effects 1" w:semiHidden="1" w:unhideWhenUsed="1"/>
+    <w:lsdException w:name="Table 3D effects 2" w:semiHidden="1" w:unhideWhenUsed="1"/>
+    <w:lsdException w:name="Table 3D effects 3" w:semiHidden="1" w:unhideWhenUsed="1"/>
+    <w:lsdException w:name="Table Contemporary" w:semiHidden="1" w:unhideWhenUsed="1"/>
+    <w:lsdException w:name="Table Elegant" w:semiHidden="1" w:unhideWhenUsed="1"/>
+    <w:lsdException w:name="Table Professional" w:semiHidden="1" w:unhideWhenUsed="1"/>
+    <w:lsdException w:name="Table Subtle 1" w:semiHidden="1" w:unhideWhenUsed="1"/>
+    <w:lsdException w:name="Table Subtle 2" w:semiHidden="1" w:unhideWhenUsed="1"/>
+    <w:lsdException w:name="Table Web 1" w:semiHidden="1" w:unhideWhenUsed="1"/>
+    <w:lsdException w:name="Table Web 2" w:semiHidden="1" w:unhideWhenUsed="1"/>
+    <w:lsdException w:name="Table Web 3" w:semiHidden="1" w:unhideWhenUsed="1"/>
+    <w:lsdException w:name="Balloon Text" w:semiHidden="1" w:unhideWhenUsed="1"/>
+    <w:lsdException w:name="Table Grid" w:uiPriority="59"/>
+    <w:lsdException w:name="Table Theme" w:semiHidden="1" w:unhideWhenUsed="1"/>
+    <w:lsdException w:name="Placeholder Text" w:semiHidden="1"/>
+    <w:lsdException w:name="No Spacing" w:uiPriority="1" w:qFormat="1"/>
+    <w:lsdException w:name="Light Shading" w:uiPriority="60"/>
+    <w:lsdException w:name="Light List" w:uiPriority="61"/>
+    <w:lsdException w:name="Light Grid" w:uiPriority="62"/>
+    <w:lsdException w:name="Medium Shading 1" w:uiPriority="63"/>
+    <w:lsdException w:name="Medium Shading 2" w:uiPriority="64"/>
+    <w:lsdException w:name="Medium List 1" w:uiPriority="65"/>
+    <w:lsdException w:name="Medium List 2" w:uiPriority="66"/>
+    <w:lsdException w:name="Medium Grid 1" w:uiPriority="67"/>
+    <w:lsdException w:name="Medium Grid 2" w:uiPriority="68"/>
+    <w:lsdException w:name="Medium Grid 3" w:uiPriority="69"/>
+    <w:lsdException w:name="Dark List" w:uiPriority="70"/>
+    <w:lsdException w:name="Colorful Shading" w:uiPriority="71"/>
+    <w:lsdException w:name="Colorful List" w:uiPriority="72"/>
+    <w:lsdException w:name="Colorful Grid" w:uiPriority="73"/>
+    <w:lsdException w:name="Light Shading Accent 1" w:uiPriority="60"/>
+    <w:lsdException w:name="Light List Accent 1" w:uiPriority="61"/>
+    <w:lsdException w:name="Light Grid Accent 1" w:uiPriority="62"/>
+    <w:lsdException w:name="Medium Shading 1 Accent 1" w:uiPriority="63"/>
+    <w:lsdException w:name="Medium Shading 2 Accent 1" w:uiPriority="64"/>
+    <w:lsdException w:name="Medium List 1 Accent 1" w:uiPriority="65"/>
+    <w:lsdException w:name="Revision" w:semiHidden="1"/>
+    <w:lsdException w:name="List Paragraph" w:uiPriority="34" w:qFormat="1"/>
+    <w:lsdException w:name="Quote" w:uiPriority="29" w:qFormat="1"/>
+    <w:lsdException w:name="Intense Quote" w:uiPriority="30" w:qFormat="1"/>
+    <w:lsdException w:name="Medium List 2 Accent 1" w:uiPriority="66"/>
+    <w:lsdException w:name="Medium Grid 1 Accent 1" w:uiPriority="67"/>
+    <w:lsdException w:name="Medium Grid 2 Accent 1" w:uiPriority="68"/>
+    <w:lsdException w:name="Medium Grid 3 Accent 1" w:uiPriority="69"/>
+    <w:lsdException w:name="Dark List Accent 1" w:uiPriority="70"/>
+    <w:lsdException w:name="Colorful Shading Accent 1" w:uiPriority="71"/>
+    <w:lsdException w:name="Colorful List Accent 1" w:uiPriority="72"/>
+    <w:lsdException w:name="Colorful Grid Accent 1" w:uiPriority="73"/>
+    <w:lsdException w:name="Light Shading Accent 2" w:uiPriority="60"/>
+    <w:lsdException w:name="Light List Accent 2" w:uiPriority="61"/>
+    <w:lsdException w:name="Light Grid Accent 2" w:uiPriority="62"/>
+    <w:lsdException w:name="Medium Shading 1 Accent 2" w:uiPriority="63"/>
+    <w:lsdException w:name="Medium Shading 2 Accent 2" w:uiPriority="64"/>
+    <w:lsdException w:name="Medium List 1 Accent 2" w:uiPriority="65"/>
+    <w:lsdException w:name="Medium List 2 Accent 2" w:uiPriority="66"/>
+    <w:lsdException w:name="Medium Grid 1 Accent 2" w:uiPriority="67"/>
+    <w:lsdException w:name="Medium Grid 2 Accent 2" w:uiPriority="68"/>
+    <w:lsdException w:name="Medium Grid 3 Accent 2" w:uiPriority="69"/>
+    <w:lsdException w:name="Dark List Accent 2" w:uiPriority="70"/>
+    <w:lsdException w:name="Colorful Shading Accent 2" w:uiPriority="71"/>
+    <w:lsdException w:name="Colorful List Accent 2" w:uiPriority="72"/>
+    <w:lsdException w:name="Colorful Grid Accent 2" w:uiPriority="73"/>
+    <w:lsdException w:name="Light Shading Accent 3" w:uiPriority="60"/>
+    <w:lsdException w:name="Light List Accent 3" w:uiPriority="61"/>
+    <w:lsdException w:name="Light Grid Accent 3" w:uiPriority="62"/>
+    <w:lsdException w:name="Medium Shading 1 Accent 3" w:uiPriority="63"/>
+    <w:lsdException w:name="Medium Shading 2 Accent 3" w:uiPriority="64"/>
+    <w:lsdException w:name="Medium List 1 Accent 3" w:uiPriority="65"/>
+    <w:lsdException w:name="Medium List 2 Accent 3" w:uiPriority="66"/>
+    <w:lsdException w:name="Medium Grid 1 Accent 3" w:uiPriority="67"/>
+    <w:lsdException w:name="Medium Grid 2 Accent 3" w:uiPriority="68"/>
+    <w:lsdException w:name="Medium Grid 3 Accent 3" w:uiPriority="69"/>
+    <w:lsdException w:name="Dark List Accent 3" w:uiPriority="70"/>
+    <w:lsdException w:name="Colorful Shading Accent 3" w:uiPriority="71"/>
+    <w:lsdException w:name="Colorful List Accent 3" w:uiPriority="72"/>
+    <w:lsdException w:name="Colorful Grid Accent 3" w:uiPriority="73"/>
+    <w:lsdException w:name="Light Shading Accent 4" w:uiPriority="60"/>
+    <w:lsdException w:name="Light List Accent 4" w:uiPriority="61"/>
+    <w:lsdException w:name="Light Grid Accent 4" w:uiPriority="62"/>
+    <w:lsdException w:name="Medium Shading 1 Accent 4" w:uiPriority="63"/>
+    <w:lsdException w:name="Medium Shading 2 Accent 4" w:uiPriority="64"/>
+    <w:lsdException w:name="Medium List 1 Accent 4" w:uiPriority="65"/>
+    <w:lsdException w:name="Medium List 2 Accent 4" w:uiPriority="66"/>
+    <w:lsdException w:name="Medium Grid 1 Accent 4" w:uiPriority="67"/>
+    <w:lsdException w:name="Medium Grid 2 Accent 4" w:uiPriority="68"/>
+    <w:lsdException w:name="Medium Grid 3 Accent 4" w:uiPriority="69"/>
+    <w:lsdException w:name="Dark List Accent 4" w:uiPriority="70"/>
+    <w:lsdException w:name="Colorful Shading Accent 4" w:uiPriority="71"/>
+    <w:lsdException w:name="Colorful List Accent 4" w:uiPriority="72"/>
+    <w:lsdException w:name="Colorful Grid Accent 4" w:uiPriority="73"/>
+    <w:lsdException w:name="Light Shading Accent 5" w:uiPriority="60"/>
+    <w:lsdException w:name="Light List Accent 5" w:uiPriority="61"/>
+    <w:lsdException w:name="Light Grid Accent 5" w:uiPriority="62"/>
+    <w:lsdException w:name="Medium Shading 1 Accent 5" w:uiPriority="63"/>
+    <w:lsdException w:name="Medium Shading 2 Accent 5" w:uiPriority="64"/>
+    <w:lsdException w:name="Medium List 1 Accent 5" w:uiPriority="65"/>
+    <w:lsdException w:name="Medium List 2 Accent 5" w:uiPriority="66"/>
+    <w:lsdException w:name="Medium Grid 1 Accent 5" w:uiPriority="67"/>
+    <w:lsdException w:name="Medium Grid 2 Accent 5" w:uiPriority="68"/>
+    <w:lsdException w:name="Medium Grid 3 Accent 5" w:uiPriority="69"/>
+    <w:lsdException w:name="Dark List Accent 5" w:uiPriority="70"/>
+    <w:lsdException w:name="Colorful Shading Accent 5" w:uiPriority="71"/>
+    <w:lsdException w:name="Colorful List Accent 5" w:uiPriority="72"/>
+    <w:lsdException w:name="Colorful Grid Accent 5" w:uiPriority="73"/>
+    <w:lsdException w:name="Light Shading Accent 6" w:uiPriority="60"/>
+    <w:lsdException w:name="Light List Accent 6" w:uiPriority="61"/>
+    <w:lsdException w:name="Light Grid Accent 6" w:uiPriority="62"/>
+    <w:lsdException w:name="Medium Shading 1 Accent 6" w:uiPriority="63"/>
+    <w:lsdException w:name="Medium Shading 2 Accent 6" w:uiPriority="64"/>
+    <w:lsdException w:name="Medium List 1 Accent 6" w:uiPriority="65"/>
+    <w:lsdException w:name="Medium List 2 Accent 6" w:uiPriority="66"/>
+    <w:lsdException w:name="Medium Grid 1 Accent 6" w:uiPriority="67"/>
+    <w:lsdException w:name="Medium Grid 2 Accent 6" w:uiPriority="68"/>
+    <w:lsdException w:name="Medium Grid 3 Accent 6" w:uiPriority="69"/>
+    <w:lsdException w:name="Dark List Accent 6" w:uiPriority="70"/>
+    <w:lsdException w:name="Colorful Shading Accent 6" w:uiPriority="71"/>
+    <w:lsdException w:name="Colorful List Accent 6" w:uiPriority="72"/>
+    <w:lsdException w:name="Colorful Grid Accent 6" w:uiPriority="73"/>
+    <w:lsdException w:name="Subtle Emphasis" w:uiPriority="19" w:qFormat="1"/>
+    <w:lsdException w:name="Intense Emphasis" w:uiPriority="21" w:qFormat="1"/>
+    <w:lsdException w:name="Subtle Reference" w:uiPriority="31" w:qFormat="1"/>
+    <w:lsdException w:name="Intense Reference" w:uiPriority="32" w:qFormat="1"/>
+    <w:lsdException w:name="Book Title" w:uiPriority="33" w:qFormat="1"/>
+    <w:lsdException w:name="Bibliography" w:semiHidden="1" w:uiPriority="37" w:unhideWhenUsed="1"/>
+    <w:lsdException w:name="TOC Heading" w:semiHidden="1" w:uiPriority="39" w:unhideWhenUsed="1" w:qFormat="1"/>
+    <w:lsdException w:name="Plain Table 5" w:semiHidden="1" w:unhideWhenUsed="1"/>
+    <w:lsdException w:name="Grid Table Light" w:semiHidden="1" w:unhideWhenUsed="1"/>
+    <w:lsdException w:name="Grid Table 1 Light" w:semiHidden="1" w:unhideWhenUsed="1"/>
+    <w:lsdException w:name="Grid Table 2" w:semiHidden="1" w:unhideWhenUsed="1"/>
+    <w:lsdException w:name="Grid Table 3" w:semiHidden="1" w:unhideWhenUsed="1"/>
+    <w:lsdException w:name="Grid Table 4" w:uiPriority="49"/>
+    <w:lsdException w:name="Grid Table 5 Dark" w:uiPriority="50"/>
+    <w:lsdException w:name="Grid Table 6 Colorful" w:uiPriority="51"/>
+    <w:lsdException w:name="Grid Table 7 Colorful" w:uiPriority="52"/>
+    <w:lsdException w:name="Grid Table 1 Light Accent 1" w:uiPriority="46"/>
+    <w:lsdException w:name="Grid Table 2 Accent 1" w:uiPriority="47"/>
+    <w:lsdException w:name="Grid Table 3 Accent 1" w:uiPriority="48"/>
+    <w:lsdException w:name="Grid Table 4 Accent 1" w:uiPriority="49"/>
+    <w:lsdException w:name="Grid Table 5 Dark Accent 1" w:uiPriority="50"/>
+    <w:lsdException w:name="Grid Table 6 Colorful Accent 1" w:uiPriority="51"/>
+    <w:lsdException w:name="Grid Table 7 Colorful Accent 1" w:uiPriority="52"/>
+    <w:lsdException w:name="Grid Table 1 Light Accent 2" w:uiPriority="46"/>
+    <w:lsdException w:name="Grid Table 2 Accent 2" w:uiPriority="47"/>
+    <w:lsdException w:name="Grid Table 3 Accent 2" w:uiPriority="48"/>
+    <w:lsdException w:name="Grid Table 4 Accent 2" w:uiPriority="49"/>
+    <w:lsdException w:name="Grid Table 5 Dark Accent 2" w:uiPriority="50"/>
+    <w:lsdException w:name="Grid Table 6 Colorful Accent 2" w:uiPriority="51"/>
+    <w:lsdException w:name="Grid Table 7 Colorful Accent 2" w:uiPriority="52"/>
+    <w:lsdException w:name="Grid Table 1 Light Accent 3" w:uiPriority="46"/>
+    <w:lsdException w:name="Grid Table 2 Accent 3" w:uiPriority="47"/>
+    <w:lsdException w:name="Grid Table 3 Accent 3" w:uiPriority="48"/>
+    <w:lsdException w:name="Grid Table 4 Accent 3" w:uiPriority="49"/>
+    <w:lsdException w:name="Grid Table 5 Dark Accent 3" w:uiPriority="50"/>
+    <w:lsdException w:name="Grid Table 6 Colorful Accent 3" w:uiPriority="51"/>
+    <w:lsdException w:name="Grid Table 7 Colorful Accent 3" w:uiPriority="52"/>
+    <w:lsdException w:name="Grid Table 1 Light Accent 4" w:uiPriority="46"/>
+    <w:lsdException w:name="Grid Table 2 Accent 4" w:uiPriority="47"/>
+    <w:lsdException w:name="Grid Table 3 Accent 4" w:uiPriority="48"/>
+    <w:lsdException w:name="Grid Table 4 Accent 4" w:uiPriority="49"/>
+    <w:lsdException w:name="Grid Table 5 Dark Accent 4" w:uiPriority="50"/>
+    <w:lsdException w:name="Grid Table 6 Colorful Accent 4" w:uiPriority="51"/>
+    <w:lsdException w:name="Grid Table 7 Colorful Accent 4" w:uiPriority="52"/>
+    <w:lsdException w:name="Grid Table 1 Light Accent 5" w:uiPriority="46"/>
+    <w:lsdException w:name="Grid Table 2 Accent 5" w:uiPriority="47"/>
+    <w:lsdException w:name="Grid Table 3 Accent 5" w:uiPriority="48"/>
+    <w:lsdException w:name="Grid Table 4 Accent 5" w:uiPriority="49"/>
+    <w:lsdException w:name="Grid Table 5 Dark Accent 5" w:uiPriority="50"/>
+    <w:lsdException w:name="Grid Table 6 Colorful Accent 5" w:uiPriority="51"/>
+    <w:lsdException w:name="Grid Table 7 Colorful Accent 5" w:uiPriority="52"/>
+    <w:lsdException w:name="Grid Table 1 Light Accent 6" w:uiPriority="46"/>
+    <w:lsdException w:name="Grid Table 2 Accent 6" w:uiPriority="47"/>
+    <w:lsdException w:name="Grid Table 3 Accent 6" w:uiPriority="48"/>
+    <w:lsdException w:name="Grid Table 4 Accent 6" w:uiPriority="49"/>
+    <w:lsdException w:name="Grid Table 5 Dark Accent 6" w:uiPriority="50"/>
+    <w:lsdException w:name="Grid Table 6 Colorful Accent 6" w:uiPriority="51"/>
+    <w:lsdException w:name="Grid Table 7 Colorful Accent 6" w:uiPriority="52"/>
+    <w:lsdException w:name="List Table 1 Light" w:uiPriority="46"/>
+    <w:lsdException w:name="List Table 2" w:uiPriority="47"/>
+    <w:lsdException w:name="List Table 3" w:uiPriority="48"/>
+    <w:lsdException w:name="List Table 4" w:uiPriority="49"/>
+    <w:lsdException w:name="List Table 5 Dark" w:uiPriority="50"/>
+    <w:lsdException w:name="List Table 6 Colorful" w:uiPriority="51"/>
+    <w:lsdException w:name="List Table 7 Colorful" w:uiPriority="52"/>
+    <w:lsdException w:name="List Table 1 Light Accent 1" w:uiPriority="46"/>
+    <w:lsdException w:name="List Table 2 Accent 1" w:uiPriority="47"/>
+    <w:lsdException w:name="List Table 3 Accent 1" w:uiPriority="48"/>
+    <w:lsdException w:name="List Table 4 Accent 1" w:uiPriority="49"/>
+    <w:lsdException w:name="List Table 5 Dark Accent 1" w:uiPriority="50"/>
+    <w:lsdException w:name="List Table 6 Colorful Accent 1" w:uiPriority="51"/>
+    <w:lsdException w:name="List Table 7 Colorful Accent 1" w:uiPriority="52"/>
+    <w:lsdException w:name="List Table 1 Light Accent 2" w:uiPriority="46"/>
+    <w:lsdException w:name="List Table 2 Accent 2" w:uiPriority="47"/>
+    <w:lsdException w:name="List Table 3 Accent 2" w:uiPriority="48"/>
+    <w:lsdException w:name="List Table 4 Accent 2" w:uiPriority="49"/>
+    <w:lsdException w:name="List Table 5 Dark Accent 2" w:uiPriority="50"/>
+    <w:lsdException w:name="List Table 6 Colorful Accent 2" w:uiPriority="51"/>
+    <w:lsdException w:name="List Table 7 Colorful Accent 2" w:uiPriority="52"/>
+    <w:lsdException w:name="List Table 1 Light Accent 3" w:uiPriority="46"/>
+    <w:lsdException w:name="List Table 2 Accent 3" w:uiPriority="47"/>
+    <w:lsdException w:name="List Table 3 Accent 3" w:uiPriority="48"/>
+    <w:lsdException w:name="List Table 4 Accent 3" w:uiPriority="49"/>
+    <w:lsdException w:name="List Table 5 Dark Accent 3" w:uiPriority="50"/>
+    <w:lsdException w:name="List Table 6 Colorful Accent 3" w:uiPriority="51"/>
+    <w:lsdException w:name="List Table 7 Colorful Accent 3" w:uiPriority="52"/>
+    <w:lsdException w:name="List Table 1 Light Accent 4" w:uiPriority="46"/>
+    <w:lsdException w:name="List Table 2 Accent 4" w:uiPriority="47"/>
+    <w:lsdException w:name="List Table 3 Accent 4" w:uiPriority="48"/>
+    <w:lsdException w:name="List Table 4 Accent 4" w:uiPriority="49"/>
+    <w:lsdException w:name="List Table 5 Dark Accent 4" w:uiPriority="50"/>
+    <w:lsdException w:name="List Table 6 Colorful Accent 4" w:uiPriority="51"/>
+    <w:lsdException w:name="List Table 7 Colorful Accent 4" w:uiPriority="52"/>
+    <w:lsdException w:name="List Table 1 Light Accent 5" w:uiPriority="46"/>
+    <w:lsdException w:name="List Table 2 Accent 5" w:uiPriority="47"/>
+    <w:lsdException w:name="List Table 3 Accent 5" w:uiPriority="48"/>
+    <w:lsdException w:name="List Table 4 Accent 5" w:uiPriority="49"/>
+    <w:lsdException w:name="List Table 5 Dark Accent 5" w:uiPriority="50"/>
+    <w:lsdException w:name="List Table 6 Colorful Accent 5" w:uiPriority="51"/>
+    <w:lsdException w:name="List Table 7 Colorful Accent 5" w:uiPriority="52"/>
+    <w:lsdException w:name="List Table 1 Light Accent 6" w:uiPriority="46"/>
+    <w:lsdException w:name="List Table 2 Accent 6" w:uiPriority="47"/>
+    <w:lsdException w:name="List Table 3 Accent 6" w:uiPriority="48"/>
+    <w:lsdException w:name="List Table 4 Accent 6" w:uiPriority="49"/>
+    <w:lsdException w:name="List Table 5 Dark Accent 6" w:uiPriority="50"/>
+    <w:lsdException w:name="List Table 6 Colorful Accent 6" w:uiPriority="51"/>
+    <w:lsdException w:name="List Table 7 Colorful Accent 6" w:uiPriority="52"/>
+    <w:lsdException w:name="Mention" w:semiHidden="1" w:unhideWhenUsed="1"/>
+    <w:lsdException w:name="Smart Hyperlink" w:semiHidden="1" w:unhideWhenUsed="1"/>
+    <w:lsdException w:name="Hashtag" w:semiHidden="1" w:unhideWhenUsed="1"/>
+    <w:lsdException w:name="Unresolved Mention" w:semiHidden="1" w:unhideWhenUsed="1"/>
+    <w:lsdException w:name="Smart Link" w:semiHidden="1" w:unhideWhenUsed="1"/>
   </w:latentStyles>
   <w:style w:type="paragraph" w:default="1" w:styleId="Normal">
     <w:name w:val="Normal"/>
@@ -17864,6 +16362,7 @@
   <w:style w:type="character" w:default="1" w:styleId="DefaultParagraphFont">
     <w:name w:val="Default Paragraph Font"/>
     <w:uiPriority w:val="1"/>
+    <w:semiHidden/>
     <w:unhideWhenUsed/>
   </w:style>
   <w:style w:type="table" w:default="1" w:styleId="TableNormal">
@@ -18008,7 +16507,6 @@
     <w:uiPriority w:val="59"/>
     <w:rsid w:val="00C24C68"/>
     <w:tblPr>
-      <w:tblInd w:w="0" w:type="dxa"/>
       <w:tblBorders>
         <w:top w:val="single" w:sz="4" w:space="0" w:color="auto"/>
         <w:left w:val="single" w:sz="4" w:space="0" w:color="auto"/>
@@ -18017,501 +16515,6 @@
         <w:insideH w:val="single" w:sz="4" w:space="0" w:color="auto"/>
         <w:insideV w:val="single" w:sz="4" w:space="0" w:color="auto"/>
       </w:tblBorders>
-      <w:tblCellMar>
-        <w:top w:w="0" w:type="dxa"/>
-        <w:left w:w="108" w:type="dxa"/>
-        <w:bottom w:w="0" w:type="dxa"/>
-        <w:right w:w="108" w:type="dxa"/>
-      </w:tblCellMar>
-    </w:tblPr>
-  </w:style>
-  <w:style w:type="character" w:styleId="Hyperlink">
-    <w:name w:val="Hyperlink"/>
-    <w:basedOn w:val="DefaultParagraphFont"/>
-    <w:uiPriority w:val="99"/>
-    <w:unhideWhenUsed/>
-    <w:rsid w:val="00C24C68"/>
-    <w:rPr>
-      <w:color w:val="0000FF" w:themeColor="hyperlink"/>
-      <w:u w:val="single"/>
-    </w:rPr>
-  </w:style>
-  <w:style w:type="character" w:customStyle="1" w:styleId="Heading3Char">
-    <w:name w:val="Heading 3 Char"/>
-    <w:basedOn w:val="DefaultParagraphFont"/>
-    <w:link w:val="Heading3"/>
-    <w:uiPriority w:val="9"/>
-    <w:rsid w:val="00C24C68"/>
-    <w:rPr>
-      <w:rFonts w:asciiTheme="majorHAnsi" w:eastAsiaTheme="majorEastAsia" w:hAnsiTheme="majorHAnsi" w:cstheme="majorBidi"/>
-      <w:b/>
-      <w:bCs/>
-      <w:color w:val="4F81BD" w:themeColor="accent1"/>
-    </w:rPr>
-  </w:style>
-  <w:style w:type="character" w:customStyle="1" w:styleId="Heading4Char">
-    <w:name w:val="Heading 4 Char"/>
-    <w:basedOn w:val="DefaultParagraphFont"/>
-    <w:link w:val="Heading4"/>
-    <w:uiPriority w:val="9"/>
-    <w:rsid w:val="00C24C68"/>
-    <w:rPr>
-      <w:rFonts w:asciiTheme="majorHAnsi" w:eastAsiaTheme="majorEastAsia" w:hAnsiTheme="majorHAnsi" w:cstheme="majorBidi"/>
-      <w:b/>
-      <w:bCs/>
-      <w:i/>
-      <w:iCs/>
-      <w:color w:val="4F81BD" w:themeColor="accent1"/>
-    </w:rPr>
-  </w:style>
-  <w:style w:type="paragraph" w:styleId="ListParagraph">
-    <w:name w:val="List Paragraph"/>
-    <w:basedOn w:val="Normal"/>
-    <w:uiPriority w:val="34"/>
-    <w:qFormat/>
-    <w:rsid w:val="008D6DE7"/>
-    <w:pPr>
-      <w:ind w:left="720"/>
-      <w:contextualSpacing/>
-    </w:pPr>
-  </w:style>
-  <w:style w:type="character" w:styleId="Strong">
-    <w:name w:val="Strong"/>
-    <w:basedOn w:val="DefaultParagraphFont"/>
-    <w:uiPriority w:val="22"/>
-    <w:qFormat/>
-    <w:rsid w:val="008052DA"/>
-    <w:rPr>
-      <w:b/>
-      <w:bCs/>
-    </w:rPr>
-  </w:style>
-  <w:style w:type="character" w:styleId="FollowedHyperlink">
-    <w:name w:val="FollowedHyperlink"/>
-    <w:basedOn w:val="DefaultParagraphFont"/>
-    <w:uiPriority w:val="99"/>
-    <w:semiHidden/>
-    <w:unhideWhenUsed/>
-    <w:rsid w:val="004552D7"/>
-    <w:rPr>
-      <w:color w:val="800080" w:themeColor="followedHyperlink"/>
-      <w:u w:val="single"/>
-    </w:rPr>
-  </w:style>
-</w:styles>
-</file>
-
-<file path=word/stylesWithEffects.xml><?xml version="1.0" encoding="utf-8"?>
-<w:styles xmlns:wpc="http://schemas.microsoft.com/office/word/2010/wordprocessingCanvas" xmlns:mo="http://schemas.microsoft.com/office/mac/office/2008/main" xmlns:mc="http://schemas.openxmlformats.org/markup-compatibility/2006" xmlns:mv="urn:schemas-microsoft-com:mac:vml" xmlns:o="urn:schemas-microsoft-com:office:office" xmlns:r="http://schemas.openxmlformats.org/officeDocument/2006/relationships" xmlns:m="http://schemas.openxmlformats.org/officeDocument/2006/math" xmlns:v="urn:schemas-microsoft-com:vml" xmlns:wp14="http://schemas.microsoft.com/office/word/2010/wordprocessingDrawing" xmlns:wp="http://schemas.openxmlformats.org/drawingml/2006/wordprocessingDrawing" xmlns:w10="urn:schemas-microsoft-com:office:word" xmlns:w="http://schemas.openxmlformats.org/wordprocessingml/2006/main" xmlns:w14="http://schemas.microsoft.com/office/word/2010/wordml" xmlns:wpg="http://schemas.microsoft.com/office/word/2010/wordprocessingGroup" xmlns:wpi="http://schemas.microsoft.com/office/word/2010/wordprocessingInk" xmlns:wne="http://schemas.microsoft.com/office/word/2006/wordml" xmlns:wps="http://schemas.microsoft.com/office/word/2010/wordprocessingShape" mc:Ignorable="w14 wp14">
-  <w:docDefaults>
-    <w:rPrDefault>
-      <w:rPr>
-        <w:rFonts w:asciiTheme="minorHAnsi" w:eastAsiaTheme="minorEastAsia" w:hAnsiTheme="minorHAnsi" w:cstheme="minorBidi"/>
-        <w:sz w:val="24"/>
-        <w:szCs w:val="24"/>
-        <w:lang w:val="en-US" w:eastAsia="en-US" w:bidi="ar-SA"/>
-      </w:rPr>
-    </w:rPrDefault>
-    <w:pPrDefault/>
-  </w:docDefaults>
-  <w:latentStyles w:defLockedState="0" w:defUIPriority="99" w:defSemiHidden="1" w:defUnhideWhenUsed="1" w:defQFormat="0" w:count="276">
-    <w:lsdException w:name="Normal" w:semiHidden="0" w:uiPriority="0" w:unhideWhenUsed="0" w:qFormat="1"/>
-    <w:lsdException w:name="heading 1" w:semiHidden="0" w:uiPriority="9" w:unhideWhenUsed="0" w:qFormat="1"/>
-    <w:lsdException w:name="heading 2" w:uiPriority="9" w:qFormat="1"/>
-    <w:lsdException w:name="heading 3" w:uiPriority="9" w:qFormat="1"/>
-    <w:lsdException w:name="heading 4" w:uiPriority="9" w:qFormat="1"/>
-    <w:lsdException w:name="heading 5" w:uiPriority="9" w:qFormat="1"/>
-    <w:lsdException w:name="heading 6" w:uiPriority="9" w:qFormat="1"/>
-    <w:lsdException w:name="heading 7" w:uiPriority="9" w:qFormat="1"/>
-    <w:lsdException w:name="heading 8" w:uiPriority="9" w:qFormat="1"/>
-    <w:lsdException w:name="heading 9" w:uiPriority="9" w:qFormat="1"/>
-    <w:lsdException w:name="toc 1" w:uiPriority="39"/>
-    <w:lsdException w:name="toc 2" w:uiPriority="39"/>
-    <w:lsdException w:name="toc 3" w:uiPriority="39"/>
-    <w:lsdException w:name="toc 4" w:uiPriority="39"/>
-    <w:lsdException w:name="toc 5" w:uiPriority="39"/>
-    <w:lsdException w:name="toc 6" w:uiPriority="39"/>
-    <w:lsdException w:name="toc 7" w:uiPriority="39"/>
-    <w:lsdException w:name="toc 8" w:uiPriority="39"/>
-    <w:lsdException w:name="toc 9" w:uiPriority="39"/>
-    <w:lsdException w:name="caption" w:uiPriority="35" w:qFormat="1"/>
-    <w:lsdException w:name="Title" w:semiHidden="0" w:uiPriority="10" w:unhideWhenUsed="0" w:qFormat="1"/>
-    <w:lsdException w:name="Default Paragraph Font" w:uiPriority="1"/>
-    <w:lsdException w:name="Subtitle" w:semiHidden="0" w:uiPriority="11" w:unhideWhenUsed="0" w:qFormat="1"/>
-    <w:lsdException w:name="Strong" w:semiHidden="0" w:uiPriority="22" w:unhideWhenUsed="0" w:qFormat="1"/>
-    <w:lsdException w:name="Emphasis" w:semiHidden="0" w:uiPriority="20" w:unhideWhenUsed="0" w:qFormat="1"/>
-    <w:lsdException w:name="Table Grid" w:semiHidden="0" w:uiPriority="59" w:unhideWhenUsed="0"/>
-    <w:lsdException w:name="Placeholder Text" w:unhideWhenUsed="0"/>
-    <w:lsdException w:name="No Spacing" w:semiHidden="0" w:uiPriority="1" w:unhideWhenUsed="0" w:qFormat="1"/>
-    <w:lsdException w:name="Light Shading" w:semiHidden="0" w:uiPriority="60" w:unhideWhenUsed="0"/>
-    <w:lsdException w:name="Light List" w:semiHidden="0" w:uiPriority="61" w:unhideWhenUsed="0"/>
-    <w:lsdException w:name="Light Grid" w:semiHidden="0" w:uiPriority="62" w:unhideWhenUsed="0"/>
-    <w:lsdException w:name="Medium Shading 1" w:semiHidden="0" w:uiPriority="63" w:unhideWhenUsed="0"/>
-    <w:lsdException w:name="Medium Shading 2" w:semiHidden="0" w:uiPriority="64" w:unhideWhenUsed="0"/>
-    <w:lsdException w:name="Medium List 1" w:semiHidden="0" w:uiPriority="65" w:unhideWhenUsed="0"/>
-    <w:lsdException w:name="Medium List 2" w:semiHidden="0" w:uiPriority="66" w:unhideWhenUsed="0"/>
-    <w:lsdException w:name="Medium Grid 1" w:semiHidden="0" w:uiPriority="67" w:unhideWhenUsed="0"/>
-    <w:lsdException w:name="Medium Grid 2" w:semiHidden="0" w:uiPriority="68" w:unhideWhenUsed="0"/>
-    <w:lsdException w:name="Medium Grid 3" w:semiHidden="0" w:uiPriority="69" w:unhideWhenUsed="0"/>
-    <w:lsdException w:name="Dark List" w:semiHidden="0" w:uiPriority="70" w:unhideWhenUsed="0"/>
-    <w:lsdException w:name="Colorful Shading" w:semiHidden="0" w:uiPriority="71" w:unhideWhenUsed="0"/>
-    <w:lsdException w:name="Colorful List" w:semiHidden="0" w:uiPriority="72" w:unhideWhenUsed="0"/>
-    <w:lsdException w:name="Colorful Grid" w:semiHidden="0" w:uiPriority="73" w:unhideWhenUsed="0"/>
-    <w:lsdException w:name="Light Shading Accent 1" w:semiHidden="0" w:uiPriority="60" w:unhideWhenUsed="0"/>
-    <w:lsdException w:name="Light List Accent 1" w:semiHidden="0" w:uiPriority="61" w:unhideWhenUsed="0"/>
-    <w:lsdException w:name="Light Grid Accent 1" w:semiHidden="0" w:uiPriority="62" w:unhideWhenUsed="0"/>
-    <w:lsdException w:name="Medium Shading 1 Accent 1" w:semiHidden="0" w:uiPriority="63" w:unhideWhenUsed="0"/>
-    <w:lsdException w:name="Medium Shading 2 Accent 1" w:semiHidden="0" w:uiPriority="64" w:unhideWhenUsed="0"/>
-    <w:lsdException w:name="Medium List 1 Accent 1" w:semiHidden="0" w:uiPriority="65" w:unhideWhenUsed="0"/>
-    <w:lsdException w:name="Revision" w:unhideWhenUsed="0"/>
-    <w:lsdException w:name="List Paragraph" w:semiHidden="0" w:uiPriority="34" w:unhideWhenUsed="0" w:qFormat="1"/>
-    <w:lsdException w:name="Quote" w:semiHidden="0" w:uiPriority="29" w:unhideWhenUsed="0" w:qFormat="1"/>
-    <w:lsdException w:name="Intense Quote" w:semiHidden="0" w:uiPriority="30" w:unhideWhenUsed="0" w:qFormat="1"/>
-    <w:lsdException w:name="Medium List 2 Accent 1" w:semiHidden="0" w:uiPriority="66" w:unhideWhenUsed="0"/>
-    <w:lsdException w:name="Medium Grid 1 Accent 1" w:semiHidden="0" w:uiPriority="67" w:unhideWhenUsed="0"/>
-    <w:lsdException w:name="Medium Grid 2 Accent 1" w:semiHidden="0" w:uiPriority="68" w:unhideWhenUsed="0"/>
-    <w:lsdException w:name="Medium Grid 3 Accent 1" w:semiHidden="0" w:uiPriority="69" w:unhideWhenUsed="0"/>
-    <w:lsdException w:name="Dark List Accent 1" w:semiHidden="0" w:uiPriority="70" w:unhideWhenUsed="0"/>
-    <w:lsdException w:name="Colorful Shading Accent 1" w:semiHidden="0" w:uiPriority="71" w:unhideWhenUsed="0"/>
-    <w:lsdException w:name="Colorful List Accent 1" w:semiHidden="0" w:uiPriority="72" w:unhideWhenUsed="0"/>
-    <w:lsdException w:name="Colorful Grid Accent 1" w:semiHidden="0" w:uiPriority="73" w:unhideWhenUsed="0"/>
-    <w:lsdException w:name="Light Shading Accent 2" w:semiHidden="0" w:uiPriority="60" w:unhideWhenUsed="0"/>
-    <w:lsdException w:name="Light List Accent 2" w:semiHidden="0" w:uiPriority="61" w:unhideWhenUsed="0"/>
-    <w:lsdException w:name="Light Grid Accent 2" w:semiHidden="0" w:uiPriority="62" w:unhideWhenUsed="0"/>
-    <w:lsdException w:name="Medium Shading 1 Accent 2" w:semiHidden="0" w:uiPriority="63" w:unhideWhenUsed="0"/>
-    <w:lsdException w:name="Medium Shading 2 Accent 2" w:semiHidden="0" w:uiPriority="64" w:unhideWhenUsed="0"/>
-    <w:lsdException w:name="Medium List 1 Accent 2" w:semiHidden="0" w:uiPriority="65" w:unhideWhenUsed="0"/>
-    <w:lsdException w:name="Medium List 2 Accent 2" w:semiHidden="0" w:uiPriority="66" w:unhideWhenUsed="0"/>
-    <w:lsdException w:name="Medium Grid 1 Accent 2" w:semiHidden="0" w:uiPriority="67" w:unhideWhenUsed="0"/>
-    <w:lsdException w:name="Medium Grid 2 Accent 2" w:semiHidden="0" w:uiPriority="68" w:unhideWhenUsed="0"/>
-    <w:lsdException w:name="Medium Grid 3 Accent 2" w:semiHidden="0" w:uiPriority="69" w:unhideWhenUsed="0"/>
-    <w:lsdException w:name="Dark List Accent 2" w:semiHidden="0" w:uiPriority="70" w:unhideWhenUsed="0"/>
-    <w:lsdException w:name="Colorful Shading Accent 2" w:semiHidden="0" w:uiPriority="71" w:unhideWhenUsed="0"/>
-    <w:lsdException w:name="Colorful List Accent 2" w:semiHidden="0" w:uiPriority="72" w:unhideWhenUsed="0"/>
-    <w:lsdException w:name="Colorful Grid Accent 2" w:semiHidden="0" w:uiPriority="73" w:unhideWhenUsed="0"/>
-    <w:lsdException w:name="Light Shading Accent 3" w:semiHidden="0" w:uiPriority="60" w:unhideWhenUsed="0"/>
-    <w:lsdException w:name="Light List Accent 3" w:semiHidden="0" w:uiPriority="61" w:unhideWhenUsed="0"/>
-    <w:lsdException w:name="Light Grid Accent 3" w:semiHidden="0" w:uiPriority="62" w:unhideWhenUsed="0"/>
-    <w:lsdException w:name="Medium Shading 1 Accent 3" w:semiHidden="0" w:uiPriority="63" w:unhideWhenUsed="0"/>
-    <w:lsdException w:name="Medium Shading 2 Accent 3" w:semiHidden="0" w:uiPriority="64" w:unhideWhenUsed="0"/>
-    <w:lsdException w:name="Medium List 1 Accent 3" w:semiHidden="0" w:uiPriority="65" w:unhideWhenUsed="0"/>
-    <w:lsdException w:name="Medium List 2 Accent 3" w:semiHidden="0" w:uiPriority="66" w:unhideWhenUsed="0"/>
-    <w:lsdException w:name="Medium Grid 1 Accent 3" w:semiHidden="0" w:uiPriority="67" w:unhideWhenUsed="0"/>
-    <w:lsdException w:name="Medium Grid 2 Accent 3" w:semiHidden="0" w:uiPriority="68" w:unhideWhenUsed="0"/>
-    <w:lsdException w:name="Medium Grid 3 Accent 3" w:semiHidden="0" w:uiPriority="69" w:unhideWhenUsed="0"/>
-    <w:lsdException w:name="Dark List Accent 3" w:semiHidden="0" w:uiPriority="70" w:unhideWhenUsed="0"/>
-    <w:lsdException w:name="Colorful Shading Accent 3" w:semiHidden="0" w:uiPriority="71" w:unhideWhenUsed="0"/>
-    <w:lsdException w:name="Colorful List Accent 3" w:semiHidden="0" w:uiPriority="72" w:unhideWhenUsed="0"/>
-    <w:lsdException w:name="Colorful Grid Accent 3" w:semiHidden="0" w:uiPriority="73" w:unhideWhenUsed="0"/>
-    <w:lsdException w:name="Light Shading Accent 4" w:semiHidden="0" w:uiPriority="60" w:unhideWhenUsed="0"/>
-    <w:lsdException w:name="Light List Accent 4" w:semiHidden="0" w:uiPriority="61" w:unhideWhenUsed="0"/>
-    <w:lsdException w:name="Light Grid Accent 4" w:semiHidden="0" w:uiPriority="62" w:unhideWhenUsed="0"/>
-    <w:lsdException w:name="Medium Shading 1 Accent 4" w:semiHidden="0" w:uiPriority="63" w:unhideWhenUsed="0"/>
-    <w:lsdException w:name="Medium Shading 2 Accent 4" w:semiHidden="0" w:uiPriority="64" w:unhideWhenUsed="0"/>
-    <w:lsdException w:name="Medium List 1 Accent 4" w:semiHidden="0" w:uiPriority="65" w:unhideWhenUsed="0"/>
-    <w:lsdException w:name="Medium List 2 Accent 4" w:semiHidden="0" w:uiPriority="66" w:unhideWhenUsed="0"/>
-    <w:lsdException w:name="Medium Grid 1 Accent 4" w:semiHidden="0" w:uiPriority="67" w:unhideWhenUsed="0"/>
-    <w:lsdException w:name="Medium Grid 2 Accent 4" w:semiHidden="0" w:uiPriority="68" w:unhideWhenUsed="0"/>
-    <w:lsdException w:name="Medium Grid 3 Accent 4" w:semiHidden="0" w:uiPriority="69" w:unhideWhenUsed="0"/>
-    <w:lsdException w:name="Dark List Accent 4" w:semiHidden="0" w:uiPriority="70" w:unhideWhenUsed="0"/>
-    <w:lsdException w:name="Colorful Shading Accent 4" w:semiHidden="0" w:uiPriority="71" w:unhideWhenUsed="0"/>
-    <w:lsdException w:name="Colorful List Accent 4" w:semiHidden="0" w:uiPriority="72" w:unhideWhenUsed="0"/>
-    <w:lsdException w:name="Colorful Grid Accent 4" w:semiHidden="0" w:uiPriority="73" w:unhideWhenUsed="0"/>
-    <w:lsdException w:name="Light Shading Accent 5" w:semiHidden="0" w:uiPriority="60" w:unhideWhenUsed="0"/>
-    <w:lsdException w:name="Light List Accent 5" w:semiHidden="0" w:uiPriority="61" w:unhideWhenUsed="0"/>
-    <w:lsdException w:name="Light Grid Accent 5" w:semiHidden="0" w:uiPriority="62" w:unhideWhenUsed="0"/>
-    <w:lsdException w:name="Medium Shading 1 Accent 5" w:semiHidden="0" w:uiPriority="63" w:unhideWhenUsed="0"/>
-    <w:lsdException w:name="Medium Shading 2 Accent 5" w:semiHidden="0" w:uiPriority="64" w:unhideWhenUsed="0"/>
-    <w:lsdException w:name="Medium List 1 Accent 5" w:semiHidden="0" w:uiPriority="65" w:unhideWhenUsed="0"/>
-    <w:lsdException w:name="Medium List 2 Accent 5" w:semiHidden="0" w:uiPriority="66" w:unhideWhenUsed="0"/>
-    <w:lsdException w:name="Medium Grid 1 Accent 5" w:semiHidden="0" w:uiPriority="67" w:unhideWhenUsed="0"/>
-    <w:lsdException w:name="Medium Grid 2 Accent 5" w:semiHidden="0" w:uiPriority="68" w:unhideWhenUsed="0"/>
-    <w:lsdException w:name="Medium Grid 3 Accent 5" w:semiHidden="0" w:uiPriority="69" w:unhideWhenUsed="0"/>
-    <w:lsdException w:name="Dark List Accent 5" w:semiHidden="0" w:uiPriority="70" w:unhideWhenUsed="0"/>
-    <w:lsdException w:name="Colorful Shading Accent 5" w:semiHidden="0" w:uiPriority="71" w:unhideWhenUsed="0"/>
-    <w:lsdException w:name="Colorful List Accent 5" w:semiHidden="0" w:uiPriority="72" w:unhideWhenUsed="0"/>
-    <w:lsdException w:name="Colorful Grid Accent 5" w:semiHidden="0" w:uiPriority="73" w:unhideWhenUsed="0"/>
-    <w:lsdException w:name="Light Shading Accent 6" w:semiHidden="0" w:uiPriority="60" w:unhideWhenUsed="0"/>
-    <w:lsdException w:name="Light List Accent 6" w:semiHidden="0" w:uiPriority="61" w:unhideWhenUsed="0"/>
-    <w:lsdException w:name="Light Grid Accent 6" w:semiHidden="0" w:uiPriority="62" w:unhideWhenUsed="0"/>
-    <w:lsdException w:name="Medium Shading 1 Accent 6" w:semiHidden="0" w:uiPriority="63" w:unhideWhenUsed="0"/>
-    <w:lsdException w:name="Medium Shading 2 Accent 6" w:semiHidden="0" w:uiPriority="64" w:unhideWhenUsed="0"/>
-    <w:lsdException w:name="Medium List 1 Accent 6" w:semiHidden="0" w:uiPriority="65" w:unhideWhenUsed="0"/>
-    <w:lsdException w:name="Medium List 2 Accent 6" w:semiHidden="0" w:uiPriority="66" w:unhideWhenUsed="0"/>
-    <w:lsdException w:name="Medium Grid 1 Accent 6" w:semiHidden="0" w:uiPriority="67" w:unhideWhenUsed="0"/>
-    <w:lsdException w:name="Medium Grid 2 Accent 6" w:semiHidden="0" w:uiPriority="68" w:unhideWhenUsed="0"/>
-    <w:lsdException w:name="Medium Grid 3 Accent 6" w:semiHidden="0" w:uiPriority="69" w:unhideWhenUsed="0"/>
-    <w:lsdException w:name="Dark List Accent 6" w:semiHidden="0" w:uiPriority="70" w:unhideWhenUsed="0"/>
-    <w:lsdException w:name="Colorful Shading Accent 6" w:semiHidden="0" w:uiPriority="71" w:unhideWhenUsed="0"/>
-    <w:lsdException w:name="Colorful List Accent 6" w:semiHidden="0" w:uiPriority="72" w:unhideWhenUsed="0"/>
-    <w:lsdException w:name="Colorful Grid Accent 6" w:semiHidden="0" w:uiPriority="73" w:unhideWhenUsed="0"/>
-    <w:lsdException w:name="Subtle Emphasis" w:semiHidden="0" w:uiPriority="19" w:unhideWhenUsed="0" w:qFormat="1"/>
-    <w:lsdException w:name="Intense Emphasis" w:semiHidden="0" w:uiPriority="21" w:unhideWhenUsed="0" w:qFormat="1"/>
-    <w:lsdException w:name="Subtle Reference" w:semiHidden="0" w:uiPriority="31" w:unhideWhenUsed="0" w:qFormat="1"/>
-    <w:lsdException w:name="Intense Reference" w:semiHidden="0" w:uiPriority="32" w:unhideWhenUsed="0" w:qFormat="1"/>
-    <w:lsdException w:name="Book Title" w:semiHidden="0" w:uiPriority="33" w:unhideWhenUsed="0" w:qFormat="1"/>
-    <w:lsdException w:name="Bibliography" w:uiPriority="37"/>
-    <w:lsdException w:name="TOC Heading" w:uiPriority="39" w:qFormat="1"/>
-  </w:latentStyles>
-  <w:style w:type="paragraph" w:default="1" w:styleId="Normal">
-    <w:name w:val="Normal"/>
-    <w:qFormat/>
-  </w:style>
-  <w:style w:type="paragraph" w:styleId="Heading1">
-    <w:name w:val="heading 1"/>
-    <w:basedOn w:val="Normal"/>
-    <w:next w:val="Normal"/>
-    <w:link w:val="Heading1Char"/>
-    <w:uiPriority w:val="9"/>
-    <w:qFormat/>
-    <w:rsid w:val="00C24C68"/>
-    <w:pPr>
-      <w:keepNext/>
-      <w:keepLines/>
-      <w:spacing w:before="480"/>
-      <w:outlineLvl w:val="0"/>
-    </w:pPr>
-    <w:rPr>
-      <w:rFonts w:asciiTheme="majorHAnsi" w:eastAsiaTheme="majorEastAsia" w:hAnsiTheme="majorHAnsi" w:cstheme="majorBidi"/>
-      <w:b/>
-      <w:bCs/>
-      <w:color w:val="345A8A" w:themeColor="accent1" w:themeShade="B5"/>
-      <w:sz w:val="32"/>
-      <w:szCs w:val="32"/>
-    </w:rPr>
-  </w:style>
-  <w:style w:type="paragraph" w:styleId="Heading2">
-    <w:name w:val="heading 2"/>
-    <w:basedOn w:val="Normal"/>
-    <w:next w:val="Normal"/>
-    <w:link w:val="Heading2Char"/>
-    <w:uiPriority w:val="9"/>
-    <w:unhideWhenUsed/>
-    <w:qFormat/>
-    <w:rsid w:val="00C24C68"/>
-    <w:pPr>
-      <w:keepNext/>
-      <w:keepLines/>
-      <w:spacing w:before="200"/>
-      <w:outlineLvl w:val="1"/>
-    </w:pPr>
-    <w:rPr>
-      <w:rFonts w:asciiTheme="majorHAnsi" w:eastAsiaTheme="majorEastAsia" w:hAnsiTheme="majorHAnsi" w:cstheme="majorBidi"/>
-      <w:b/>
-      <w:bCs/>
-      <w:color w:val="4F81BD" w:themeColor="accent1"/>
-      <w:sz w:val="26"/>
-      <w:szCs w:val="26"/>
-    </w:rPr>
-  </w:style>
-  <w:style w:type="paragraph" w:styleId="Heading3">
-    <w:name w:val="heading 3"/>
-    <w:basedOn w:val="Normal"/>
-    <w:next w:val="Normal"/>
-    <w:link w:val="Heading3Char"/>
-    <w:uiPriority w:val="9"/>
-    <w:unhideWhenUsed/>
-    <w:qFormat/>
-    <w:rsid w:val="00C24C68"/>
-    <w:pPr>
-      <w:keepNext/>
-      <w:keepLines/>
-      <w:spacing w:before="200"/>
-      <w:outlineLvl w:val="2"/>
-    </w:pPr>
-    <w:rPr>
-      <w:rFonts w:asciiTheme="majorHAnsi" w:eastAsiaTheme="majorEastAsia" w:hAnsiTheme="majorHAnsi" w:cstheme="majorBidi"/>
-      <w:b/>
-      <w:bCs/>
-      <w:color w:val="4F81BD" w:themeColor="accent1"/>
-    </w:rPr>
-  </w:style>
-  <w:style w:type="paragraph" w:styleId="Heading4">
-    <w:name w:val="heading 4"/>
-    <w:basedOn w:val="Normal"/>
-    <w:next w:val="Normal"/>
-    <w:link w:val="Heading4Char"/>
-    <w:uiPriority w:val="9"/>
-    <w:unhideWhenUsed/>
-    <w:qFormat/>
-    <w:rsid w:val="00C24C68"/>
-    <w:pPr>
-      <w:keepNext/>
-      <w:keepLines/>
-      <w:spacing w:before="200"/>
-      <w:outlineLvl w:val="3"/>
-    </w:pPr>
-    <w:rPr>
-      <w:rFonts w:asciiTheme="majorHAnsi" w:eastAsiaTheme="majorEastAsia" w:hAnsiTheme="majorHAnsi" w:cstheme="majorBidi"/>
-      <w:b/>
-      <w:bCs/>
-      <w:i/>
-      <w:iCs/>
-      <w:color w:val="4F81BD" w:themeColor="accent1"/>
-    </w:rPr>
-  </w:style>
-  <w:style w:type="character" w:default="1" w:styleId="DefaultParagraphFont">
-    <w:name w:val="Default Paragraph Font"/>
-    <w:uiPriority w:val="1"/>
-    <w:unhideWhenUsed/>
-  </w:style>
-  <w:style w:type="table" w:default="1" w:styleId="TableNormal">
-    <w:name w:val="Normal Table"/>
-    <w:uiPriority w:val="99"/>
-    <w:semiHidden/>
-    <w:unhideWhenUsed/>
-    <w:tblPr>
-      <w:tblInd w:w="0" w:type="dxa"/>
-      <w:tblCellMar>
-        <w:top w:w="0" w:type="dxa"/>
-        <w:left w:w="108" w:type="dxa"/>
-        <w:bottom w:w="0" w:type="dxa"/>
-        <w:right w:w="108" w:type="dxa"/>
-      </w:tblCellMar>
-    </w:tblPr>
-  </w:style>
-  <w:style w:type="numbering" w:default="1" w:styleId="NoList">
-    <w:name w:val="No List"/>
-    <w:uiPriority w:val="99"/>
-    <w:semiHidden/>
-    <w:unhideWhenUsed/>
-  </w:style>
-  <w:style w:type="paragraph" w:customStyle="1" w:styleId="paragraph">
-    <w:name w:val="paragraph"/>
-    <w:basedOn w:val="Normal"/>
-    <w:rsid w:val="00C24C68"/>
-    <w:pPr>
-      <w:spacing w:before="100" w:beforeAutospacing="1" w:after="100" w:afterAutospacing="1"/>
-    </w:pPr>
-    <w:rPr>
-      <w:rFonts w:ascii="Times" w:hAnsi="Times"/>
-      <w:sz w:val="20"/>
-      <w:szCs w:val="20"/>
-    </w:rPr>
-  </w:style>
-  <w:style w:type="character" w:customStyle="1" w:styleId="normaltextrun">
-    <w:name w:val="normaltextrun"/>
-    <w:basedOn w:val="DefaultParagraphFont"/>
-    <w:rsid w:val="00C24C68"/>
-  </w:style>
-  <w:style w:type="character" w:customStyle="1" w:styleId="apple-converted-space">
-    <w:name w:val="apple-converted-space"/>
-    <w:basedOn w:val="DefaultParagraphFont"/>
-    <w:rsid w:val="00C24C68"/>
-  </w:style>
-  <w:style w:type="character" w:customStyle="1" w:styleId="spellingerror">
-    <w:name w:val="spellingerror"/>
-    <w:basedOn w:val="DefaultParagraphFont"/>
-    <w:rsid w:val="00C24C68"/>
-  </w:style>
-  <w:style w:type="character" w:customStyle="1" w:styleId="eop">
-    <w:name w:val="eop"/>
-    <w:basedOn w:val="DefaultParagraphFont"/>
-    <w:rsid w:val="00C24C68"/>
-  </w:style>
-  <w:style w:type="paragraph" w:styleId="BalloonText">
-    <w:name w:val="Balloon Text"/>
-    <w:basedOn w:val="Normal"/>
-    <w:link w:val="BalloonTextChar"/>
-    <w:uiPriority w:val="99"/>
-    <w:semiHidden/>
-    <w:unhideWhenUsed/>
-    <w:rsid w:val="00C24C68"/>
-    <w:rPr>
-      <w:rFonts w:ascii="Lucida Grande" w:hAnsi="Lucida Grande"/>
-      <w:sz w:val="18"/>
-      <w:szCs w:val="18"/>
-    </w:rPr>
-  </w:style>
-  <w:style w:type="character" w:customStyle="1" w:styleId="BalloonTextChar">
-    <w:name w:val="Balloon Text Char"/>
-    <w:basedOn w:val="DefaultParagraphFont"/>
-    <w:link w:val="BalloonText"/>
-    <w:uiPriority w:val="99"/>
-    <w:semiHidden/>
-    <w:rsid w:val="00C24C68"/>
-    <w:rPr>
-      <w:rFonts w:ascii="Lucida Grande" w:hAnsi="Lucida Grande"/>
-      <w:sz w:val="18"/>
-      <w:szCs w:val="18"/>
-    </w:rPr>
-  </w:style>
-  <w:style w:type="character" w:customStyle="1" w:styleId="Heading1Char">
-    <w:name w:val="Heading 1 Char"/>
-    <w:basedOn w:val="DefaultParagraphFont"/>
-    <w:link w:val="Heading1"/>
-    <w:uiPriority w:val="9"/>
-    <w:rsid w:val="00C24C68"/>
-    <w:rPr>
-      <w:rFonts w:asciiTheme="majorHAnsi" w:eastAsiaTheme="majorEastAsia" w:hAnsiTheme="majorHAnsi" w:cstheme="majorBidi"/>
-      <w:b/>
-      <w:bCs/>
-      <w:color w:val="345A8A" w:themeColor="accent1" w:themeShade="B5"/>
-      <w:sz w:val="32"/>
-      <w:szCs w:val="32"/>
-    </w:rPr>
-  </w:style>
-  <w:style w:type="character" w:customStyle="1" w:styleId="Heading2Char">
-    <w:name w:val="Heading 2 Char"/>
-    <w:basedOn w:val="DefaultParagraphFont"/>
-    <w:link w:val="Heading2"/>
-    <w:uiPriority w:val="9"/>
-    <w:rsid w:val="00C24C68"/>
-    <w:rPr>
-      <w:rFonts w:asciiTheme="majorHAnsi" w:eastAsiaTheme="majorEastAsia" w:hAnsiTheme="majorHAnsi" w:cstheme="majorBidi"/>
-      <w:b/>
-      <w:bCs/>
-      <w:color w:val="4F81BD" w:themeColor="accent1"/>
-      <w:sz w:val="26"/>
-      <w:szCs w:val="26"/>
-    </w:rPr>
-  </w:style>
-  <w:style w:type="paragraph" w:styleId="FootnoteText">
-    <w:name w:val="footnote text"/>
-    <w:basedOn w:val="Normal"/>
-    <w:link w:val="FootnoteTextChar"/>
-    <w:uiPriority w:val="99"/>
-    <w:unhideWhenUsed/>
-    <w:rsid w:val="00C24C68"/>
-  </w:style>
-  <w:style w:type="character" w:customStyle="1" w:styleId="FootnoteTextChar">
-    <w:name w:val="Footnote Text Char"/>
-    <w:basedOn w:val="DefaultParagraphFont"/>
-    <w:link w:val="FootnoteText"/>
-    <w:uiPriority w:val="99"/>
-    <w:rsid w:val="00C24C68"/>
-  </w:style>
-  <w:style w:type="character" w:styleId="FootnoteReference">
-    <w:name w:val="footnote reference"/>
-    <w:basedOn w:val="DefaultParagraphFont"/>
-    <w:uiPriority w:val="99"/>
-    <w:unhideWhenUsed/>
-    <w:rsid w:val="00C24C68"/>
-    <w:rPr>
-      <w:vertAlign w:val="superscript"/>
-    </w:rPr>
-  </w:style>
-  <w:style w:type="table" w:styleId="TableGrid">
-    <w:name w:val="Table Grid"/>
-    <w:basedOn w:val="TableNormal"/>
-    <w:uiPriority w:val="59"/>
-    <w:rsid w:val="00C24C68"/>
-    <w:tblPr>
-      <w:tblInd w:w="0" w:type="dxa"/>
-      <w:tblBorders>
-        <w:top w:val="single" w:sz="4" w:space="0" w:color="auto"/>
-        <w:left w:val="single" w:sz="4" w:space="0" w:color="auto"/>
-        <w:bottom w:val="single" w:sz="4" w:space="0" w:color="auto"/>
-        <w:right w:val="single" w:sz="4" w:space="0" w:color="auto"/>
-        <w:insideH w:val="single" w:sz="4" w:space="0" w:color="auto"/>
-        <w:insideV w:val="single" w:sz="4" w:space="0" w:color="auto"/>
-      </w:tblBorders>
-      <w:tblCellMar>
-        <w:top w:w="0" w:type="dxa"/>
-        <w:left w:w="108" w:type="dxa"/>
-        <w:bottom w:w="0" w:type="dxa"/>
-        <w:right w:w="108" w:type="dxa"/>
-      </w:tblCellMar>
     </w:tblPr>
   </w:style>
   <w:style w:type="character" w:styleId="Hyperlink">

</xml_diff>